<commit_message>
Cambio de formato a aplicación móvil y duplicado a PDF
</commit_message>
<xml_diff>
--- a/Documentacion/DocumentoDeAnalisis/Ecoturismo/Proyecto Ecoturismo.docx
+++ b/Documentacion/DocumentoDeAnalisis/Ecoturismo/Proyecto Ecoturismo.docx
@@ -1359,7 +1359,23 @@
                 <w:sz w:val="24"/>
                 <w:szCs w:val="24"/>
               </w:rPr>
-              <w:t>Interacción comunitaria en la página web donde se expongan experiencias y más información acerca del ecoturismo</w:t>
+              <w:t xml:space="preserve">Interacción comunitaria en la </w:t>
+            </w:r>
+            <w:r>
+              <w:rPr>
+                <w:rFonts w:ascii="Times New Roman" w:eastAsia="Times New Roman" w:hAnsi="Times New Roman" w:cs="Times New Roman"/>
+                <w:sz w:val="24"/>
+                <w:szCs w:val="24"/>
+              </w:rPr>
+              <w:t>aplicación móvil</w:t>
+            </w:r>
+            <w:r>
+              <w:rPr>
+                <w:rFonts w:ascii="Times New Roman" w:eastAsia="Times New Roman" w:hAnsi="Times New Roman" w:cs="Times New Roman"/>
+                <w:sz w:val="24"/>
+                <w:szCs w:val="24"/>
+              </w:rPr>
+              <w:t xml:space="preserve"> donde se expongan experiencias y más información acerca del ecoturismo</w:t>
             </w:r>
           </w:p>
           <w:p>
@@ -1603,7 +1619,23 @@
                 <w:sz w:val="24"/>
                 <w:szCs w:val="24"/>
               </w:rPr>
-              <w:t>Desarrollo de la plataforma web “ECOTURISMO” con las funciones de Blog en el cual las personas puedan redactar, login para tener usuarios registrados, apartados de post donde se encuentran los artículos informativos, y promoción de negocios de categoría cercana o relacionada al destino mostrado, se desarrollará considerando los siguientes procedimientos:</w:t>
+              <w:t xml:space="preserve">Desarrollo de la </w:t>
+            </w:r>
+            <w:r>
+              <w:rPr>
+                <w:rFonts w:ascii="Times New Roman" w:eastAsia="Times New Roman" w:hAnsi="Times New Roman" w:cs="Times New Roman"/>
+                <w:sz w:val="24"/>
+                <w:szCs w:val="24"/>
+              </w:rPr>
+              <w:t xml:space="preserve">aplicación móvil </w:t>
+            </w:r>
+            <w:r>
+              <w:rPr>
+                <w:rFonts w:ascii="Times New Roman" w:eastAsia="Times New Roman" w:hAnsi="Times New Roman" w:cs="Times New Roman"/>
+                <w:sz w:val="24"/>
+                <w:szCs w:val="24"/>
+              </w:rPr>
+              <w:t>“ECOTURISMO” con las funciones de Blog en el cual las personas puedan redactar, login para tener usuarios registrados, apartados de post donde se encuentran los artículos informativos, y promoción de negocios de categoría cercana o relacionada al destino mostrado, se desarrollará considerando los siguientes procedimientos:</w:t>
             </w:r>
             <w:r>
               <w:rPr>
@@ -2394,6 +2426,61 @@
     </w:p>
     <w:p>
       <w:pPr>
+        <w:spacing w:line="240" w:lineRule="auto"/>
+        <w:jc w:val="both"/>
+        <w:rPr>
+          <w:rFonts w:ascii="Times New Roman" w:eastAsia="Times New Roman" w:hAnsi="Times New Roman" w:cs="Times New Roman"/>
+          <w:sz w:val="24"/>
+          <w:szCs w:val="24"/>
+        </w:rPr>
+      </w:pPr>
+    </w:p>
+    <w:p>
+      <w:pPr>
+        <w:spacing w:line="240" w:lineRule="auto"/>
+        <w:jc w:val="both"/>
+        <w:rPr>
+          <w:rFonts w:ascii="Times New Roman" w:eastAsia="Times New Roman" w:hAnsi="Times New Roman" w:cs="Times New Roman"/>
+          <w:sz w:val="24"/>
+          <w:szCs w:val="24"/>
+        </w:rPr>
+      </w:pPr>
+    </w:p>
+    <w:p>
+      <w:pPr>
+        <w:spacing w:line="240" w:lineRule="auto"/>
+        <w:jc w:val="both"/>
+        <w:rPr>
+          <w:rFonts w:ascii="Times New Roman" w:eastAsia="Times New Roman" w:hAnsi="Times New Roman" w:cs="Times New Roman"/>
+          <w:sz w:val="24"/>
+          <w:szCs w:val="24"/>
+        </w:rPr>
+      </w:pPr>
+    </w:p>
+    <w:p>
+      <w:pPr>
+        <w:spacing w:line="240" w:lineRule="auto"/>
+        <w:jc w:val="both"/>
+        <w:rPr>
+          <w:rFonts w:ascii="Times New Roman" w:eastAsia="Times New Roman" w:hAnsi="Times New Roman" w:cs="Times New Roman"/>
+          <w:sz w:val="24"/>
+          <w:szCs w:val="24"/>
+        </w:rPr>
+      </w:pPr>
+    </w:p>
+    <w:p>
+      <w:pPr>
+        <w:spacing w:line="240" w:lineRule="auto"/>
+        <w:jc w:val="both"/>
+        <w:rPr>
+          <w:rFonts w:ascii="Times New Roman" w:eastAsia="Times New Roman" w:hAnsi="Times New Roman" w:cs="Times New Roman"/>
+          <w:sz w:val="24"/>
+          <w:szCs w:val="24"/>
+        </w:rPr>
+      </w:pPr>
+    </w:p>
+    <w:p>
+      <w:pPr>
         <w:numPr>
           <w:ilvl w:val="0"/>
           <w:numId w:val="7"/>
@@ -2417,31 +2504,26 @@
         </w:rPr>
         <w:lastRenderedPageBreak/>
         <w:drawing>
-          <wp:anchor distT="0" distB="0" distL="114300" distR="114300" simplePos="0" relativeHeight="251686912" behindDoc="1" locked="0" layoutInCell="1" allowOverlap="1" wp14:anchorId="593D1C1C" wp14:editId="4F66E704">
+          <wp:anchor distT="0" distB="0" distL="114300" distR="114300" simplePos="0" relativeHeight="251686912" behindDoc="1" locked="0" layoutInCell="1" allowOverlap="1" wp14:anchorId="0933C329" wp14:editId="675E3DD4">
             <wp:simplePos x="0" y="0"/>
             <wp:positionH relativeFrom="column">
-              <wp:posOffset>15933</wp:posOffset>
+              <wp:posOffset>-41275</wp:posOffset>
             </wp:positionH>
             <wp:positionV relativeFrom="paragraph">
-              <wp:posOffset>613756</wp:posOffset>
+              <wp:posOffset>470650</wp:posOffset>
             </wp:positionV>
-            <wp:extent cx="6314440" cy="4463415"/>
-            <wp:effectExtent l="63500" t="63500" r="124460" b="121285"/>
+            <wp:extent cx="6314440" cy="4467225"/>
+            <wp:effectExtent l="0" t="0" r="0" b="3175"/>
             <wp:wrapTight wrapText="bothSides">
               <wp:wrapPolygon edited="0">
-                <wp:start x="-87" y="-307"/>
-                <wp:lineTo x="-217" y="-246"/>
-                <wp:lineTo x="-217" y="21757"/>
-                <wp:lineTo x="-130" y="22125"/>
-                <wp:lineTo x="21852" y="22125"/>
-                <wp:lineTo x="21982" y="21449"/>
-                <wp:lineTo x="21982" y="738"/>
-                <wp:lineTo x="21852" y="-184"/>
-                <wp:lineTo x="21852" y="-307"/>
-                <wp:lineTo x="-87" y="-307"/>
+                <wp:start x="0" y="0"/>
+                <wp:lineTo x="0" y="21554"/>
+                <wp:lineTo x="21548" y="21554"/>
+                <wp:lineTo x="21548" y="0"/>
+                <wp:lineTo x="0" y="0"/>
               </wp:wrapPolygon>
             </wp:wrapTight>
-            <wp:docPr id="31" name="Imagen 31"/>
+            <wp:docPr id="29" name="Imagen 29"/>
             <wp:cNvGraphicFramePr>
               <a:graphicFrameLocks xmlns:a="http://schemas.openxmlformats.org/drawingml/2006/main" noChangeAspect="1"/>
             </wp:cNvGraphicFramePr>
@@ -2449,11 +2531,11 @@
               <a:graphicData uri="http://schemas.openxmlformats.org/drawingml/2006/picture">
                 <pic:pic xmlns:pic="http://schemas.openxmlformats.org/drawingml/2006/picture">
                   <pic:nvPicPr>
-                    <pic:cNvPr id="31" name="Imagen 31"/>
+                    <pic:cNvPr id="29" name="Imagen 29"/>
                     <pic:cNvPicPr/>
                   </pic:nvPicPr>
                   <pic:blipFill>
-                    <a:blip r:embed="rId9">
+                    <a:blip r:embed="rId9" cstate="print">
                       <a:extLst>
                         <a:ext uri="{28A0092B-C50C-407E-A947-70E740481C1C}">
                           <a14:useLocalDpi xmlns:a14="http://schemas.microsoft.com/office/drawing/2010/main" val="0"/>
@@ -2467,23 +2549,11 @@
                   <pic:spPr>
                     <a:xfrm>
                       <a:off x="0" y="0"/>
-                      <a:ext cx="6314440" cy="4463415"/>
+                      <a:ext cx="6314440" cy="4467225"/>
                     </a:xfrm>
                     <a:prstGeom prst="rect">
                       <a:avLst/>
                     </a:prstGeom>
-                    <a:ln w="38100">
-                      <a:solidFill>
-                        <a:schemeClr val="tx1"/>
-                      </a:solidFill>
-                    </a:ln>
-                    <a:effectLst>
-                      <a:outerShdw blurRad="50800" dist="38100" dir="2700000" algn="tl" rotWithShape="0">
-                        <a:prstClr val="black">
-                          <a:alpha val="40000"/>
-                        </a:prstClr>
-                      </a:outerShdw>
-                    </a:effectLst>
                   </pic:spPr>
                 </pic:pic>
               </a:graphicData>
@@ -2619,16 +2689,41 @@
           <w:sz w:val="24"/>
           <w:szCs w:val="24"/>
         </w:rPr>
-        <w:t xml:space="preserve">Un actor fundamental del ecoturismo es, sin duda, el ecoturista, pues es el consumidor final del producto. Es por ello, que analizar sus expectativas, necesidades y preferencias resulta fundamental para establecer los lineamientos y metas de una estrategia ecoturística, recabar las anécdotas y </w:t>
-      </w:r>
-      <w:r>
-        <w:rPr>
-          <w:rFonts w:ascii="Times New Roman" w:eastAsia="Times New Roman" w:hAnsi="Times New Roman" w:cs="Times New Roman"/>
-          <w:sz w:val="24"/>
-          <w:szCs w:val="24"/>
-        </w:rPr>
-        <w:lastRenderedPageBreak/>
-        <w:t>experiencias con líneas de viaje, sería el propósito de nuestra página web para mejorar el viaje a un destino ecoturístico.</w:t>
+        <w:t xml:space="preserve">Un actor fundamental del ecoturismo es, sin duda, el ecoturista, pues es el consumidor final del producto. Es por ello, que analizar sus expectativas, necesidades y preferencias resulta fundamental </w:t>
+      </w:r>
+    </w:p>
+    <w:p>
+      <w:pPr>
+        <w:spacing w:line="360" w:lineRule="auto"/>
+        <w:rPr>
+          <w:rFonts w:ascii="Times New Roman" w:eastAsia="Times New Roman" w:hAnsi="Times New Roman" w:cs="Times New Roman"/>
+          <w:sz w:val="24"/>
+          <w:szCs w:val="24"/>
+        </w:rPr>
+      </w:pPr>
+      <w:r>
+        <w:rPr>
+          <w:rFonts w:ascii="Times New Roman" w:eastAsia="Times New Roman" w:hAnsi="Times New Roman" w:cs="Times New Roman"/>
+          <w:sz w:val="24"/>
+          <w:szCs w:val="24"/>
+        </w:rPr>
+        <w:t xml:space="preserve">para establecer los lineamientos y metas de una estrategia ecoturística, recabar las anécdotas y experiencias con líneas de viaje, sería el propósito de nuestra </w:t>
+      </w:r>
+      <w:r>
+        <w:rPr>
+          <w:rFonts w:ascii="Times New Roman" w:eastAsia="Times New Roman" w:hAnsi="Times New Roman" w:cs="Times New Roman"/>
+          <w:sz w:val="24"/>
+          <w:szCs w:val="24"/>
+        </w:rPr>
+        <w:t xml:space="preserve">aplicación móvil </w:t>
+      </w:r>
+      <w:r>
+        <w:rPr>
+          <w:rFonts w:ascii="Times New Roman" w:eastAsia="Times New Roman" w:hAnsi="Times New Roman" w:cs="Times New Roman"/>
+          <w:sz w:val="24"/>
+          <w:szCs w:val="24"/>
+        </w:rPr>
+        <w:t>para mejorar el viaje a un destino ecoturístico.</w:t>
       </w:r>
     </w:p>
     <w:p>
@@ -2651,6 +2746,7 @@
           <w:sz w:val="26"/>
           <w:szCs w:val="26"/>
         </w:rPr>
+        <w:lastRenderedPageBreak/>
         <w:t>Planeación:</w:t>
       </w:r>
     </w:p>
@@ -2758,7 +2854,23 @@
           <w:sz w:val="24"/>
           <w:szCs w:val="24"/>
         </w:rPr>
-        <w:t>De qué manera se administra la página web?</w:t>
+        <w:t xml:space="preserve">De qué manera se administra la </w:t>
+      </w:r>
+      <w:r>
+        <w:rPr>
+          <w:rFonts w:ascii="Times New Roman" w:eastAsia="Times New Roman" w:hAnsi="Times New Roman" w:cs="Times New Roman"/>
+          <w:sz w:val="24"/>
+          <w:szCs w:val="24"/>
+        </w:rPr>
+        <w:t>aplicación móvil</w:t>
+      </w:r>
+      <w:r>
+        <w:rPr>
+          <w:rFonts w:ascii="Times New Roman" w:eastAsia="Times New Roman" w:hAnsi="Times New Roman" w:cs="Times New Roman"/>
+          <w:sz w:val="24"/>
+          <w:szCs w:val="24"/>
+        </w:rPr>
+        <w:t>?</w:t>
       </w:r>
     </w:p>
     <w:p>
@@ -2885,7 +2997,23 @@
           <w:sz w:val="24"/>
           <w:szCs w:val="24"/>
         </w:rPr>
-        <w:t>Por qué el turista debería revisar nuestra página web?</w:t>
+        <w:t xml:space="preserve">Por qué el turista debería revisar nuestra </w:t>
+      </w:r>
+      <w:r>
+        <w:rPr>
+          <w:rFonts w:ascii="Times New Roman" w:eastAsia="Times New Roman" w:hAnsi="Times New Roman" w:cs="Times New Roman"/>
+          <w:sz w:val="24"/>
+          <w:szCs w:val="24"/>
+        </w:rPr>
+        <w:t>aplicación móvil</w:t>
+      </w:r>
+      <w:r>
+        <w:rPr>
+          <w:rFonts w:ascii="Times New Roman" w:eastAsia="Times New Roman" w:hAnsi="Times New Roman" w:cs="Times New Roman"/>
+          <w:sz w:val="24"/>
+          <w:szCs w:val="24"/>
+        </w:rPr>
+        <w:t>?</w:t>
       </w:r>
     </w:p>
     <w:p>
@@ -2996,7 +3124,6 @@
           <w:sz w:val="26"/>
           <w:szCs w:val="26"/>
         </w:rPr>
-        <w:lastRenderedPageBreak/>
         <w:t>Control:</w:t>
       </w:r>
     </w:p>
@@ -3017,7 +3144,40 @@
           <w:sz w:val="24"/>
           <w:szCs w:val="24"/>
         </w:rPr>
-        <w:t>En este punto del proceso es importante tener todo lo establecido de la página web y poder así tener el control de todo el proceso, además de buscar siempre la mejora. Ya que es fundamental ayudar a promover el ecoturismo, a través de una página web agradable para los turistas interesados.</w:t>
+        <w:lastRenderedPageBreak/>
+        <w:t xml:space="preserve">En este punto del proceso es importante tener todo lo establecido de la </w:t>
+      </w:r>
+      <w:r>
+        <w:rPr>
+          <w:rFonts w:ascii="Times New Roman" w:eastAsia="Times New Roman" w:hAnsi="Times New Roman" w:cs="Times New Roman"/>
+          <w:sz w:val="24"/>
+          <w:szCs w:val="24"/>
+        </w:rPr>
+        <w:t xml:space="preserve">aplicación móvil </w:t>
+      </w:r>
+      <w:r>
+        <w:rPr>
+          <w:rFonts w:ascii="Times New Roman" w:eastAsia="Times New Roman" w:hAnsi="Times New Roman" w:cs="Times New Roman"/>
+          <w:sz w:val="24"/>
+          <w:szCs w:val="24"/>
+        </w:rPr>
+        <w:t xml:space="preserve">y poder así tener el control de todo el proceso, además de buscar siempre la mejora. Ya que es fundamental ayudar a promover el ecoturismo, a través de una </w:t>
+      </w:r>
+      <w:r>
+        <w:rPr>
+          <w:rFonts w:ascii="Times New Roman" w:eastAsia="Times New Roman" w:hAnsi="Times New Roman" w:cs="Times New Roman"/>
+          <w:sz w:val="24"/>
+          <w:szCs w:val="24"/>
+        </w:rPr>
+        <w:t xml:space="preserve">aplicación móvil </w:t>
+      </w:r>
+      <w:r>
+        <w:rPr>
+          <w:rFonts w:ascii="Times New Roman" w:eastAsia="Times New Roman" w:hAnsi="Times New Roman" w:cs="Times New Roman"/>
+          <w:sz w:val="24"/>
+          <w:szCs w:val="24"/>
+        </w:rPr>
+        <w:t>agradable para los turistas interesados.</w:t>
       </w:r>
     </w:p>
     <w:p>
@@ -3287,7 +3447,23 @@
           <w:sz w:val="24"/>
           <w:szCs w:val="24"/>
         </w:rPr>
-        <w:t>En primer lugar, se organiza el contenido que se va a postear (idea principal e ideas secundarias), previamente a esto, la empresa debe conocer a qué público va dirigido, para así, poder enlazar una comunicación adecuada y brindarles un post de calidad. Luego de esto, se procesa el pedido del post, que tiene mucha relevancia, ya que, el usuario necesita experimentar una comodidad dentro de la página web. Por último, el post debe ser publicado por el área de marketing, ya que esta es la encargada de aprobar y postear dicho material. Si el post publicado es denegado, se enviará un correo, para su pronta corrección.</w:t>
+        <w:t xml:space="preserve">En primer lugar, se organiza el contenido que se va a postear (idea principal e ideas secundarias), previamente a esto, la empresa debe conocer a qué público va dirigido, para así, poder enlazar una comunicación adecuada y brindarles un post de calidad. Luego de esto, se procesa el pedido del post, que tiene mucha relevancia, ya que, el usuario necesita experimentar una comodidad dentro de la </w:t>
+      </w:r>
+      <w:r>
+        <w:rPr>
+          <w:rFonts w:ascii="Times New Roman" w:eastAsia="Times New Roman" w:hAnsi="Times New Roman" w:cs="Times New Roman"/>
+          <w:sz w:val="24"/>
+          <w:szCs w:val="24"/>
+        </w:rPr>
+        <w:t>aplicación móvil</w:t>
+      </w:r>
+      <w:r>
+        <w:rPr>
+          <w:rFonts w:ascii="Times New Roman" w:eastAsia="Times New Roman" w:hAnsi="Times New Roman" w:cs="Times New Roman"/>
+          <w:sz w:val="24"/>
+          <w:szCs w:val="24"/>
+        </w:rPr>
+        <w:t>. Por último, el post debe ser publicado por el área de marketing, ya que esta es la encargada de aprobar y postear dicho material. Si el post publicado es denegado, se enviará un correo, para su pronta corrección.</w:t>
       </w:r>
     </w:p>
     <w:p>
@@ -3307,15 +3483,23 @@
           <w:sz w:val="24"/>
           <w:szCs w:val="24"/>
         </w:rPr>
-        <w:t xml:space="preserve">La página </w:t>
-      </w:r>
-      <w:r>
-        <w:rPr>
-          <w:rFonts w:ascii="Times New Roman" w:eastAsia="Times New Roman" w:hAnsi="Times New Roman" w:cs="Times New Roman"/>
-          <w:sz w:val="24"/>
-          <w:szCs w:val="24"/>
-        </w:rPr>
-        <w:t>web deberá</w:t>
+        <w:t xml:space="preserve">La </w:t>
+      </w:r>
+      <w:r>
+        <w:rPr>
+          <w:rFonts w:ascii="Times New Roman" w:eastAsia="Times New Roman" w:hAnsi="Times New Roman" w:cs="Times New Roman"/>
+          <w:sz w:val="24"/>
+          <w:szCs w:val="24"/>
+        </w:rPr>
+        <w:t xml:space="preserve">aplicación móvil </w:t>
+      </w:r>
+      <w:r>
+        <w:rPr>
+          <w:rFonts w:ascii="Times New Roman" w:eastAsia="Times New Roman" w:hAnsi="Times New Roman" w:cs="Times New Roman"/>
+          <w:sz w:val="24"/>
+          <w:szCs w:val="24"/>
+        </w:rPr>
+        <w:t>deberá</w:t>
       </w:r>
       <w:r>
         <w:rPr>
@@ -3419,7 +3603,33 @@
           <w:sz w:val="24"/>
           <w:szCs w:val="24"/>
         </w:rPr>
-        <w:t xml:space="preserve"> recomendaciones , etc. Un administrador </w:t>
+        <w:t xml:space="preserve"> </w:t>
+      </w:r>
+      <w:proofErr w:type="gramStart"/>
+      <w:r>
+        <w:rPr>
+          <w:rFonts w:ascii="Times New Roman" w:eastAsia="Times New Roman" w:hAnsi="Times New Roman" w:cs="Times New Roman"/>
+          <w:sz w:val="24"/>
+          <w:szCs w:val="24"/>
+        </w:rPr>
+        <w:t>recomendaciones ,</w:t>
+      </w:r>
+      <w:proofErr w:type="gramEnd"/>
+      <w:r>
+        <w:rPr>
+          <w:rFonts w:ascii="Times New Roman" w:eastAsia="Times New Roman" w:hAnsi="Times New Roman" w:cs="Times New Roman"/>
+          <w:sz w:val="24"/>
+          <w:szCs w:val="24"/>
+        </w:rPr>
+        <w:t xml:space="preserve"> etc. Un administrador también puede realizar el post de un lugar turístico resaltante. </w:t>
+      </w:r>
+      <w:r>
+        <w:rPr>
+          <w:rFonts w:ascii="Times New Roman" w:eastAsia="Times New Roman" w:hAnsi="Times New Roman" w:cs="Times New Roman"/>
+          <w:sz w:val="24"/>
+          <w:szCs w:val="24"/>
+        </w:rPr>
+        <w:t xml:space="preserve">Todas las </w:t>
       </w:r>
       <w:r>
         <w:rPr>
@@ -3428,15 +3638,7 @@
           <w:szCs w:val="24"/>
         </w:rPr>
         <w:lastRenderedPageBreak/>
-        <w:t xml:space="preserve">también puede realizar el post de un lugar turístico resaltante. </w:t>
-      </w:r>
-      <w:r>
-        <w:rPr>
-          <w:rFonts w:ascii="Times New Roman" w:eastAsia="Times New Roman" w:hAnsi="Times New Roman" w:cs="Times New Roman"/>
-          <w:sz w:val="24"/>
-          <w:szCs w:val="24"/>
-        </w:rPr>
-        <w:t>Todas las publicaciones deben</w:t>
+        <w:t>publicaciones deben</w:t>
       </w:r>
       <w:r>
         <w:rPr>
@@ -4136,7 +4338,23 @@
           <w:sz w:val="24"/>
           <w:szCs w:val="24"/>
         </w:rPr>
-        <w:t>Cuando una empresa solicita una alianza estratégica con nuestra página web, nuestra página pide procesar el pedido de la empresa, además de acordar un diálogo entre la empresa y el propietario de esta misma. Si la alianza es factible, se acuerda los términos de alianza y se firma un posible contrato, pero si no es factible, se deniega y se manda un correo de negación a la empresa solicitante. Posteriormente se evalúa la alianza y si esta genera ingresos, pues es una alianza aprobada.</w:t>
+        <w:t xml:space="preserve">Cuando una empresa solicita una alianza estratégica con nuestra </w:t>
+      </w:r>
+      <w:r>
+        <w:rPr>
+          <w:rFonts w:ascii="Times New Roman" w:eastAsia="Times New Roman" w:hAnsi="Times New Roman" w:cs="Times New Roman"/>
+          <w:sz w:val="24"/>
+          <w:szCs w:val="24"/>
+        </w:rPr>
+        <w:t>aplicación móvil</w:t>
+      </w:r>
+      <w:r>
+        <w:rPr>
+          <w:rFonts w:ascii="Times New Roman" w:eastAsia="Times New Roman" w:hAnsi="Times New Roman" w:cs="Times New Roman"/>
+          <w:sz w:val="24"/>
+          <w:szCs w:val="24"/>
+        </w:rPr>
+        <w:t>, nuestra página pide procesar el pedido de la empresa, además de acordar un diálogo entre la empresa y el propietario de esta misma. Si la alianza es factible, se acuerda los términos de alianza y se firma un posible contrato, pero si no es factible, se deniega y se manda un correo de negación a la empresa solicitante. Posteriormente se evalúa la alianza y si esta genera ingresos, pues es una alianza aprobada.</w:t>
       </w:r>
     </w:p>
     <w:p>
@@ -4193,7 +4411,15 @@
           <w:sz w:val="24"/>
           <w:szCs w:val="24"/>
         </w:rPr>
-        <w:t>Usuario: persona que con voluntad de formar una alianza con la página web</w:t>
+        <w:t xml:space="preserve">Usuario: persona que con voluntad de formar una alianza con la </w:t>
+      </w:r>
+      <w:r>
+        <w:rPr>
+          <w:rFonts w:ascii="Times New Roman" w:eastAsia="Times New Roman" w:hAnsi="Times New Roman" w:cs="Times New Roman"/>
+          <w:sz w:val="24"/>
+          <w:szCs w:val="24"/>
+        </w:rPr>
+        <w:t>aplicación móvil</w:t>
       </w:r>
     </w:p>
     <w:p>
@@ -5135,7 +5361,23 @@
           <w:sz w:val="24"/>
           <w:szCs w:val="24"/>
         </w:rPr>
-        <w:t xml:space="preserve"> uno de los problemas técnicos es la traducción de tal página, al ser un sitio web de acceso a cualquier usuario, propone un desafío sobre conocimientos de las diversas lenguas existentes nacional como internacionalmente que lleguen a nuestra plataforma social, por lo </w:t>
+        <w:t xml:space="preserve"> uno de los problemas técnicos es la traducción de tal página, al ser </w:t>
+      </w:r>
+      <w:r>
+        <w:rPr>
+          <w:rFonts w:ascii="Times New Roman" w:eastAsia="Times New Roman" w:hAnsi="Times New Roman" w:cs="Times New Roman"/>
+          <w:sz w:val="24"/>
+          <w:szCs w:val="24"/>
+        </w:rPr>
+        <w:t xml:space="preserve">una aplicación móvil </w:t>
+      </w:r>
+      <w:r>
+        <w:rPr>
+          <w:rFonts w:ascii="Times New Roman" w:eastAsia="Times New Roman" w:hAnsi="Times New Roman" w:cs="Times New Roman"/>
+          <w:sz w:val="24"/>
+          <w:szCs w:val="24"/>
+        </w:rPr>
+        <w:t xml:space="preserve">de acceso a cualquier usuario, propone un desafío sobre conocimientos de las diversas lenguas existentes nacional como internacionalmente que lleguen a nuestra plataforma social, por lo </w:t>
       </w:r>
       <w:r>
         <w:rPr>
@@ -5167,7 +5409,23 @@
           <w:sz w:val="24"/>
           <w:szCs w:val="24"/>
         </w:rPr>
-        <w:t xml:space="preserve"> dificultades técnicas propias de la traducción de la página web. </w:t>
+        <w:t xml:space="preserve"> dificultades técnicas propias de la traducción de la </w:t>
+      </w:r>
+      <w:r>
+        <w:rPr>
+          <w:rFonts w:ascii="Times New Roman" w:eastAsia="Times New Roman" w:hAnsi="Times New Roman" w:cs="Times New Roman"/>
+          <w:sz w:val="24"/>
+          <w:szCs w:val="24"/>
+        </w:rPr>
+        <w:t>aplicación móvil</w:t>
+      </w:r>
+      <w:r>
+        <w:rPr>
+          <w:rFonts w:ascii="Times New Roman" w:eastAsia="Times New Roman" w:hAnsi="Times New Roman" w:cs="Times New Roman"/>
+          <w:sz w:val="24"/>
+          <w:szCs w:val="24"/>
+        </w:rPr>
+        <w:t xml:space="preserve">. </w:t>
       </w:r>
     </w:p>
     <w:p>
@@ -5187,7 +5445,23 @@
           <w:sz w:val="24"/>
           <w:szCs w:val="24"/>
         </w:rPr>
-        <w:t>Otro problema identificado es el poco control de un ambiente “limpio” en la funcionalidad del blog brindado, ya sea en una publicación o en los comentarios de algún post, podría encontrarse lenguaje ofensivo, ciberacoso, fotos inapropiadas, “fake news” o tal vez demasiado spam; esto afectaría negativamente tanto para el usuario como la empresa (página web).</w:t>
+        <w:t>Otro problema identificado es el poco control de un ambiente “limpio” en la funcionalidad del blog brindado, ya sea en una publicación o en los comentarios de algún post, podría encontrarse lenguaje ofensivo, ciberacoso, fotos inapropiadas, “fake news” o tal vez demasiado spam; esto afectaría negativamente tanto para el usuario como la empresa (</w:t>
+      </w:r>
+      <w:r>
+        <w:rPr>
+          <w:rFonts w:ascii="Times New Roman" w:eastAsia="Times New Roman" w:hAnsi="Times New Roman" w:cs="Times New Roman"/>
+          <w:sz w:val="24"/>
+          <w:szCs w:val="24"/>
+        </w:rPr>
+        <w:t>aplicación móvil</w:t>
+      </w:r>
+      <w:r>
+        <w:rPr>
+          <w:rFonts w:ascii="Times New Roman" w:eastAsia="Times New Roman" w:hAnsi="Times New Roman" w:cs="Times New Roman"/>
+          <w:sz w:val="24"/>
+          <w:szCs w:val="24"/>
+        </w:rPr>
+        <w:t>).</w:t>
       </w:r>
     </w:p>
     <w:p>
@@ -5783,36 +6057,6 @@
     </w:p>
     <w:p>
       <w:pPr>
-        <w:spacing w:before="120" w:after="120" w:line="360" w:lineRule="auto"/>
-        <w:rPr>
-          <w:rFonts w:ascii="Times New Roman" w:eastAsia="Times New Roman" w:hAnsi="Times New Roman" w:cs="Times New Roman"/>
-          <w:sz w:val="24"/>
-          <w:szCs w:val="24"/>
-        </w:rPr>
-      </w:pPr>
-    </w:p>
-    <w:p>
-      <w:pPr>
-        <w:spacing w:before="120" w:after="120" w:line="360" w:lineRule="auto"/>
-        <w:rPr>
-          <w:rFonts w:ascii="Times New Roman" w:eastAsia="Times New Roman" w:hAnsi="Times New Roman" w:cs="Times New Roman"/>
-          <w:sz w:val="24"/>
-          <w:szCs w:val="24"/>
-        </w:rPr>
-      </w:pPr>
-    </w:p>
-    <w:p>
-      <w:pPr>
-        <w:spacing w:before="120" w:after="120" w:line="360" w:lineRule="auto"/>
-        <w:rPr>
-          <w:rFonts w:ascii="Times New Roman" w:eastAsia="Times New Roman" w:hAnsi="Times New Roman" w:cs="Times New Roman"/>
-          <w:sz w:val="24"/>
-          <w:szCs w:val="24"/>
-        </w:rPr>
-      </w:pPr>
-    </w:p>
-    <w:p>
-      <w:pPr>
         <w:numPr>
           <w:ilvl w:val="1"/>
           <w:numId w:val="7"/>
@@ -5834,6 +6078,7 @@
           <w:sz w:val="30"/>
           <w:szCs w:val="30"/>
         </w:rPr>
+        <w:lastRenderedPageBreak/>
         <w:t>MODELO INICIAL DE CASOS DE USO DEL SISTEMA DERIVADO DEL PROCESO DE NEGOCIO</w:t>
       </w:r>
       <w:r>
@@ -5952,7 +6197,6 @@
           <w:szCs w:val="24"/>
           <w:lang w:val="es-PE" w:eastAsia="es-MX"/>
         </w:rPr>
-        <w:lastRenderedPageBreak/>
         <w:fldChar w:fldCharType="begin"/>
       </w:r>
       <w:r>
@@ -6075,6 +6319,7 @@
           <w:b/>
           <w:bCs/>
         </w:rPr>
+        <w:lastRenderedPageBreak/>
         <w:t xml:space="preserve"> </w:t>
       </w:r>
       <w:bookmarkStart w:id="2" w:name="_mzxouznd3k0t" w:colFirst="0" w:colLast="0"/>
@@ -6355,7 +6600,6 @@
                 <w:szCs w:val="24"/>
                 <w:lang w:val="es-PE"/>
               </w:rPr>
-              <w:lastRenderedPageBreak/>
               <w:t>RF_001</w:t>
             </w:r>
           </w:p>
@@ -6977,7 +7221,18 @@
                 <w:szCs w:val="24"/>
                 <w:lang w:val="es-PE"/>
               </w:rPr>
-              <w:t>La aplicación móvil debe permitir al usuario la creación de una publicación sobre un destino turístico en el que se puede añadir la dirección y fotos sobre el destino con la finalidad de que otros usuarios puedan conocer dicho destino turístico.</w:t>
+              <w:t xml:space="preserve">La aplicación móvil debe permitir al usuario la creación de una publicación sobre un destino turístico en el que se puede añadir la dirección y fotos sobre el destino con la </w:t>
+            </w:r>
+            <w:r>
+              <w:rPr>
+                <w:rFonts w:ascii="Times New Roman" w:eastAsia="Times New Roman" w:hAnsi="Times New Roman" w:cs="Times New Roman"/>
+                <w:color w:val="000000"/>
+                <w:sz w:val="24"/>
+                <w:szCs w:val="24"/>
+                <w:lang w:val="es-PE"/>
+              </w:rPr>
+              <w:lastRenderedPageBreak/>
+              <w:t>finalidad de que otros usuarios puedan conocer dicho destino turístico.</w:t>
             </w:r>
           </w:p>
         </w:tc>
@@ -7026,6 +7281,7 @@
                 <w:szCs w:val="24"/>
                 <w:lang w:val="es-PE"/>
               </w:rPr>
+              <w:lastRenderedPageBreak/>
               <w:t>RF_006</w:t>
             </w:r>
           </w:p>
@@ -7245,18 +7501,7 @@
                 <w:szCs w:val="24"/>
                 <w:lang w:val="es-PE"/>
               </w:rPr>
-              <w:t xml:space="preserve">La aplicación móvil debe proporcionar al usuario la herramienta de poder calificar la publicación sobre un </w:t>
-            </w:r>
-            <w:r>
-              <w:rPr>
-                <w:rFonts w:ascii="Times New Roman" w:eastAsia="Times New Roman" w:hAnsi="Times New Roman" w:cs="Times New Roman"/>
-                <w:color w:val="000000"/>
-                <w:sz w:val="24"/>
-                <w:szCs w:val="24"/>
-                <w:lang w:val="es-PE"/>
-              </w:rPr>
-              <w:lastRenderedPageBreak/>
-              <w:t>estándar de 1 a 5 estrellas de manera fácil y sencilla, así generar interactividad entre los usuarios .</w:t>
+              <w:t>La aplicación móvil debe proporcionar al usuario la herramienta de poder calificar la publicación sobre un estándar de 1 a 5 estrellas de manera fácil y sencilla, así generar interactividad entre los usuarios .</w:t>
             </w:r>
           </w:p>
         </w:tc>
@@ -7305,7 +7550,6 @@
                 <w:szCs w:val="24"/>
                 <w:lang w:val="es-PE"/>
               </w:rPr>
-              <w:lastRenderedPageBreak/>
               <w:t>RF_008</w:t>
             </w:r>
           </w:p>
@@ -7880,6 +8124,7 @@
                 <w:szCs w:val="24"/>
                 <w:lang w:val="es-PE"/>
               </w:rPr>
+              <w:lastRenderedPageBreak/>
               <w:t>RF_012</w:t>
             </w:r>
           </w:p>
@@ -8181,6 +8426,7 @@
           <w:sz w:val="30"/>
           <w:szCs w:val="30"/>
         </w:rPr>
+        <w:lastRenderedPageBreak/>
         <w:t xml:space="preserve">2.2. </w:t>
       </w:r>
       <w:r>
@@ -8203,7 +8449,6 @@
           <w:noProof/>
           <w:lang w:val="es-PE"/>
         </w:rPr>
-        <w:lastRenderedPageBreak/>
         <w:drawing>
           <wp:anchor distT="0" distB="0" distL="114300" distR="114300" simplePos="0" relativeHeight="251665408" behindDoc="0" locked="0" layoutInCell="1" allowOverlap="1" wp14:anchorId="366E56A7" wp14:editId="199AF068">
             <wp:simplePos x="0" y="0"/>

</xml_diff>

<commit_message>
Actualización del Word con ARQUITECTURA
</commit_message>
<xml_diff>
--- a/Documentacion/DocumentoDeAnalisis/Ecoturismo/Proyecto Ecoturismo.docx
+++ b/Documentacion/DocumentoDeAnalisis/Ecoturismo/Proyecto Ecoturismo.docx
@@ -3310,29 +3310,6 @@
           <w:sz w:val="24"/>
           <w:szCs w:val="24"/>
         </w:rPr>
-        <w:t>Proceso de determinar morosidad</w:t>
-      </w:r>
-    </w:p>
-    <w:p>
-      <w:pPr>
-        <w:numPr>
-          <w:ilvl w:val="0"/>
-          <w:numId w:val="8"/>
-        </w:numPr>
-        <w:spacing w:line="360" w:lineRule="auto"/>
-        <w:jc w:val="both"/>
-        <w:rPr>
-          <w:rFonts w:ascii="Times New Roman" w:eastAsia="Times New Roman" w:hAnsi="Times New Roman" w:cs="Times New Roman"/>
-          <w:sz w:val="24"/>
-          <w:szCs w:val="24"/>
-        </w:rPr>
-      </w:pPr>
-      <w:r>
-        <w:rPr>
-          <w:rFonts w:ascii="Times New Roman" w:eastAsia="Times New Roman" w:hAnsi="Times New Roman" w:cs="Times New Roman"/>
-          <w:sz w:val="24"/>
-          <w:szCs w:val="24"/>
-        </w:rPr>
         <w:t>Alianzas con empresas externas</w:t>
       </w:r>
       <w:r>
@@ -6312,7 +6289,9 @@
         </w:rPr>
       </w:pPr>
       <w:bookmarkStart w:id="1" w:name="_lo1alqcjw70h" w:colFirst="0" w:colLast="0"/>
+      <w:bookmarkStart w:id="2" w:name="_mzxouznd3k0t" w:colFirst="0" w:colLast="0"/>
       <w:bookmarkEnd w:id="1"/>
+      <w:bookmarkEnd w:id="2"/>
       <w:r>
         <w:rPr>
           <w:rFonts w:ascii="Times New Roman" w:hAnsi="Times New Roman" w:cs="Times New Roman"/>
@@ -6320,25 +6299,16 @@
           <w:bCs/>
         </w:rPr>
         <w:lastRenderedPageBreak/>
-        <w:t xml:space="preserve"> </w:t>
-      </w:r>
-      <w:bookmarkStart w:id="2" w:name="_mzxouznd3k0t" w:colFirst="0" w:colLast="0"/>
-      <w:bookmarkEnd w:id="2"/>
-      <w:r>
-        <w:rPr>
-          <w:rFonts w:ascii="Times New Roman" w:hAnsi="Times New Roman" w:cs="Times New Roman"/>
-          <w:b/>
-          <w:bCs/>
-        </w:rPr>
         <w:t>MODELO DE REQUISITOS</w:t>
       </w:r>
-      <w:r>
-        <w:br/>
-      </w:r>
-      <w:r>
-        <w:br/>
-      </w:r>
-      <w:r>
+    </w:p>
+    <w:p>
+      <w:pPr>
+        <w:pStyle w:val="Ttulo1"/>
+        <w:numPr>
+          <w:ilvl w:val="1"/>
+          <w:numId w:val="7"/>
+        </w:numPr>
         <w:rPr>
           <w:rFonts w:ascii="Times New Roman" w:hAnsi="Times New Roman" w:cs="Times New Roman"/>
           <w:b/>
@@ -6348,7 +6318,21 @@
           <w:sz w:val="30"/>
           <w:szCs w:val="30"/>
         </w:rPr>
-        <w:t>2.1. DESCRIPCIÓN DE LOS CASOS DE USO DEL SISTEMA</w:t>
+      </w:pPr>
+      <w:r>
+        <w:rPr>
+          <w:rFonts w:ascii="Times New Roman" w:hAnsi="Times New Roman" w:cs="Times New Roman"/>
+          <w:b/>
+          <w:bCs/>
+          <w:i/>
+          <w:iCs/>
+          <w:sz w:val="30"/>
+          <w:szCs w:val="30"/>
+        </w:rPr>
+        <w:t>DESCRIPCIÓN DE LOS CASOS DE USO DEL SISTEMA</w:t>
+      </w:r>
+      <w:r>
+        <w:br/>
       </w:r>
     </w:p>
     <w:p>
@@ -8405,7 +8389,10 @@
     <w:p>
       <w:pPr>
         <w:pStyle w:val="Ttulo1"/>
-        <w:ind w:firstLine="720"/>
+        <w:numPr>
+          <w:ilvl w:val="1"/>
+          <w:numId w:val="7"/>
+        </w:numPr>
         <w:rPr>
           <w:rFonts w:ascii="Times New Roman" w:hAnsi="Times New Roman" w:cs="Times New Roman"/>
           <w:b/>
@@ -8427,21 +8414,11 @@
           <w:szCs w:val="30"/>
         </w:rPr>
         <w:lastRenderedPageBreak/>
-        <w:t xml:space="preserve">2.2. </w:t>
-      </w:r>
-      <w:r>
-        <w:rPr>
-          <w:rFonts w:ascii="Times New Roman" w:hAnsi="Times New Roman" w:cs="Times New Roman"/>
-          <w:b/>
-          <w:bCs/>
-          <w:i/>
-          <w:iCs/>
-          <w:sz w:val="30"/>
-          <w:szCs w:val="30"/>
-        </w:rPr>
-        <w:t>PROTOTIPOS DE INTERFAZ GRÁFICA DE USUARIOS.</w:t>
-      </w:r>
-    </w:p>
+        <w:t>PROTOTIPOS DE INTERFAZ GRÁFICA DE USUARIO</w:t>
+      </w:r>
+    </w:p>
+    <w:p/>
+    <w:p/>
     <w:p/>
     <w:p>
       <w:r>
@@ -10988,7 +10965,31 @@
           <w:szCs w:val="30"/>
         </w:rPr>
         <w:lastRenderedPageBreak/>
-        <w:t>2.3. MODELO REFINADO DE CASOS DE USO DEL SISTEMA.</w:t>
+        <w:t>2.3.</w:t>
+      </w:r>
+      <w:r>
+        <w:rPr>
+          <w:rFonts w:ascii="Times New Roman" w:hAnsi="Times New Roman" w:cs="Times New Roman"/>
+          <w:b/>
+          <w:bCs/>
+          <w:i/>
+          <w:iCs/>
+          <w:sz w:val="30"/>
+          <w:szCs w:val="30"/>
+        </w:rPr>
+        <w:tab/>
+      </w:r>
+      <w:r>
+        <w:rPr>
+          <w:rFonts w:ascii="Times New Roman" w:hAnsi="Times New Roman" w:cs="Times New Roman"/>
+          <w:b/>
+          <w:bCs/>
+          <w:i/>
+          <w:iCs/>
+          <w:sz w:val="30"/>
+          <w:szCs w:val="30"/>
+        </w:rPr>
+        <w:t>MODELO REFINADO DE CASOS DE USO DEL SISTEMA.</w:t>
       </w:r>
     </w:p>
     <w:p>
@@ -11961,7 +11962,6 @@
         <w:tab/>
       </w:r>
     </w:p>
-    <w:p/>
     <w:p>
       <w:pPr>
         <w:spacing w:before="120" w:after="120" w:line="360" w:lineRule="auto"/>
@@ -12031,13 +12031,1445 @@
         </w:drawing>
       </w:r>
     </w:p>
+    <w:p>
+      <w:pPr>
+        <w:spacing w:before="120" w:after="120" w:line="360" w:lineRule="auto"/>
+        <w:jc w:val="center"/>
+        <w:rPr>
+          <w:rFonts w:ascii="Times New Roman" w:eastAsia="Times New Roman" w:hAnsi="Times New Roman" w:cs="Times New Roman"/>
+          <w:sz w:val="24"/>
+          <w:szCs w:val="24"/>
+        </w:rPr>
+      </w:pPr>
+    </w:p>
+    <w:p>
+      <w:pPr>
+        <w:spacing w:before="120" w:after="120" w:line="360" w:lineRule="auto"/>
+        <w:jc w:val="center"/>
+        <w:rPr>
+          <w:rFonts w:ascii="Times New Roman" w:eastAsia="Times New Roman" w:hAnsi="Times New Roman" w:cs="Times New Roman"/>
+          <w:sz w:val="24"/>
+          <w:szCs w:val="24"/>
+        </w:rPr>
+      </w:pPr>
+    </w:p>
+    <w:p>
+      <w:pPr>
+        <w:spacing w:before="120" w:after="120" w:line="360" w:lineRule="auto"/>
+        <w:jc w:val="center"/>
+        <w:rPr>
+          <w:rFonts w:ascii="Times New Roman" w:eastAsia="Times New Roman" w:hAnsi="Times New Roman" w:cs="Times New Roman"/>
+          <w:sz w:val="24"/>
+          <w:szCs w:val="24"/>
+        </w:rPr>
+      </w:pPr>
+    </w:p>
+    <w:p>
+      <w:pPr>
+        <w:spacing w:before="120" w:after="120" w:line="360" w:lineRule="auto"/>
+        <w:jc w:val="center"/>
+        <w:rPr>
+          <w:rFonts w:ascii="Times New Roman" w:eastAsia="Times New Roman" w:hAnsi="Times New Roman" w:cs="Times New Roman"/>
+          <w:sz w:val="24"/>
+          <w:szCs w:val="24"/>
+        </w:rPr>
+      </w:pPr>
+    </w:p>
+    <w:p>
+      <w:pPr>
+        <w:spacing w:before="120" w:after="120" w:line="360" w:lineRule="auto"/>
+        <w:jc w:val="center"/>
+        <w:rPr>
+          <w:rFonts w:ascii="Times New Roman" w:eastAsia="Times New Roman" w:hAnsi="Times New Roman" w:cs="Times New Roman"/>
+          <w:sz w:val="24"/>
+          <w:szCs w:val="24"/>
+        </w:rPr>
+      </w:pPr>
+    </w:p>
+    <w:p>
+      <w:pPr>
+        <w:spacing w:before="120" w:after="120" w:line="360" w:lineRule="auto"/>
+        <w:jc w:val="center"/>
+        <w:rPr>
+          <w:rFonts w:ascii="Times New Roman" w:eastAsia="Times New Roman" w:hAnsi="Times New Roman" w:cs="Times New Roman"/>
+          <w:sz w:val="24"/>
+          <w:szCs w:val="24"/>
+        </w:rPr>
+      </w:pPr>
+    </w:p>
+    <w:p>
+      <w:pPr>
+        <w:pStyle w:val="Ttulo1"/>
+        <w:numPr>
+          <w:ilvl w:val="0"/>
+          <w:numId w:val="7"/>
+        </w:numPr>
+        <w:rPr>
+          <w:rFonts w:ascii="Times New Roman" w:hAnsi="Times New Roman" w:cs="Times New Roman"/>
+          <w:b/>
+          <w:bCs/>
+          <w:i/>
+          <w:iCs/>
+        </w:rPr>
+      </w:pPr>
+      <w:r>
+        <w:rPr>
+          <w:rFonts w:ascii="Times New Roman" w:hAnsi="Times New Roman" w:cs="Times New Roman"/>
+          <w:b/>
+          <w:bCs/>
+          <w:i/>
+          <w:iCs/>
+        </w:rPr>
+        <w:lastRenderedPageBreak/>
+        <w:t>ARQUITECTURA DE LA APLICACIÓ</w:t>
+      </w:r>
+      <w:r>
+        <w:rPr>
+          <w:rFonts w:ascii="Times New Roman" w:hAnsi="Times New Roman" w:cs="Times New Roman"/>
+          <w:b/>
+          <w:bCs/>
+          <w:i/>
+          <w:iCs/>
+        </w:rPr>
+        <w:t>N</w:t>
+      </w:r>
+    </w:p>
+    <w:p>
+      <w:pPr>
+        <w:pStyle w:val="Prrafodelista"/>
+        <w:numPr>
+          <w:ilvl w:val="1"/>
+          <w:numId w:val="7"/>
+        </w:numPr>
+        <w:rPr>
+          <w:rFonts w:ascii="Times New Roman" w:hAnsi="Times New Roman" w:cs="Times New Roman"/>
+          <w:b/>
+          <w:bCs/>
+          <w:i/>
+          <w:iCs/>
+          <w:sz w:val="30"/>
+          <w:szCs w:val="30"/>
+        </w:rPr>
+      </w:pPr>
+      <w:r>
+        <w:rPr>
+          <w:rFonts w:ascii="Times New Roman" w:hAnsi="Times New Roman" w:cs="Times New Roman"/>
+          <w:b/>
+          <w:bCs/>
+          <w:i/>
+          <w:iCs/>
+          <w:sz w:val="30"/>
+          <w:szCs w:val="30"/>
+        </w:rPr>
+        <w:t>VISTA DE ESCENARIO O VISTA DE CASO DE USO.</w:t>
+      </w:r>
+    </w:p>
+    <w:p>
+      <w:pPr>
+        <w:pStyle w:val="Prrafodelista"/>
+        <w:numPr>
+          <w:ilvl w:val="2"/>
+          <w:numId w:val="7"/>
+        </w:numPr>
+        <w:rPr>
+          <w:rFonts w:ascii="Times New Roman" w:hAnsi="Times New Roman" w:cs="Times New Roman"/>
+          <w:b/>
+          <w:bCs/>
+          <w:i/>
+          <w:iCs/>
+          <w:sz w:val="28"/>
+          <w:szCs w:val="28"/>
+        </w:rPr>
+      </w:pPr>
+      <w:r>
+        <w:rPr>
+          <w:rFonts w:ascii="Times New Roman" w:hAnsi="Times New Roman" w:cs="Times New Roman"/>
+          <w:b/>
+          <w:bCs/>
+          <w:i/>
+          <w:iCs/>
+          <w:sz w:val="28"/>
+          <w:szCs w:val="28"/>
+        </w:rPr>
+        <w:t>Descripción del Negocio y procesos relevantes para la Arquitectura.</w:t>
+      </w:r>
+      <w:r>
+        <w:rPr>
+          <w:rFonts w:ascii="Times New Roman" w:hAnsi="Times New Roman" w:cs="Times New Roman"/>
+          <w:b/>
+          <w:bCs/>
+          <w:i/>
+          <w:iCs/>
+          <w:sz w:val="28"/>
+          <w:szCs w:val="28"/>
+        </w:rPr>
+        <w:br/>
+      </w:r>
+    </w:p>
+    <w:p>
+      <w:pPr>
+        <w:ind w:left="720" w:firstLine="720"/>
+        <w:jc w:val="both"/>
+        <w:rPr>
+          <w:rFonts w:ascii="Times New Roman" w:hAnsi="Times New Roman" w:cs="Times New Roman"/>
+          <w:sz w:val="24"/>
+          <w:szCs w:val="24"/>
+        </w:rPr>
+      </w:pPr>
+      <w:r>
+        <w:rPr>
+          <w:rFonts w:ascii="Times New Roman" w:hAnsi="Times New Roman" w:cs="Times New Roman"/>
+          <w:sz w:val="24"/>
+          <w:szCs w:val="24"/>
+        </w:rPr>
+        <w:t>El Perú</w:t>
+      </w:r>
+      <w:r>
+        <w:rPr>
+          <w:rFonts w:ascii="Times New Roman" w:hAnsi="Times New Roman" w:cs="Times New Roman"/>
+          <w:sz w:val="24"/>
+          <w:szCs w:val="24"/>
+        </w:rPr>
+        <w:t xml:space="preserve"> es de los países mas diversos en lo que a biodiversidad refiere</w:t>
+      </w:r>
+      <w:r>
+        <w:rPr>
+          <w:rFonts w:ascii="Times New Roman" w:hAnsi="Times New Roman" w:cs="Times New Roman"/>
+          <w:sz w:val="24"/>
+          <w:szCs w:val="24"/>
+        </w:rPr>
+        <w:t xml:space="preserve"> en el mundo, tanto así que ha sido elegida una gran cantidad de veces como mejor destino turístico y también gastronómico valga decir, la reactivación turística es de gran importancia debido a la bajada de PBI en ese sector que se tuvo durante el pico de la pandemia.</w:t>
+      </w:r>
+    </w:p>
+    <w:p>
+      <w:pPr>
+        <w:ind w:left="720" w:firstLine="720"/>
+        <w:jc w:val="both"/>
+        <w:rPr>
+          <w:rFonts w:ascii="Times New Roman" w:hAnsi="Times New Roman" w:cs="Times New Roman"/>
+          <w:sz w:val="24"/>
+          <w:szCs w:val="24"/>
+        </w:rPr>
+      </w:pPr>
+    </w:p>
+    <w:p>
+      <w:pPr>
+        <w:ind w:left="720" w:firstLine="720"/>
+        <w:jc w:val="both"/>
+        <w:rPr>
+          <w:rFonts w:ascii="Times New Roman" w:hAnsi="Times New Roman" w:cs="Times New Roman"/>
+          <w:sz w:val="24"/>
+          <w:szCs w:val="24"/>
+        </w:rPr>
+      </w:pPr>
+      <w:r>
+        <w:rPr>
+          <w:rFonts w:ascii="Times New Roman" w:hAnsi="Times New Roman" w:cs="Times New Roman"/>
+          <w:sz w:val="24"/>
+          <w:szCs w:val="24"/>
+        </w:rPr>
+        <w:t xml:space="preserve">Esto se dará a través de una aplicación móvil, en esta el usuario tendrá que </w:t>
+      </w:r>
+      <w:proofErr w:type="spellStart"/>
+      <w:r>
+        <w:rPr>
+          <w:rFonts w:ascii="Times New Roman" w:hAnsi="Times New Roman" w:cs="Times New Roman"/>
+          <w:sz w:val="24"/>
+          <w:szCs w:val="24"/>
+        </w:rPr>
+        <w:t>loguearse</w:t>
+      </w:r>
+      <w:proofErr w:type="spellEnd"/>
+      <w:r>
+        <w:rPr>
+          <w:rFonts w:ascii="Times New Roman" w:hAnsi="Times New Roman" w:cs="Times New Roman"/>
+          <w:sz w:val="24"/>
+          <w:szCs w:val="24"/>
+        </w:rPr>
+        <w:t xml:space="preserve"> para ser participe de la comunidad de la aplicación “Ecoturismo”, dentro podrá ver una lista de los destinos turísticos ecológicos que hay en nuestro país y que son de gran atractivo. La persona podrá además ver lugares de recreación cerca a su destino entre otras ofertas a ofrecer.</w:t>
+      </w:r>
+    </w:p>
+    <w:p>
+      <w:pPr>
+        <w:ind w:left="720" w:firstLine="720"/>
+        <w:jc w:val="both"/>
+        <w:rPr>
+          <w:rFonts w:ascii="Times New Roman" w:hAnsi="Times New Roman" w:cs="Times New Roman"/>
+          <w:sz w:val="24"/>
+          <w:szCs w:val="24"/>
+        </w:rPr>
+      </w:pPr>
+    </w:p>
+    <w:p>
+      <w:pPr>
+        <w:ind w:left="720" w:firstLine="720"/>
+        <w:jc w:val="both"/>
+        <w:rPr>
+          <w:rFonts w:ascii="Times New Roman" w:hAnsi="Times New Roman" w:cs="Times New Roman"/>
+          <w:sz w:val="24"/>
+          <w:szCs w:val="24"/>
+        </w:rPr>
+      </w:pPr>
+      <w:r>
+        <w:rPr>
+          <w:rFonts w:ascii="Times New Roman" w:hAnsi="Times New Roman" w:cs="Times New Roman"/>
+          <w:sz w:val="24"/>
+          <w:szCs w:val="24"/>
+        </w:rPr>
+        <w:t>Cuando quiere interactuar con la comunidad, podrá dejar comentarios en el apartado de destinos turísticos además de dejar su rating de estos.</w:t>
+      </w:r>
+    </w:p>
+    <w:p>
+      <w:pPr>
+        <w:ind w:left="720" w:firstLine="720"/>
+        <w:jc w:val="both"/>
+        <w:rPr>
+          <w:rFonts w:ascii="Times New Roman" w:hAnsi="Times New Roman" w:cs="Times New Roman"/>
+          <w:sz w:val="24"/>
+          <w:szCs w:val="24"/>
+        </w:rPr>
+      </w:pPr>
+    </w:p>
+    <w:p>
+      <w:pPr>
+        <w:pStyle w:val="Prrafodelista"/>
+        <w:numPr>
+          <w:ilvl w:val="2"/>
+          <w:numId w:val="7"/>
+        </w:numPr>
+        <w:rPr>
+          <w:rFonts w:ascii="Times New Roman" w:hAnsi="Times New Roman" w:cs="Times New Roman"/>
+          <w:b/>
+          <w:bCs/>
+          <w:i/>
+          <w:iCs/>
+          <w:sz w:val="28"/>
+          <w:szCs w:val="28"/>
+        </w:rPr>
+      </w:pPr>
+      <w:r>
+        <w:rPr>
+          <w:rFonts w:ascii="Times New Roman" w:hAnsi="Times New Roman" w:cs="Times New Roman"/>
+          <w:b/>
+          <w:bCs/>
+          <w:i/>
+          <w:iCs/>
+          <w:sz w:val="28"/>
+          <w:szCs w:val="28"/>
+        </w:rPr>
+        <w:t xml:space="preserve">Modelo de procesos de negocios relevantes para la </w:t>
+      </w:r>
+      <w:r>
+        <w:rPr>
+          <w:rFonts w:ascii="Times New Roman" w:hAnsi="Times New Roman" w:cs="Times New Roman"/>
+          <w:b/>
+          <w:bCs/>
+          <w:i/>
+          <w:iCs/>
+          <w:sz w:val="28"/>
+          <w:szCs w:val="28"/>
+        </w:rPr>
+        <w:t>arquitectur</w:t>
+      </w:r>
+      <w:r>
+        <w:rPr>
+          <w:rFonts w:ascii="Times New Roman" w:hAnsi="Times New Roman" w:cs="Times New Roman"/>
+          <w:b/>
+          <w:bCs/>
+          <w:i/>
+          <w:iCs/>
+          <w:sz w:val="28"/>
+          <w:szCs w:val="28"/>
+        </w:rPr>
+        <w:t>a</w:t>
+      </w:r>
+    </w:p>
+    <w:p>
+      <w:pPr>
+        <w:pStyle w:val="Prrafodelista"/>
+        <w:ind w:left="2160"/>
+        <w:rPr>
+          <w:rFonts w:ascii="Times New Roman" w:hAnsi="Times New Roman" w:cs="Times New Roman"/>
+          <w:b/>
+          <w:bCs/>
+          <w:i/>
+          <w:iCs/>
+          <w:sz w:val="28"/>
+          <w:szCs w:val="28"/>
+        </w:rPr>
+      </w:pPr>
+    </w:p>
+    <w:p>
+      <w:pPr>
+        <w:ind w:left="1440"/>
+        <w:rPr>
+          <w:rFonts w:ascii="Times New Roman" w:hAnsi="Times New Roman" w:cs="Times New Roman"/>
+          <w:sz w:val="24"/>
+          <w:szCs w:val="24"/>
+        </w:rPr>
+      </w:pPr>
+      <w:r>
+        <w:rPr>
+          <w:rFonts w:ascii="Times New Roman" w:hAnsi="Times New Roman" w:cs="Times New Roman"/>
+          <w:sz w:val="24"/>
+          <w:szCs w:val="24"/>
+        </w:rPr>
+        <w:t>Procesos de negocio relevante para el sistema</w:t>
+      </w:r>
+    </w:p>
+    <w:p>
+      <w:pPr>
+        <w:ind w:left="1440"/>
+        <w:rPr>
+          <w:rFonts w:ascii="Times New Roman" w:hAnsi="Times New Roman" w:cs="Times New Roman"/>
+          <w:sz w:val="24"/>
+          <w:szCs w:val="24"/>
+        </w:rPr>
+      </w:pPr>
+      <w:r>
+        <w:rPr>
+          <w:rFonts w:ascii="Times New Roman" w:hAnsi="Times New Roman" w:cs="Times New Roman"/>
+          <w:sz w:val="24"/>
+          <w:szCs w:val="24"/>
+        </w:rPr>
+        <w:tab/>
+        <w:t>Se identificaron 3 procesos:</w:t>
+      </w:r>
+    </w:p>
+    <w:p>
+      <w:pPr>
+        <w:ind w:left="1440"/>
+        <w:rPr>
+          <w:rFonts w:ascii="Times New Roman" w:hAnsi="Times New Roman" w:cs="Times New Roman"/>
+          <w:sz w:val="24"/>
+          <w:szCs w:val="24"/>
+        </w:rPr>
+      </w:pPr>
+    </w:p>
+    <w:p>
+      <w:pPr>
+        <w:ind w:left="1440"/>
+        <w:rPr>
+          <w:rFonts w:ascii="Times New Roman" w:hAnsi="Times New Roman" w:cs="Times New Roman"/>
+          <w:b/>
+          <w:bCs/>
+          <w:i/>
+          <w:iCs/>
+          <w:sz w:val="24"/>
+          <w:szCs w:val="24"/>
+        </w:rPr>
+      </w:pPr>
+      <w:r>
+        <w:rPr>
+          <w:rFonts w:ascii="Times New Roman" w:hAnsi="Times New Roman" w:cs="Times New Roman"/>
+          <w:b/>
+          <w:bCs/>
+          <w:i/>
+          <w:iCs/>
+          <w:sz w:val="24"/>
+          <w:szCs w:val="24"/>
+        </w:rPr>
+        <w:t>Proceso n°1: Crear Post</w:t>
+      </w:r>
+    </w:p>
+    <w:p>
+      <w:pPr>
+        <w:ind w:left="1440"/>
+        <w:jc w:val="both"/>
+        <w:rPr>
+          <w:rFonts w:ascii="Times New Roman" w:hAnsi="Times New Roman" w:cs="Times New Roman"/>
+          <w:sz w:val="24"/>
+          <w:szCs w:val="24"/>
+        </w:rPr>
+      </w:pPr>
+    </w:p>
+    <w:p>
+      <w:pPr>
+        <w:ind w:left="1800"/>
+        <w:jc w:val="both"/>
+        <w:rPr>
+          <w:rFonts w:ascii="Times New Roman" w:hAnsi="Times New Roman" w:cs="Times New Roman"/>
+          <w:sz w:val="24"/>
+          <w:szCs w:val="24"/>
+        </w:rPr>
+      </w:pPr>
+      <w:r>
+        <w:rPr>
+          <w:rFonts w:ascii="Times New Roman" w:hAnsi="Times New Roman" w:cs="Times New Roman"/>
+          <w:sz w:val="24"/>
+          <w:szCs w:val="24"/>
+        </w:rPr>
+        <w:t>El primer proceso de negocio que tenemos es el de crear pos</w:t>
+      </w:r>
+      <w:r>
+        <w:rPr>
+          <w:rFonts w:ascii="Times New Roman" w:hAnsi="Times New Roman" w:cs="Times New Roman"/>
+          <w:sz w:val="24"/>
+          <w:szCs w:val="24"/>
+        </w:rPr>
+        <w:t>t, en este caso pondremos este post en 2 sub-procesos, el sub-proceso de subir el post creado y subir fotos del post, ambos requieren algunos pasos a explicar.</w:t>
+      </w:r>
+    </w:p>
+    <w:p>
+      <w:pPr>
+        <w:ind w:left="1800"/>
+        <w:jc w:val="both"/>
+        <w:rPr>
+          <w:rFonts w:ascii="Times New Roman" w:hAnsi="Times New Roman" w:cs="Times New Roman"/>
+          <w:sz w:val="24"/>
+          <w:szCs w:val="24"/>
+        </w:rPr>
+      </w:pPr>
+    </w:p>
+    <w:p>
+      <w:pPr>
+        <w:rPr>
+          <w:rFonts w:ascii="Times New Roman" w:hAnsi="Times New Roman" w:cs="Times New Roman"/>
+          <w:b/>
+          <w:bCs/>
+          <w:i/>
+          <w:iCs/>
+          <w:sz w:val="24"/>
+          <w:szCs w:val="24"/>
+        </w:rPr>
+      </w:pPr>
+      <w:r>
+        <w:rPr>
+          <w:rFonts w:ascii="Times New Roman" w:hAnsi="Times New Roman" w:cs="Times New Roman"/>
+          <w:b/>
+          <w:bCs/>
+          <w:i/>
+          <w:iCs/>
+          <w:sz w:val="24"/>
+          <w:szCs w:val="24"/>
+        </w:rPr>
+        <w:tab/>
+      </w:r>
+      <w:r>
+        <w:rPr>
+          <w:rFonts w:ascii="Times New Roman" w:hAnsi="Times New Roman" w:cs="Times New Roman"/>
+          <w:b/>
+          <w:bCs/>
+          <w:i/>
+          <w:iCs/>
+          <w:sz w:val="24"/>
+          <w:szCs w:val="24"/>
+        </w:rPr>
+        <w:tab/>
+        <w:t>Proceso n°2: Contacto con Empresas</w:t>
+      </w:r>
+      <w:r>
+        <w:rPr>
+          <w:rFonts w:ascii="Times New Roman" w:hAnsi="Times New Roman" w:cs="Times New Roman"/>
+          <w:b/>
+          <w:bCs/>
+          <w:i/>
+          <w:iCs/>
+          <w:sz w:val="24"/>
+          <w:szCs w:val="24"/>
+        </w:rPr>
+        <w:tab/>
+      </w:r>
+    </w:p>
+    <w:p>
+      <w:pPr>
+        <w:rPr>
+          <w:rFonts w:ascii="Times New Roman" w:hAnsi="Times New Roman" w:cs="Times New Roman"/>
+          <w:sz w:val="24"/>
+          <w:szCs w:val="24"/>
+        </w:rPr>
+      </w:pPr>
+    </w:p>
+    <w:p>
+      <w:pPr>
+        <w:ind w:left="1800"/>
+        <w:jc w:val="both"/>
+        <w:rPr>
+          <w:rFonts w:ascii="Times New Roman" w:hAnsi="Times New Roman" w:cs="Times New Roman"/>
+          <w:sz w:val="24"/>
+          <w:szCs w:val="24"/>
+        </w:rPr>
+      </w:pPr>
+      <w:r>
+        <w:rPr>
+          <w:rFonts w:ascii="Times New Roman" w:hAnsi="Times New Roman" w:cs="Times New Roman"/>
+          <w:sz w:val="24"/>
+          <w:szCs w:val="24"/>
+        </w:rPr>
+        <w:t xml:space="preserve">Segundo proceso, en este caso definimos uno que servirá para tener mayor contenido en la aplicación, cabe resaltar que este contacto con las empresas es EXTERNO por lo tanto la aplicación no </w:t>
+      </w:r>
+      <w:r>
+        <w:rPr>
+          <w:rFonts w:ascii="Times New Roman" w:hAnsi="Times New Roman" w:cs="Times New Roman"/>
+          <w:sz w:val="24"/>
+          <w:szCs w:val="24"/>
+        </w:rPr>
+        <w:t>tendrá</w:t>
+      </w:r>
+      <w:r>
+        <w:rPr>
+          <w:rFonts w:ascii="Times New Roman" w:hAnsi="Times New Roman" w:cs="Times New Roman"/>
+          <w:sz w:val="24"/>
+          <w:szCs w:val="24"/>
+        </w:rPr>
+        <w:t xml:space="preserve"> un apartado especial para este.</w:t>
+      </w:r>
+    </w:p>
+    <w:p>
+      <w:pPr>
+        <w:rPr>
+          <w:rFonts w:ascii="Times New Roman" w:hAnsi="Times New Roman" w:cs="Times New Roman"/>
+          <w:sz w:val="24"/>
+          <w:szCs w:val="24"/>
+        </w:rPr>
+      </w:pPr>
+    </w:p>
+    <w:p>
+      <w:pPr>
+        <w:rPr>
+          <w:rFonts w:ascii="Times New Roman" w:hAnsi="Times New Roman" w:cs="Times New Roman"/>
+          <w:b/>
+          <w:bCs/>
+          <w:sz w:val="24"/>
+          <w:szCs w:val="24"/>
+        </w:rPr>
+      </w:pPr>
+      <w:r>
+        <w:rPr>
+          <w:rFonts w:ascii="Times New Roman" w:hAnsi="Times New Roman" w:cs="Times New Roman"/>
+          <w:b/>
+          <w:bCs/>
+          <w:sz w:val="24"/>
+          <w:szCs w:val="24"/>
+        </w:rPr>
+        <w:tab/>
+      </w:r>
+      <w:r>
+        <w:rPr>
+          <w:rFonts w:ascii="Times New Roman" w:hAnsi="Times New Roman" w:cs="Times New Roman"/>
+          <w:b/>
+          <w:bCs/>
+          <w:sz w:val="24"/>
+          <w:szCs w:val="24"/>
+        </w:rPr>
+        <w:tab/>
+        <w:t>Proceso n°3: Proceso Cobro/Servicio</w:t>
+      </w:r>
+    </w:p>
+    <w:p>
+      <w:pPr>
+        <w:rPr>
+          <w:rFonts w:ascii="Times New Roman" w:hAnsi="Times New Roman" w:cs="Times New Roman"/>
+          <w:sz w:val="24"/>
+          <w:szCs w:val="24"/>
+        </w:rPr>
+      </w:pPr>
+      <w:r>
+        <w:rPr>
+          <w:rFonts w:ascii="Times New Roman" w:hAnsi="Times New Roman" w:cs="Times New Roman"/>
+          <w:sz w:val="24"/>
+          <w:szCs w:val="24"/>
+        </w:rPr>
+        <w:tab/>
+      </w:r>
+      <w:r>
+        <w:rPr>
+          <w:rFonts w:ascii="Times New Roman" w:hAnsi="Times New Roman" w:cs="Times New Roman"/>
+          <w:sz w:val="24"/>
+          <w:szCs w:val="24"/>
+        </w:rPr>
+        <w:tab/>
+      </w:r>
+    </w:p>
+    <w:p>
+      <w:pPr>
+        <w:ind w:left="1800"/>
+        <w:jc w:val="both"/>
+        <w:rPr>
+          <w:rFonts w:ascii="Times New Roman" w:hAnsi="Times New Roman" w:cs="Times New Roman"/>
+          <w:sz w:val="24"/>
+          <w:szCs w:val="24"/>
+        </w:rPr>
+      </w:pPr>
+      <w:r>
+        <w:rPr>
+          <w:rFonts w:ascii="Times New Roman" w:hAnsi="Times New Roman" w:cs="Times New Roman"/>
+          <w:sz w:val="24"/>
+          <w:szCs w:val="24"/>
+        </w:rPr>
+        <w:t xml:space="preserve">El tercer proceso esta definido en 2 sub-procesos a explicar, el primero </w:t>
+      </w:r>
+      <w:r>
+        <w:rPr>
+          <w:rFonts w:ascii="Times New Roman" w:hAnsi="Times New Roman" w:cs="Times New Roman"/>
+          <w:sz w:val="24"/>
+          <w:szCs w:val="24"/>
+        </w:rPr>
+        <w:t>será</w:t>
+      </w:r>
+      <w:r>
+        <w:rPr>
+          <w:rFonts w:ascii="Times New Roman" w:hAnsi="Times New Roman" w:cs="Times New Roman"/>
+          <w:sz w:val="24"/>
+          <w:szCs w:val="24"/>
+        </w:rPr>
+        <w:t xml:space="preserve"> el de pagar por el </w:t>
+      </w:r>
+      <w:r>
+        <w:rPr>
+          <w:rFonts w:ascii="Times New Roman" w:hAnsi="Times New Roman" w:cs="Times New Roman"/>
+          <w:sz w:val="24"/>
+          <w:szCs w:val="24"/>
+        </w:rPr>
+        <w:t>servicio</w:t>
+      </w:r>
+      <w:r>
+        <w:rPr>
+          <w:rFonts w:ascii="Times New Roman" w:hAnsi="Times New Roman" w:cs="Times New Roman"/>
+          <w:sz w:val="24"/>
+          <w:szCs w:val="24"/>
+        </w:rPr>
+        <w:t xml:space="preserve">, donde el usuario </w:t>
+      </w:r>
+      <w:r>
+        <w:rPr>
+          <w:rFonts w:ascii="Times New Roman" w:hAnsi="Times New Roman" w:cs="Times New Roman"/>
+          <w:sz w:val="24"/>
+          <w:szCs w:val="24"/>
+        </w:rPr>
+        <w:t>podrá</w:t>
+      </w:r>
+      <w:r>
+        <w:rPr>
+          <w:rFonts w:ascii="Times New Roman" w:hAnsi="Times New Roman" w:cs="Times New Roman"/>
+          <w:sz w:val="24"/>
+          <w:szCs w:val="24"/>
+        </w:rPr>
+        <w:t xml:space="preserve"> </w:t>
+      </w:r>
+      <w:r>
+        <w:rPr>
+          <w:rFonts w:ascii="Times New Roman" w:hAnsi="Times New Roman" w:cs="Times New Roman"/>
+          <w:sz w:val="24"/>
+          <w:szCs w:val="24"/>
+        </w:rPr>
+        <w:t>pagar su suscripción o utilidad comprada, y el siguiente sub-proceso es el de recibir pago, donde la aplicación recibe el pago.</w:t>
+      </w:r>
+    </w:p>
+    <w:p>
+      <w:pPr>
+        <w:rPr>
+          <w:rFonts w:ascii="Times New Roman" w:hAnsi="Times New Roman" w:cs="Times New Roman"/>
+          <w:sz w:val="24"/>
+          <w:szCs w:val="24"/>
+        </w:rPr>
+      </w:pPr>
+      <w:r>
+        <w:rPr>
+          <w:rFonts w:ascii="Times New Roman" w:hAnsi="Times New Roman" w:cs="Times New Roman"/>
+          <w:sz w:val="24"/>
+          <w:szCs w:val="24"/>
+        </w:rPr>
+        <w:tab/>
+      </w:r>
+      <w:r>
+        <w:rPr>
+          <w:rFonts w:ascii="Times New Roman" w:hAnsi="Times New Roman" w:cs="Times New Roman"/>
+          <w:sz w:val="24"/>
+          <w:szCs w:val="24"/>
+        </w:rPr>
+        <w:tab/>
+      </w:r>
+    </w:p>
+    <w:p>
+      <w:pPr>
+        <w:ind w:left="1800"/>
+        <w:rPr>
+          <w:rFonts w:ascii="Times New Roman" w:hAnsi="Times New Roman" w:cs="Times New Roman"/>
+          <w:sz w:val="24"/>
+          <w:szCs w:val="24"/>
+        </w:rPr>
+      </w:pPr>
+    </w:p>
+    <w:p>
+      <w:pPr>
+        <w:pStyle w:val="Prrafodelista"/>
+        <w:numPr>
+          <w:ilvl w:val="2"/>
+          <w:numId w:val="7"/>
+        </w:numPr>
+        <w:rPr>
+          <w:rFonts w:ascii="Times New Roman" w:hAnsi="Times New Roman" w:cs="Times New Roman"/>
+          <w:b/>
+          <w:bCs/>
+          <w:i/>
+          <w:iCs/>
+          <w:sz w:val="28"/>
+          <w:szCs w:val="28"/>
+        </w:rPr>
+      </w:pPr>
+      <w:r>
+        <w:rPr>
+          <w:rFonts w:ascii="Times New Roman" w:hAnsi="Times New Roman" w:cs="Times New Roman"/>
+          <w:b/>
+          <w:bCs/>
+          <w:i/>
+          <w:iCs/>
+          <w:sz w:val="28"/>
+          <w:szCs w:val="28"/>
+        </w:rPr>
+        <w:t xml:space="preserve">Modelo de Dominio de la Aplicación </w:t>
+      </w:r>
+    </w:p>
+    <w:p>
+      <w:pPr>
+        <w:pStyle w:val="Prrafodelista"/>
+        <w:numPr>
+          <w:ilvl w:val="2"/>
+          <w:numId w:val="7"/>
+        </w:numPr>
+        <w:rPr>
+          <w:rFonts w:ascii="Times New Roman" w:hAnsi="Times New Roman" w:cs="Times New Roman"/>
+          <w:b/>
+          <w:bCs/>
+          <w:i/>
+          <w:iCs/>
+          <w:sz w:val="28"/>
+          <w:szCs w:val="28"/>
+        </w:rPr>
+      </w:pPr>
+      <w:r>
+        <w:rPr>
+          <w:rFonts w:ascii="Times New Roman" w:hAnsi="Times New Roman" w:cs="Times New Roman"/>
+          <w:b/>
+          <w:bCs/>
+          <w:i/>
+          <w:iCs/>
+          <w:sz w:val="28"/>
+          <w:szCs w:val="28"/>
+        </w:rPr>
+        <w:t>CUS relevantes organizados en paquetes</w:t>
+      </w:r>
+    </w:p>
+    <w:p>
+      <w:pPr>
+        <w:pStyle w:val="Prrafodelista"/>
+        <w:numPr>
+          <w:ilvl w:val="2"/>
+          <w:numId w:val="7"/>
+        </w:numPr>
+        <w:rPr>
+          <w:rFonts w:ascii="Times New Roman" w:hAnsi="Times New Roman" w:cs="Times New Roman"/>
+          <w:b/>
+          <w:bCs/>
+          <w:i/>
+          <w:iCs/>
+          <w:sz w:val="28"/>
+          <w:szCs w:val="28"/>
+        </w:rPr>
+      </w:pPr>
+      <w:r>
+        <w:rPr>
+          <w:rFonts w:ascii="Times New Roman" w:hAnsi="Times New Roman" w:cs="Times New Roman"/>
+          <w:b/>
+          <w:bCs/>
+          <w:i/>
+          <w:iCs/>
+          <w:sz w:val="28"/>
+          <w:szCs w:val="28"/>
+        </w:rPr>
+        <w:t xml:space="preserve">Descripción de los CUS relevantes para la Arquitectura </w:t>
+      </w:r>
+    </w:p>
+    <w:p>
+      <w:pPr>
+        <w:pStyle w:val="Prrafodelista"/>
+        <w:numPr>
+          <w:ilvl w:val="2"/>
+          <w:numId w:val="7"/>
+        </w:numPr>
+        <w:rPr>
+          <w:rFonts w:ascii="Times New Roman" w:hAnsi="Times New Roman" w:cs="Times New Roman"/>
+          <w:b/>
+          <w:bCs/>
+          <w:i/>
+          <w:iCs/>
+          <w:sz w:val="28"/>
+          <w:szCs w:val="28"/>
+        </w:rPr>
+      </w:pPr>
+      <w:r>
+        <w:rPr>
+          <w:rFonts w:ascii="Times New Roman" w:hAnsi="Times New Roman" w:cs="Times New Roman"/>
+          <w:b/>
+          <w:bCs/>
+          <w:i/>
+          <w:iCs/>
+          <w:sz w:val="28"/>
+          <w:szCs w:val="28"/>
+        </w:rPr>
+        <w:t>Interfaz gráfica de usuario de los CUS relevantes</w:t>
+      </w:r>
+    </w:p>
+    <w:p>
+      <w:pPr>
+        <w:pStyle w:val="Prrafodelista"/>
+        <w:numPr>
+          <w:ilvl w:val="2"/>
+          <w:numId w:val="7"/>
+        </w:numPr>
+        <w:rPr>
+          <w:rFonts w:ascii="Times New Roman" w:hAnsi="Times New Roman" w:cs="Times New Roman"/>
+          <w:b/>
+          <w:bCs/>
+          <w:i/>
+          <w:iCs/>
+          <w:sz w:val="28"/>
+          <w:szCs w:val="28"/>
+        </w:rPr>
+      </w:pPr>
+      <w:r>
+        <w:rPr>
+          <w:rFonts w:ascii="Times New Roman" w:hAnsi="Times New Roman" w:cs="Times New Roman"/>
+          <w:b/>
+          <w:bCs/>
+          <w:i/>
+          <w:iCs/>
+          <w:sz w:val="28"/>
+          <w:szCs w:val="28"/>
+        </w:rPr>
+        <w:t>Sección de restricción</w:t>
+      </w:r>
+    </w:p>
+    <w:p>
+      <w:pPr>
+        <w:pStyle w:val="Prrafodelista"/>
+        <w:numPr>
+          <w:ilvl w:val="2"/>
+          <w:numId w:val="7"/>
+        </w:numPr>
+        <w:rPr>
+          <w:rFonts w:ascii="Times New Roman" w:hAnsi="Times New Roman" w:cs="Times New Roman"/>
+          <w:b/>
+          <w:bCs/>
+          <w:i/>
+          <w:iCs/>
+          <w:sz w:val="28"/>
+          <w:szCs w:val="28"/>
+        </w:rPr>
+      </w:pPr>
+      <w:r>
+        <w:rPr>
+          <w:rFonts w:ascii="Times New Roman" w:hAnsi="Times New Roman" w:cs="Times New Roman"/>
+          <w:b/>
+          <w:bCs/>
+          <w:i/>
+          <w:iCs/>
+          <w:sz w:val="28"/>
+          <w:szCs w:val="28"/>
+        </w:rPr>
+        <w:t>Sección de calidad</w:t>
+      </w:r>
+    </w:p>
+    <w:p>
+      <w:pPr>
+        <w:pStyle w:val="Prrafodelista"/>
+        <w:numPr>
+          <w:ilvl w:val="3"/>
+          <w:numId w:val="7"/>
+        </w:numPr>
+        <w:rPr>
+          <w:rFonts w:ascii="Times New Roman" w:hAnsi="Times New Roman" w:cs="Times New Roman"/>
+          <w:b/>
+          <w:bCs/>
+          <w:i/>
+          <w:iCs/>
+          <w:sz w:val="26"/>
+          <w:szCs w:val="26"/>
+        </w:rPr>
+      </w:pPr>
+      <w:r>
+        <w:rPr>
+          <w:rFonts w:ascii="Times New Roman" w:eastAsia="Times New Roman" w:hAnsi="Times New Roman" w:cs="Times New Roman"/>
+          <w:b/>
+          <w:bCs/>
+          <w:i/>
+          <w:iCs/>
+          <w:color w:val="000000"/>
+          <w:sz w:val="26"/>
+          <w:szCs w:val="26"/>
+          <w:lang w:val="es-PE" w:eastAsia="es-MX"/>
+        </w:rPr>
+        <w:t>Usabilidad</w:t>
+      </w:r>
+    </w:p>
+    <w:p>
+      <w:pPr>
+        <w:pStyle w:val="Prrafodelista"/>
+        <w:numPr>
+          <w:ilvl w:val="3"/>
+          <w:numId w:val="7"/>
+        </w:numPr>
+        <w:rPr>
+          <w:rFonts w:ascii="Times New Roman" w:hAnsi="Times New Roman" w:cs="Times New Roman"/>
+          <w:b/>
+          <w:bCs/>
+          <w:i/>
+          <w:iCs/>
+          <w:sz w:val="26"/>
+          <w:szCs w:val="26"/>
+        </w:rPr>
+      </w:pPr>
+      <w:r>
+        <w:rPr>
+          <w:rFonts w:ascii="Times New Roman" w:eastAsia="Times New Roman" w:hAnsi="Times New Roman" w:cs="Times New Roman"/>
+          <w:b/>
+          <w:bCs/>
+          <w:i/>
+          <w:iCs/>
+          <w:color w:val="000000"/>
+          <w:sz w:val="26"/>
+          <w:szCs w:val="26"/>
+          <w:lang w:val="es-PE" w:eastAsia="es-MX"/>
+        </w:rPr>
+        <w:t>Eficiencia</w:t>
+      </w:r>
+    </w:p>
+    <w:p>
+      <w:pPr>
+        <w:pStyle w:val="Prrafodelista"/>
+        <w:numPr>
+          <w:ilvl w:val="3"/>
+          <w:numId w:val="7"/>
+        </w:numPr>
+        <w:rPr>
+          <w:rFonts w:ascii="Times New Roman" w:hAnsi="Times New Roman" w:cs="Times New Roman"/>
+          <w:b/>
+          <w:bCs/>
+          <w:i/>
+          <w:iCs/>
+          <w:sz w:val="26"/>
+          <w:szCs w:val="26"/>
+        </w:rPr>
+      </w:pPr>
+      <w:r>
+        <w:rPr>
+          <w:rFonts w:ascii="Times New Roman" w:eastAsia="Times New Roman" w:hAnsi="Times New Roman" w:cs="Times New Roman"/>
+          <w:b/>
+          <w:bCs/>
+          <w:i/>
+          <w:iCs/>
+          <w:color w:val="000000"/>
+          <w:sz w:val="26"/>
+          <w:szCs w:val="26"/>
+          <w:lang w:val="es-PE" w:eastAsia="es-MX"/>
+        </w:rPr>
+        <w:t>Confiabilidad</w:t>
+      </w:r>
+    </w:p>
+    <w:p>
+      <w:pPr>
+        <w:pStyle w:val="Prrafodelista"/>
+        <w:numPr>
+          <w:ilvl w:val="3"/>
+          <w:numId w:val="7"/>
+        </w:numPr>
+        <w:rPr>
+          <w:rFonts w:ascii="Times New Roman" w:hAnsi="Times New Roman" w:cs="Times New Roman"/>
+          <w:b/>
+          <w:bCs/>
+          <w:i/>
+          <w:iCs/>
+          <w:sz w:val="26"/>
+          <w:szCs w:val="26"/>
+        </w:rPr>
+      </w:pPr>
+      <w:r>
+        <w:rPr>
+          <w:rFonts w:ascii="Times New Roman" w:eastAsia="Times New Roman" w:hAnsi="Times New Roman" w:cs="Times New Roman"/>
+          <w:b/>
+          <w:bCs/>
+          <w:i/>
+          <w:iCs/>
+          <w:color w:val="000000"/>
+          <w:sz w:val="26"/>
+          <w:szCs w:val="26"/>
+          <w:lang w:val="es-PE" w:eastAsia="es-MX"/>
+        </w:rPr>
+        <w:t>Mantenimiento</w:t>
+      </w:r>
+    </w:p>
+    <w:p>
+      <w:pPr>
+        <w:pStyle w:val="Prrafodelista"/>
+        <w:numPr>
+          <w:ilvl w:val="3"/>
+          <w:numId w:val="7"/>
+        </w:numPr>
+        <w:rPr>
+          <w:rFonts w:ascii="Times New Roman" w:hAnsi="Times New Roman" w:cs="Times New Roman"/>
+          <w:b/>
+          <w:bCs/>
+          <w:i/>
+          <w:iCs/>
+          <w:sz w:val="26"/>
+          <w:szCs w:val="26"/>
+        </w:rPr>
+      </w:pPr>
+      <w:r>
+        <w:rPr>
+          <w:rFonts w:ascii="Times New Roman" w:eastAsia="Times New Roman" w:hAnsi="Times New Roman" w:cs="Times New Roman"/>
+          <w:b/>
+          <w:bCs/>
+          <w:i/>
+          <w:iCs/>
+          <w:color w:val="000000"/>
+          <w:sz w:val="26"/>
+          <w:szCs w:val="26"/>
+          <w:lang w:val="es-PE" w:eastAsia="es-MX"/>
+        </w:rPr>
+        <w:t>Estandares</w:t>
+      </w:r>
+    </w:p>
+    <w:p>
+      <w:pPr>
+        <w:pStyle w:val="Prrafodelista"/>
+        <w:numPr>
+          <w:ilvl w:val="1"/>
+          <w:numId w:val="7"/>
+        </w:numPr>
+        <w:rPr>
+          <w:rFonts w:ascii="Times New Roman" w:hAnsi="Times New Roman" w:cs="Times New Roman"/>
+          <w:b/>
+          <w:bCs/>
+          <w:i/>
+          <w:iCs/>
+          <w:sz w:val="30"/>
+          <w:szCs w:val="30"/>
+        </w:rPr>
+      </w:pPr>
+      <w:r>
+        <w:rPr>
+          <w:rFonts w:ascii="Times New Roman" w:hAnsi="Times New Roman" w:cs="Times New Roman"/>
+          <w:b/>
+          <w:bCs/>
+          <w:i/>
+          <w:iCs/>
+          <w:sz w:val="30"/>
+          <w:szCs w:val="30"/>
+        </w:rPr>
+        <w:t>VISTA LOGICA</w:t>
+      </w:r>
+    </w:p>
+    <w:p>
+      <w:pPr>
+        <w:pStyle w:val="Prrafodelista"/>
+        <w:numPr>
+          <w:ilvl w:val="2"/>
+          <w:numId w:val="7"/>
+        </w:numPr>
+        <w:rPr>
+          <w:rFonts w:ascii="Times New Roman" w:hAnsi="Times New Roman" w:cs="Times New Roman"/>
+          <w:b/>
+          <w:bCs/>
+          <w:i/>
+          <w:iCs/>
+          <w:sz w:val="28"/>
+          <w:szCs w:val="28"/>
+        </w:rPr>
+      </w:pPr>
+      <w:r>
+        <w:rPr>
+          <w:rFonts w:ascii="Times New Roman" w:hAnsi="Times New Roman" w:cs="Times New Roman"/>
+          <w:b/>
+          <w:bCs/>
+          <w:i/>
+          <w:iCs/>
+          <w:sz w:val="28"/>
+          <w:szCs w:val="28"/>
+        </w:rPr>
+        <w:t>Arquitectura lógica de la aplicación</w:t>
+      </w:r>
+    </w:p>
+    <w:p>
+      <w:pPr>
+        <w:pStyle w:val="Prrafodelista"/>
+        <w:numPr>
+          <w:ilvl w:val="2"/>
+          <w:numId w:val="7"/>
+        </w:numPr>
+        <w:rPr>
+          <w:rFonts w:ascii="Times New Roman" w:hAnsi="Times New Roman" w:cs="Times New Roman"/>
+          <w:b/>
+          <w:bCs/>
+          <w:i/>
+          <w:iCs/>
+          <w:sz w:val="28"/>
+          <w:szCs w:val="28"/>
+        </w:rPr>
+      </w:pPr>
+      <w:r>
+        <w:rPr>
+          <w:rFonts w:ascii="Times New Roman" w:hAnsi="Times New Roman" w:cs="Times New Roman"/>
+          <w:b/>
+          <w:bCs/>
+          <w:i/>
+          <w:iCs/>
+          <w:sz w:val="28"/>
+          <w:szCs w:val="28"/>
+        </w:rPr>
+        <w:t xml:space="preserve">Identificación de las clases de diseño por </w:t>
+      </w:r>
+      <w:r>
+        <w:rPr>
+          <w:rFonts w:ascii="Times New Roman" w:hAnsi="Times New Roman" w:cs="Times New Roman"/>
+          <w:b/>
+          <w:bCs/>
+          <w:i/>
+          <w:iCs/>
+          <w:sz w:val="28"/>
+          <w:szCs w:val="28"/>
+        </w:rPr>
+        <w:t>CUS</w:t>
+      </w:r>
+      <w:r>
+        <w:rPr>
+          <w:rFonts w:ascii="Times New Roman" w:hAnsi="Times New Roman" w:cs="Times New Roman"/>
+          <w:b/>
+          <w:bCs/>
+          <w:i/>
+          <w:iCs/>
+          <w:sz w:val="28"/>
+          <w:szCs w:val="28"/>
+        </w:rPr>
+        <w:t>.</w:t>
+      </w:r>
+    </w:p>
+    <w:p>
+      <w:pPr>
+        <w:pStyle w:val="Prrafodelista"/>
+        <w:numPr>
+          <w:ilvl w:val="2"/>
+          <w:numId w:val="7"/>
+        </w:numPr>
+        <w:rPr>
+          <w:rFonts w:ascii="Times New Roman" w:hAnsi="Times New Roman" w:cs="Times New Roman"/>
+          <w:b/>
+          <w:bCs/>
+          <w:i/>
+          <w:iCs/>
+          <w:sz w:val="28"/>
+          <w:szCs w:val="28"/>
+        </w:rPr>
+      </w:pPr>
+      <w:r>
+        <w:rPr>
+          <w:rFonts w:ascii="Times New Roman" w:hAnsi="Times New Roman" w:cs="Times New Roman"/>
+          <w:b/>
+          <w:bCs/>
+          <w:i/>
+          <w:iCs/>
+          <w:sz w:val="28"/>
+          <w:szCs w:val="28"/>
+        </w:rPr>
+        <w:t>Diagrama de subsistemas</w:t>
+      </w:r>
+    </w:p>
+    <w:p>
+      <w:pPr>
+        <w:pStyle w:val="Prrafodelista"/>
+        <w:numPr>
+          <w:ilvl w:val="2"/>
+          <w:numId w:val="7"/>
+        </w:numPr>
+        <w:rPr>
+          <w:rFonts w:ascii="Times New Roman" w:hAnsi="Times New Roman" w:cs="Times New Roman"/>
+          <w:b/>
+          <w:bCs/>
+          <w:i/>
+          <w:iCs/>
+          <w:sz w:val="28"/>
+          <w:szCs w:val="28"/>
+        </w:rPr>
+      </w:pPr>
+      <w:r>
+        <w:rPr>
+          <w:rFonts w:ascii="Times New Roman" w:hAnsi="Times New Roman" w:cs="Times New Roman"/>
+          <w:b/>
+          <w:bCs/>
+          <w:i/>
+          <w:iCs/>
+          <w:sz w:val="28"/>
+          <w:szCs w:val="28"/>
+        </w:rPr>
+        <w:t xml:space="preserve">Agrupación de clases por subsistemas </w:t>
+      </w:r>
+    </w:p>
+    <w:p>
+      <w:pPr>
+        <w:pStyle w:val="Prrafodelista"/>
+        <w:numPr>
+          <w:ilvl w:val="2"/>
+          <w:numId w:val="7"/>
+        </w:numPr>
+        <w:rPr>
+          <w:rFonts w:ascii="Times New Roman" w:hAnsi="Times New Roman" w:cs="Times New Roman"/>
+          <w:b/>
+          <w:bCs/>
+          <w:i/>
+          <w:iCs/>
+          <w:sz w:val="28"/>
+          <w:szCs w:val="28"/>
+        </w:rPr>
+      </w:pPr>
+      <w:r>
+        <w:rPr>
+          <w:rFonts w:ascii="Times New Roman" w:hAnsi="Times New Roman" w:cs="Times New Roman"/>
+          <w:b/>
+          <w:bCs/>
+          <w:i/>
+          <w:iCs/>
+          <w:sz w:val="28"/>
+          <w:szCs w:val="28"/>
+        </w:rPr>
+        <w:t>Asignación de operaciones a las clases de diseño y diagrama de clases de diseño.</w:t>
+      </w:r>
+    </w:p>
+    <w:p>
+      <w:pPr>
+        <w:pStyle w:val="Prrafodelista"/>
+        <w:numPr>
+          <w:ilvl w:val="1"/>
+          <w:numId w:val="7"/>
+        </w:numPr>
+        <w:rPr>
+          <w:rFonts w:ascii="Times New Roman" w:hAnsi="Times New Roman" w:cs="Times New Roman"/>
+          <w:b/>
+          <w:bCs/>
+          <w:i/>
+          <w:iCs/>
+          <w:sz w:val="28"/>
+          <w:szCs w:val="28"/>
+        </w:rPr>
+      </w:pPr>
+      <w:r>
+        <w:rPr>
+          <w:rFonts w:ascii="Times New Roman" w:hAnsi="Times New Roman" w:cs="Times New Roman"/>
+          <w:b/>
+          <w:bCs/>
+          <w:i/>
+          <w:iCs/>
+          <w:sz w:val="28"/>
+          <w:szCs w:val="28"/>
+        </w:rPr>
+        <w:t xml:space="preserve">Vista de Despliegue </w:t>
+      </w:r>
+    </w:p>
+    <w:p>
+      <w:pPr>
+        <w:pStyle w:val="Prrafodelista"/>
+        <w:numPr>
+          <w:ilvl w:val="2"/>
+          <w:numId w:val="7"/>
+        </w:numPr>
+        <w:rPr>
+          <w:rFonts w:ascii="Times New Roman" w:hAnsi="Times New Roman" w:cs="Times New Roman"/>
+          <w:b/>
+          <w:bCs/>
+          <w:i/>
+          <w:iCs/>
+          <w:sz w:val="28"/>
+          <w:szCs w:val="28"/>
+        </w:rPr>
+      </w:pPr>
+      <w:r>
+        <w:rPr>
+          <w:rFonts w:ascii="Times New Roman" w:hAnsi="Times New Roman" w:cs="Times New Roman"/>
+          <w:b/>
+          <w:bCs/>
+          <w:i/>
+          <w:iCs/>
+          <w:sz w:val="28"/>
+          <w:szCs w:val="28"/>
+        </w:rPr>
+        <w:t xml:space="preserve">Diagrama de Despliegue y Características Técnicas </w:t>
+      </w:r>
+    </w:p>
+    <w:p>
+      <w:pPr>
+        <w:pStyle w:val="Prrafodelista"/>
+        <w:numPr>
+          <w:ilvl w:val="3"/>
+          <w:numId w:val="7"/>
+        </w:numPr>
+        <w:rPr>
+          <w:rFonts w:ascii="Times New Roman" w:hAnsi="Times New Roman" w:cs="Times New Roman"/>
+          <w:b/>
+          <w:bCs/>
+          <w:i/>
+          <w:iCs/>
+          <w:sz w:val="28"/>
+          <w:szCs w:val="28"/>
+        </w:rPr>
+      </w:pPr>
+      <w:r>
+        <w:rPr>
+          <w:rFonts w:ascii="Times New Roman" w:hAnsi="Times New Roman" w:cs="Times New Roman"/>
+          <w:b/>
+          <w:bCs/>
+          <w:i/>
+          <w:iCs/>
+          <w:sz w:val="28"/>
+          <w:szCs w:val="28"/>
+        </w:rPr>
+        <w:t xml:space="preserve">PC </w:t>
+      </w:r>
+      <w:proofErr w:type="spellStart"/>
+      <w:r>
+        <w:rPr>
+          <w:rFonts w:ascii="Times New Roman" w:hAnsi="Times New Roman" w:cs="Times New Roman"/>
+          <w:b/>
+          <w:bCs/>
+          <w:i/>
+          <w:iCs/>
+          <w:sz w:val="28"/>
+          <w:szCs w:val="28"/>
+        </w:rPr>
+        <w:t>Secetaria</w:t>
+      </w:r>
+      <w:proofErr w:type="spellEnd"/>
+    </w:p>
+    <w:p>
+      <w:pPr>
+        <w:ind w:left="720"/>
+      </w:pPr>
+    </w:p>
+    <w:p>
+      <w:pPr>
+        <w:spacing w:before="120" w:after="120" w:line="360" w:lineRule="auto"/>
+        <w:jc w:val="center"/>
+        <w:rPr>
+          <w:rFonts w:ascii="Times New Roman" w:eastAsia="Times New Roman" w:hAnsi="Times New Roman" w:cs="Times New Roman"/>
+          <w:sz w:val="24"/>
+          <w:szCs w:val="24"/>
+        </w:rPr>
+      </w:pPr>
+    </w:p>
+    <w:p>
+      <w:pPr>
+        <w:spacing w:before="120" w:after="120" w:line="360" w:lineRule="auto"/>
+        <w:jc w:val="center"/>
+        <w:rPr>
+          <w:rFonts w:ascii="Times New Roman" w:eastAsia="Times New Roman" w:hAnsi="Times New Roman" w:cs="Times New Roman"/>
+          <w:sz w:val="24"/>
+          <w:szCs w:val="24"/>
+        </w:rPr>
+      </w:pPr>
+    </w:p>
     <w:sectPr>
       <w:headerReference w:type="even" r:id="rId27"/>
       <w:headerReference w:type="default" r:id="rId28"/>
-      <w:footerReference w:type="even" r:id="rId29"/>
-      <w:footerReference w:type="default" r:id="rId30"/>
-      <w:headerReference w:type="first" r:id="rId31"/>
-      <w:footerReference w:type="first" r:id="rId32"/>
+      <w:headerReference w:type="first" r:id="rId29"/>
       <w:pgSz w:w="11909" w:h="16834"/>
       <w:pgMar w:top="1440" w:right="832" w:bottom="1440" w:left="1133" w:header="720" w:footer="720" w:gutter="0"/>
       <w:pgNumType w:start="1"/>
@@ -12070,36 +13502,6 @@
     </w:p>
   </w:endnote>
 </w:endnotes>
-</file>
-
-<file path=word/footer1.xml><?xml version="1.0" encoding="utf-8"?>
-<w:ftr xmlns:wpc="http://schemas.microsoft.com/office/word/2010/wordprocessingCanvas" xmlns:cx="http://schemas.microsoft.com/office/drawing/2014/chartex" xmlns:cx1="http://schemas.microsoft.com/office/drawing/2015/9/8/chartex" xmlns:cx2="http://schemas.microsoft.com/office/drawing/2015/10/21/chartex" xmlns:cx3="http://schemas.microsoft.com/office/drawing/2016/5/9/chartex" xmlns:cx4="http://schemas.microsoft.com/office/drawing/2016/5/10/chartex" xmlns:cx5="http://schemas.microsoft.com/office/drawing/2016/5/11/chartex" xmlns:cx6="http://schemas.microsoft.com/office/drawing/2016/5/12/chartex" xmlns:cx7="http://schemas.microsoft.com/office/drawing/2016/5/13/chartex" xmlns:cx8="http://schemas.microsoft.com/office/drawing/2016/5/14/chartex" xmlns:mc="http://schemas.openxmlformats.org/markup-compatibility/2006" xmlns:aink="http://schemas.microsoft.com/office/drawing/2016/ink" xmlns:am3d="http://schemas.microsoft.com/office/drawing/2017/model3d" xmlns:o="urn:schemas-microsoft-com:office:office" xmlns:r="http://schemas.openxmlformats.org/officeDocument/2006/relationships" xmlns:m="http://schemas.openxmlformats.org/officeDocument/2006/math" xmlns:v="urn:schemas-microsoft-com:vml" xmlns:wp14="http://schemas.microsoft.com/office/word/2010/wordprocessingDrawing" xmlns:wp="http://schemas.openxmlformats.org/drawingml/2006/wordprocessingDrawing" xmlns:w10="urn:schemas-microsoft-com:office:word" xmlns:w="http://schemas.openxmlformats.org/wordprocessingml/2006/main" xmlns:w14="http://schemas.microsoft.com/office/word/2010/wordml" xmlns:w15="http://schemas.microsoft.com/office/word/2012/wordml" xmlns:w16cex="http://schemas.microsoft.com/office/word/2018/wordml/cex" xmlns:w16cid="http://schemas.microsoft.com/office/word/2016/wordml/cid" xmlns:w16="http://schemas.microsoft.com/office/word/2018/wordml" xmlns:w16se="http://schemas.microsoft.com/office/word/2015/wordml/symex" xmlns:wpg="http://schemas.microsoft.com/office/word/2010/wordprocessingGroup" xmlns:wpi="http://schemas.microsoft.com/office/word/2010/wordprocessingInk" xmlns:wne="http://schemas.microsoft.com/office/word/2006/wordml" xmlns:wps="http://schemas.microsoft.com/office/word/2010/wordprocessingShape" mc:Ignorable="w14 w15 w16se w16cid w16 w16cex wp14">
-  <w:p>
-    <w:pPr>
-      <w:pStyle w:val="Piedepgina"/>
-    </w:pPr>
-  </w:p>
-</w:ftr>
-</file>
-
-<file path=word/footer2.xml><?xml version="1.0" encoding="utf-8"?>
-<w:ftr xmlns:wpc="http://schemas.microsoft.com/office/word/2010/wordprocessingCanvas" xmlns:cx="http://schemas.microsoft.com/office/drawing/2014/chartex" xmlns:cx1="http://schemas.microsoft.com/office/drawing/2015/9/8/chartex" xmlns:cx2="http://schemas.microsoft.com/office/drawing/2015/10/21/chartex" xmlns:cx3="http://schemas.microsoft.com/office/drawing/2016/5/9/chartex" xmlns:cx4="http://schemas.microsoft.com/office/drawing/2016/5/10/chartex" xmlns:cx5="http://schemas.microsoft.com/office/drawing/2016/5/11/chartex" xmlns:cx6="http://schemas.microsoft.com/office/drawing/2016/5/12/chartex" xmlns:cx7="http://schemas.microsoft.com/office/drawing/2016/5/13/chartex" xmlns:cx8="http://schemas.microsoft.com/office/drawing/2016/5/14/chartex" xmlns:mc="http://schemas.openxmlformats.org/markup-compatibility/2006" xmlns:aink="http://schemas.microsoft.com/office/drawing/2016/ink" xmlns:am3d="http://schemas.microsoft.com/office/drawing/2017/model3d" xmlns:o="urn:schemas-microsoft-com:office:office" xmlns:r="http://schemas.openxmlformats.org/officeDocument/2006/relationships" xmlns:m="http://schemas.openxmlformats.org/officeDocument/2006/math" xmlns:v="urn:schemas-microsoft-com:vml" xmlns:wp14="http://schemas.microsoft.com/office/word/2010/wordprocessingDrawing" xmlns:wp="http://schemas.openxmlformats.org/drawingml/2006/wordprocessingDrawing" xmlns:w10="urn:schemas-microsoft-com:office:word" xmlns:w="http://schemas.openxmlformats.org/wordprocessingml/2006/main" xmlns:w14="http://schemas.microsoft.com/office/word/2010/wordml" xmlns:w15="http://schemas.microsoft.com/office/word/2012/wordml" xmlns:w16cex="http://schemas.microsoft.com/office/word/2018/wordml/cex" xmlns:w16cid="http://schemas.microsoft.com/office/word/2016/wordml/cid" xmlns:w16="http://schemas.microsoft.com/office/word/2018/wordml" xmlns:w16se="http://schemas.microsoft.com/office/word/2015/wordml/symex" xmlns:wpg="http://schemas.microsoft.com/office/word/2010/wordprocessingGroup" xmlns:wpi="http://schemas.microsoft.com/office/word/2010/wordprocessingInk" xmlns:wne="http://schemas.microsoft.com/office/word/2006/wordml" xmlns:wps="http://schemas.microsoft.com/office/word/2010/wordprocessingShape" mc:Ignorable="w14 w15 w16se w16cid w16 w16cex wp14">
-  <w:p>
-    <w:pPr>
-      <w:pStyle w:val="Piedepgina"/>
-    </w:pPr>
-  </w:p>
-</w:ftr>
-</file>
-
-<file path=word/footer3.xml><?xml version="1.0" encoding="utf-8"?>
-<w:ftr xmlns:wpc="http://schemas.microsoft.com/office/word/2010/wordprocessingCanvas" xmlns:cx="http://schemas.microsoft.com/office/drawing/2014/chartex" xmlns:cx1="http://schemas.microsoft.com/office/drawing/2015/9/8/chartex" xmlns:cx2="http://schemas.microsoft.com/office/drawing/2015/10/21/chartex" xmlns:cx3="http://schemas.microsoft.com/office/drawing/2016/5/9/chartex" xmlns:cx4="http://schemas.microsoft.com/office/drawing/2016/5/10/chartex" xmlns:cx5="http://schemas.microsoft.com/office/drawing/2016/5/11/chartex" xmlns:cx6="http://schemas.microsoft.com/office/drawing/2016/5/12/chartex" xmlns:cx7="http://schemas.microsoft.com/office/drawing/2016/5/13/chartex" xmlns:cx8="http://schemas.microsoft.com/office/drawing/2016/5/14/chartex" xmlns:mc="http://schemas.openxmlformats.org/markup-compatibility/2006" xmlns:aink="http://schemas.microsoft.com/office/drawing/2016/ink" xmlns:am3d="http://schemas.microsoft.com/office/drawing/2017/model3d" xmlns:o="urn:schemas-microsoft-com:office:office" xmlns:r="http://schemas.openxmlformats.org/officeDocument/2006/relationships" xmlns:m="http://schemas.openxmlformats.org/officeDocument/2006/math" xmlns:v="urn:schemas-microsoft-com:vml" xmlns:wp14="http://schemas.microsoft.com/office/word/2010/wordprocessingDrawing" xmlns:wp="http://schemas.openxmlformats.org/drawingml/2006/wordprocessingDrawing" xmlns:w10="urn:schemas-microsoft-com:office:word" xmlns:w="http://schemas.openxmlformats.org/wordprocessingml/2006/main" xmlns:w14="http://schemas.microsoft.com/office/word/2010/wordml" xmlns:w15="http://schemas.microsoft.com/office/word/2012/wordml" xmlns:w16cex="http://schemas.microsoft.com/office/word/2018/wordml/cex" xmlns:w16cid="http://schemas.microsoft.com/office/word/2016/wordml/cid" xmlns:w16="http://schemas.microsoft.com/office/word/2018/wordml" xmlns:w16se="http://schemas.microsoft.com/office/word/2015/wordml/symex" xmlns:wpg="http://schemas.microsoft.com/office/word/2010/wordprocessingGroup" xmlns:wpi="http://schemas.microsoft.com/office/word/2010/wordprocessingInk" xmlns:wne="http://schemas.microsoft.com/office/word/2006/wordml" xmlns:wps="http://schemas.microsoft.com/office/word/2010/wordprocessingShape" mc:Ignorable="w14 w15 w16se w16cid w16 w16cex wp14">
-  <w:p>
-    <w:pPr>
-      <w:pStyle w:val="Piedepgina"/>
-    </w:pPr>
-  </w:p>
-</w:ftr>
 </file>
 
 <file path=word/footnotes.xml><?xml version="1.0" encoding="utf-8"?>
@@ -12787,6 +14189,119 @@
     </w:lvl>
   </w:abstractNum>
   <w:abstractNum w:abstractNumId="6" w15:restartNumberingAfterBreak="0">
+    <w:nsid w:val="30CA7987"/>
+    <w:multiLevelType w:val="multilevel"/>
+    <w:tmpl w:val="56403CD2"/>
+    <w:lvl w:ilvl="0">
+      <w:start w:val="1"/>
+      <w:numFmt w:val="decimal"/>
+      <w:lvlText w:val="%1."/>
+      <w:lvlJc w:val="right"/>
+      <w:pPr>
+        <w:ind w:left="720" w:hanging="360"/>
+      </w:pPr>
+      <w:rPr>
+        <w:u w:val="none"/>
+      </w:rPr>
+    </w:lvl>
+    <w:lvl w:ilvl="1">
+      <w:start w:val="1"/>
+      <w:numFmt w:val="decimal"/>
+      <w:lvlText w:val="%1.%2."/>
+      <w:lvlJc w:val="right"/>
+      <w:pPr>
+        <w:ind w:left="1440" w:hanging="360"/>
+      </w:pPr>
+      <w:rPr>
+        <w:u w:val="none"/>
+      </w:rPr>
+    </w:lvl>
+    <w:lvl w:ilvl="2">
+      <w:start w:val="1"/>
+      <w:numFmt w:val="decimal"/>
+      <w:lvlText w:val="%1.%2.%3."/>
+      <w:lvlJc w:val="right"/>
+      <w:pPr>
+        <w:ind w:left="2160" w:hanging="360"/>
+      </w:pPr>
+      <w:rPr>
+        <w:u w:val="none"/>
+      </w:rPr>
+    </w:lvl>
+    <w:lvl w:ilvl="3">
+      <w:start w:val="1"/>
+      <w:numFmt w:val="decimal"/>
+      <w:lvlText w:val="%1.%2.%3.%4."/>
+      <w:lvlJc w:val="right"/>
+      <w:pPr>
+        <w:ind w:left="2880" w:hanging="360"/>
+      </w:pPr>
+      <w:rPr>
+        <w:u w:val="none"/>
+      </w:rPr>
+    </w:lvl>
+    <w:lvl w:ilvl="4">
+      <w:start w:val="1"/>
+      <w:numFmt w:val="decimal"/>
+      <w:lvlText w:val="%1.%2.%3.%4.%5."/>
+      <w:lvlJc w:val="right"/>
+      <w:pPr>
+        <w:ind w:left="3600" w:hanging="360"/>
+      </w:pPr>
+      <w:rPr>
+        <w:u w:val="none"/>
+      </w:rPr>
+    </w:lvl>
+    <w:lvl w:ilvl="5">
+      <w:start w:val="1"/>
+      <w:numFmt w:val="decimal"/>
+      <w:lvlText w:val="%1.%2.%3.%4.%5.%6."/>
+      <w:lvlJc w:val="right"/>
+      <w:pPr>
+        <w:ind w:left="4320" w:hanging="360"/>
+      </w:pPr>
+      <w:rPr>
+        <w:u w:val="none"/>
+      </w:rPr>
+    </w:lvl>
+    <w:lvl w:ilvl="6">
+      <w:start w:val="1"/>
+      <w:numFmt w:val="decimal"/>
+      <w:lvlText w:val="%1.%2.%3.%4.%5.%6.%7."/>
+      <w:lvlJc w:val="right"/>
+      <w:pPr>
+        <w:ind w:left="5040" w:hanging="360"/>
+      </w:pPr>
+      <w:rPr>
+        <w:u w:val="none"/>
+      </w:rPr>
+    </w:lvl>
+    <w:lvl w:ilvl="7">
+      <w:start w:val="1"/>
+      <w:numFmt w:val="decimal"/>
+      <w:lvlText w:val="%1.%2.%3.%4.%5.%6.%7.%8."/>
+      <w:lvlJc w:val="right"/>
+      <w:pPr>
+        <w:ind w:left="5760" w:hanging="360"/>
+      </w:pPr>
+      <w:rPr>
+        <w:u w:val="none"/>
+      </w:rPr>
+    </w:lvl>
+    <w:lvl w:ilvl="8">
+      <w:start w:val="1"/>
+      <w:numFmt w:val="decimal"/>
+      <w:lvlText w:val="%1.%2.%3.%4.%5.%6.%7.%8.%9."/>
+      <w:lvlJc w:val="right"/>
+      <w:pPr>
+        <w:ind w:left="6480" w:hanging="360"/>
+      </w:pPr>
+      <w:rPr>
+        <w:u w:val="none"/>
+      </w:rPr>
+    </w:lvl>
+  </w:abstractNum>
+  <w:abstractNum w:abstractNumId="7" w15:restartNumberingAfterBreak="0">
     <w:nsid w:val="39F111D6"/>
     <w:multiLevelType w:val="multilevel"/>
     <w:tmpl w:val="F256891A"/>
@@ -12899,7 +14414,7 @@
       </w:rPr>
     </w:lvl>
   </w:abstractNum>
-  <w:abstractNum w:abstractNumId="7" w15:restartNumberingAfterBreak="0">
+  <w:abstractNum w:abstractNumId="8" w15:restartNumberingAfterBreak="0">
     <w:nsid w:val="3FBD7BD6"/>
     <w:multiLevelType w:val="multilevel"/>
     <w:tmpl w:val="300E1886"/>
@@ -13012,7 +14527,7 @@
       </w:rPr>
     </w:lvl>
   </w:abstractNum>
-  <w:abstractNum w:abstractNumId="8" w15:restartNumberingAfterBreak="0">
+  <w:abstractNum w:abstractNumId="9" w15:restartNumberingAfterBreak="0">
     <w:nsid w:val="456B57DE"/>
     <w:multiLevelType w:val="multilevel"/>
     <w:tmpl w:val="56403CD2"/>
@@ -13125,7 +14640,7 @@
       </w:rPr>
     </w:lvl>
   </w:abstractNum>
-  <w:abstractNum w:abstractNumId="9" w15:restartNumberingAfterBreak="0">
+  <w:abstractNum w:abstractNumId="10" w15:restartNumberingAfterBreak="0">
     <w:nsid w:val="46991EE2"/>
     <w:multiLevelType w:val="multilevel"/>
     <w:tmpl w:val="DFBA7520"/>
@@ -13238,7 +14753,7 @@
       </w:rPr>
     </w:lvl>
   </w:abstractNum>
-  <w:abstractNum w:abstractNumId="10" w15:restartNumberingAfterBreak="0">
+  <w:abstractNum w:abstractNumId="11" w15:restartNumberingAfterBreak="0">
     <w:nsid w:val="61107BB4"/>
     <w:multiLevelType w:val="multilevel"/>
     <w:tmpl w:val="183C079C"/>
@@ -13351,7 +14866,7 @@
       </w:rPr>
     </w:lvl>
   </w:abstractNum>
-  <w:abstractNum w:abstractNumId="11" w15:restartNumberingAfterBreak="0">
+  <w:abstractNum w:abstractNumId="12" w15:restartNumberingAfterBreak="0">
     <w:nsid w:val="620E0F6D"/>
     <w:multiLevelType w:val="multilevel"/>
     <w:tmpl w:val="F2241420"/>
@@ -13464,7 +14979,7 @@
       </w:rPr>
     </w:lvl>
   </w:abstractNum>
-  <w:abstractNum w:abstractNumId="12" w15:restartNumberingAfterBreak="0">
+  <w:abstractNum w:abstractNumId="13" w15:restartNumberingAfterBreak="0">
     <w:nsid w:val="7525650C"/>
     <w:multiLevelType w:val="multilevel"/>
     <w:tmpl w:val="9482C2E4"/>
@@ -13581,13 +15096,13 @@
     <w:abstractNumId w:val="5"/>
   </w:num>
   <w:num w:numId="2">
-    <w:abstractNumId w:val="10"/>
+    <w:abstractNumId w:val="11"/>
   </w:num>
   <w:num w:numId="3">
     <w:abstractNumId w:val="4"/>
   </w:num>
   <w:num w:numId="4">
-    <w:abstractNumId w:val="7"/>
+    <w:abstractNumId w:val="8"/>
   </w:num>
   <w:num w:numId="5">
     <w:abstractNumId w:val="1"/>
@@ -13596,25 +15111,28 @@
     <w:abstractNumId w:val="0"/>
   </w:num>
   <w:num w:numId="7">
-    <w:abstractNumId w:val="8"/>
+    <w:abstractNumId w:val="9"/>
   </w:num>
   <w:num w:numId="8">
-    <w:abstractNumId w:val="11"/>
+    <w:abstractNumId w:val="12"/>
   </w:num>
   <w:num w:numId="9">
     <w:abstractNumId w:val="3"/>
   </w:num>
   <w:num w:numId="10">
-    <w:abstractNumId w:val="6"/>
+    <w:abstractNumId w:val="7"/>
   </w:num>
   <w:num w:numId="11">
-    <w:abstractNumId w:val="9"/>
+    <w:abstractNumId w:val="10"/>
   </w:num>
   <w:num w:numId="12">
-    <w:abstractNumId w:val="12"/>
+    <w:abstractNumId w:val="13"/>
   </w:num>
   <w:num w:numId="13">
     <w:abstractNumId w:val="2"/>
+  </w:num>
+  <w:num w:numId="14">
+    <w:abstractNumId w:val="6"/>
   </w:num>
 </w:numbering>
 </file>
@@ -14285,6 +15803,17 @@
       <w:szCs w:val="40"/>
     </w:rPr>
   </w:style>
+  <w:style w:type="paragraph" w:styleId="Prrafodelista">
+    <w:name w:val="List Paragraph"/>
+    <w:basedOn w:val="Normal"/>
+    <w:uiPriority w:val="34"/>
+    <w:qFormat/>
+    <w:rsid w:val="00155DE2"/>
+    <w:pPr>
+      <w:ind w:left="720"/>
+      <w:contextualSpacing/>
+    </w:pPr>
+  </w:style>
 </w:styles>
 </file>
 

</xml_diff>

<commit_message>
Añadi CUS en paquetes
</commit_message>
<xml_diff>
--- a/Documentacion/DocumentoDeAnalisis/Ecoturismo/Proyecto Ecoturismo.docx
+++ b/Documentacion/DocumentoDeAnalisis/Ecoturismo/Proyecto Ecoturismo.docx
@@ -1,6 +1,6 @@
 
 <file path=word/document.xml><?xml version="1.0" encoding="utf-8"?>
-<w:document xmlns:wpc="http://schemas.microsoft.com/office/word/2010/wordprocessingCanvas" xmlns:cx="http://schemas.microsoft.com/office/drawing/2014/chartex" xmlns:cx1="http://schemas.microsoft.com/office/drawing/2015/9/8/chartex" xmlns:cx2="http://schemas.microsoft.com/office/drawing/2015/10/21/chartex" xmlns:cx3="http://schemas.microsoft.com/office/drawing/2016/5/9/chartex" xmlns:cx4="http://schemas.microsoft.com/office/drawing/2016/5/10/chartex" xmlns:cx5="http://schemas.microsoft.com/office/drawing/2016/5/11/chartex" xmlns:cx6="http://schemas.microsoft.com/office/drawing/2016/5/12/chartex" xmlns:cx7="http://schemas.microsoft.com/office/drawing/2016/5/13/chartex" xmlns:cx8="http://schemas.microsoft.com/office/drawing/2016/5/14/chartex" xmlns:mc="http://schemas.openxmlformats.org/markup-compatibility/2006" xmlns:aink="http://schemas.microsoft.com/office/drawing/2016/ink" xmlns:am3d="http://schemas.microsoft.com/office/drawing/2017/model3d" xmlns:o="urn:schemas-microsoft-com:office:office" xmlns:r="http://schemas.openxmlformats.org/officeDocument/2006/relationships" xmlns:m="http://schemas.openxmlformats.org/officeDocument/2006/math" xmlns:v="urn:schemas-microsoft-com:vml" xmlns:wp14="http://schemas.microsoft.com/office/word/2010/wordprocessingDrawing" xmlns:wp="http://schemas.openxmlformats.org/drawingml/2006/wordprocessingDrawing" xmlns:w10="urn:schemas-microsoft-com:office:word" xmlns:w="http://schemas.openxmlformats.org/wordprocessingml/2006/main" xmlns:w14="http://schemas.microsoft.com/office/word/2010/wordml" xmlns:w15="http://schemas.microsoft.com/office/word/2012/wordml" xmlns:w16cex="http://schemas.microsoft.com/office/word/2018/wordml/cex" xmlns:w16cid="http://schemas.microsoft.com/office/word/2016/wordml/cid" xmlns:w16="http://schemas.microsoft.com/office/word/2018/wordml" xmlns:w16se="http://schemas.microsoft.com/office/word/2015/wordml/symex" xmlns:wpg="http://schemas.microsoft.com/office/word/2010/wordprocessingGroup" xmlns:wpi="http://schemas.microsoft.com/office/word/2010/wordprocessingInk" xmlns:wne="http://schemas.microsoft.com/office/word/2006/wordml" xmlns:wps="http://schemas.microsoft.com/office/word/2010/wordprocessingShape" mc:Ignorable="w14 w15 w16se w16cid w16 w16cex wp14">
+<w:document xmlns:wpc="http://schemas.microsoft.com/office/word/2010/wordprocessingCanvas" xmlns:cx="http://schemas.microsoft.com/office/drawing/2014/chartex" xmlns:cx1="http://schemas.microsoft.com/office/drawing/2015/9/8/chartex" xmlns:cx2="http://schemas.microsoft.com/office/drawing/2015/10/21/chartex" xmlns:cx3="http://schemas.microsoft.com/office/drawing/2016/5/9/chartex" xmlns:cx4="http://schemas.microsoft.com/office/drawing/2016/5/10/chartex" xmlns:cx5="http://schemas.microsoft.com/office/drawing/2016/5/11/chartex" xmlns:cx6="http://schemas.microsoft.com/office/drawing/2016/5/12/chartex" xmlns:cx7="http://schemas.microsoft.com/office/drawing/2016/5/13/chartex" xmlns:cx8="http://schemas.microsoft.com/office/drawing/2016/5/14/chartex" xmlns:mc="http://schemas.openxmlformats.org/markup-compatibility/2006" xmlns:aink="http://schemas.microsoft.com/office/drawing/2016/ink" xmlns:am3d="http://schemas.microsoft.com/office/drawing/2017/model3d" xmlns:o="urn:schemas-microsoft-com:office:office" xmlns:r="http://schemas.openxmlformats.org/officeDocument/2006/relationships" xmlns:m="http://schemas.openxmlformats.org/officeDocument/2006/math" xmlns:v="urn:schemas-microsoft-com:vml" xmlns:wp14="http://schemas.microsoft.com/office/word/2010/wordprocessingDrawing" xmlns:wp="http://schemas.openxmlformats.org/drawingml/2006/wordprocessingDrawing" xmlns:w10="urn:schemas-microsoft-com:office:word" xmlns:w="http://schemas.openxmlformats.org/wordprocessingml/2006/main" xmlns:w14="http://schemas.microsoft.com/office/word/2010/wordml" xmlns:w15="http://schemas.microsoft.com/office/word/2012/wordml" xmlns:w16cex="http://schemas.microsoft.com/office/word/2018/wordml/cex" xmlns:w16cid="http://schemas.microsoft.com/office/word/2016/wordml/cid" xmlns:w16="http://schemas.microsoft.com/office/word/2018/wordml" xmlns:w16sdtdh="http://schemas.microsoft.com/office/word/2020/wordml/sdtdatahash" xmlns:w16se="http://schemas.microsoft.com/office/word/2015/wordml/symex" xmlns:wpg="http://schemas.microsoft.com/office/word/2010/wordprocessingGroup" xmlns:wpi="http://schemas.microsoft.com/office/word/2010/wordprocessingInk" xmlns:wne="http://schemas.microsoft.com/office/word/2006/wordml" xmlns:wps="http://schemas.microsoft.com/office/word/2010/wordprocessingShape" mc:Ignorable="w14 w15 w16se w16cid w16 w16cex w16sdtdh wp14">
   <w:background w:color="FFFFFF"/>
   <w:body>
     <w:p>
@@ -8608,7 +8608,7 @@
                 <v:stroke joinstyle="miter"/>
                 <v:path gradientshapeok="t" o:connecttype="rect"/>
               </v:shapetype>
-              <v:shape id="Cuadro de texto 4" o:spid="_x0000_s1026" type="#_x0000_t202" style="position:absolute;margin-left:381.7pt;margin-top:1.05pt;width:97.5pt;height:321.4pt;z-index:251673600;visibility:visible;mso-wrap-style:square;mso-width-percent:0;mso-wrap-distance-left:9pt;mso-wrap-distance-top:0;mso-wrap-distance-right:9pt;mso-wrap-distance-bottom:0;mso-position-horizontal:absolute;mso-position-horizontal-relative:margin;mso-position-vertical:absolute;mso-position-vertical-relative:text;mso-width-percent:0;mso-width-relative:margin;v-text-anchor:top" o:gfxdata="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" filled="f" stroked="f">
+              <v:shape id="Cuadro de texto 4" o:spid="_x0000_s1026" type="#_x0000_t202" style="position:absolute;margin-left:381.7pt;margin-top:1.05pt;width:97.5pt;height:321.4pt;z-index:251673600;visibility:visible;mso-wrap-style:square;mso-width-percent:0;mso-wrap-distance-left:9pt;mso-wrap-distance-top:0;mso-wrap-distance-right:9pt;mso-wrap-distance-bottom:0;mso-position-horizontal:absolute;mso-position-horizontal-relative:margin;mso-position-vertical:absolute;mso-position-vertical-relative:text;mso-width-percent:0;mso-width-relative:margin;v-text-anchor:top" o:gfxdata="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" filled="f" stroked="f">
                 <v:textbox style="mso-fit-shape-to-text:t">
                   <w:txbxContent>
                     <w:p>
@@ -8766,7 +8766,7 @@
           </mc:Choice>
           <mc:Fallback>
             <w:pict>
-              <v:shape w14:anchorId="0CB3A74A" id="Cuadro de texto 9" o:spid="_x0000_s1027" type="#_x0000_t202" style="position:absolute;margin-left:62.8pt;margin-top:307.95pt;width:114pt;height:321.4pt;z-index:251675648;visibility:visible;mso-wrap-style:square;mso-width-percent:0;mso-wrap-distance-left:9pt;mso-wrap-distance-top:0;mso-wrap-distance-right:9pt;mso-wrap-distance-bottom:0;mso-position-horizontal:right;mso-position-horizontal-relative:margin;mso-position-vertical:absolute;mso-position-vertical-relative:text;mso-width-percent:0;mso-width-relative:margin;v-text-anchor:top" o:gfxdata="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" filled="f" stroked="f">
+              <v:shape w14:anchorId="0CB3A74A" id="Cuadro de texto 9" o:spid="_x0000_s1027" type="#_x0000_t202" style="position:absolute;margin-left:62.8pt;margin-top:307.95pt;width:114pt;height:321.4pt;z-index:251675648;visibility:visible;mso-wrap-style:square;mso-width-percent:0;mso-wrap-distance-left:9pt;mso-wrap-distance-top:0;mso-wrap-distance-right:9pt;mso-wrap-distance-bottom:0;mso-position-horizontal:right;mso-position-horizontal-relative:margin;mso-position-vertical:absolute;mso-position-vertical-relative:text;mso-width-percent:0;mso-width-relative:margin;v-text-anchor:top" o:gfxdata="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" filled="f" stroked="f">
                 <v:textbox style="mso-fit-shape-to-text:t">
                   <w:txbxContent>
                     <w:p>
@@ -9155,7 +9155,7 @@
           </mc:Choice>
           <mc:Fallback>
             <w:pict>
-              <v:shape w14:anchorId="1FD3E9EF" id="Cuadro de texto 10" o:spid="_x0000_s1028" type="#_x0000_t202" style="position:absolute;margin-left:331.8pt;margin-top:38.6pt;width:128.25pt;height:321.4pt;z-index:251677696;visibility:visible;mso-wrap-style:square;mso-width-percent:0;mso-wrap-distance-left:9pt;mso-wrap-distance-top:0;mso-wrap-distance-right:9pt;mso-wrap-distance-bottom:0;mso-position-horizontal:absolute;mso-position-horizontal-relative:margin;mso-position-vertical:absolute;mso-position-vertical-relative:text;mso-width-percent:0;mso-width-relative:margin;v-text-anchor:top" o:gfxdata="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" filled="f" stroked="f">
+              <v:shape w14:anchorId="1FD3E9EF" id="Cuadro de texto 10" o:spid="_x0000_s1028" type="#_x0000_t202" style="position:absolute;margin-left:331.8pt;margin-top:38.6pt;width:128.25pt;height:321.4pt;z-index:251677696;visibility:visible;mso-wrap-style:square;mso-width-percent:0;mso-wrap-distance-left:9pt;mso-wrap-distance-top:0;mso-wrap-distance-right:9pt;mso-wrap-distance-bottom:0;mso-position-horizontal:absolute;mso-position-horizontal-relative:margin;mso-position-vertical:absolute;mso-position-vertical-relative:text;mso-width-percent:0;mso-width-relative:margin;v-text-anchor:top" o:gfxdata="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" filled="f" stroked="f">
                 <v:textbox style="mso-fit-shape-to-text:t">
                   <w:txbxContent>
                     <w:p>
@@ -9596,7 +9596,7 @@
           </mc:Choice>
           <mc:Fallback>
             <w:pict>
-              <v:shape w14:anchorId="337CE56E" id="Cuadro de texto 11" o:spid="_x0000_s1029" type="#_x0000_t202" style="position:absolute;margin-left:337.1pt;margin-top:15.3pt;width:151.5pt;height:321.4pt;z-index:251679744;visibility:visible;mso-wrap-style:square;mso-width-percent:0;mso-wrap-distance-left:9pt;mso-wrap-distance-top:0;mso-wrap-distance-right:9pt;mso-wrap-distance-bottom:0;mso-position-horizontal:absolute;mso-position-horizontal-relative:margin;mso-position-vertical:absolute;mso-position-vertical-relative:text;mso-width-percent:0;mso-width-relative:margin;v-text-anchor:top" o:gfxdata="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" filled="f" stroked="f">
+              <v:shape w14:anchorId="337CE56E" id="Cuadro de texto 11" o:spid="_x0000_s1029" type="#_x0000_t202" style="position:absolute;margin-left:337.1pt;margin-top:15.3pt;width:151.5pt;height:321.4pt;z-index:251679744;visibility:visible;mso-wrap-style:square;mso-width-percent:0;mso-wrap-distance-left:9pt;mso-wrap-distance-top:0;mso-wrap-distance-right:9pt;mso-wrap-distance-bottom:0;mso-position-horizontal:absolute;mso-position-horizontal-relative:margin;mso-position-vertical:absolute;mso-position-vertical-relative:text;mso-width-percent:0;mso-width-relative:margin;v-text-anchor:top" o:gfxdata="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" filled="f" stroked="f">
                 <v:textbox style="mso-fit-shape-to-text:t">
                   <w:txbxContent>
                     <w:p>
@@ -10024,7 +10024,7 @@
           </mc:Choice>
           <mc:Fallback>
             <w:pict>
-              <v:shape w14:anchorId="053BA925" id="Cuadro de texto 14" o:spid="_x0000_s1030" type="#_x0000_t202" style="position:absolute;margin-left:334.6pt;margin-top:30.3pt;width:151.5pt;height:321.4pt;z-index:251681792;visibility:visible;mso-wrap-style:square;mso-width-percent:0;mso-wrap-distance-left:9pt;mso-wrap-distance-top:0;mso-wrap-distance-right:9pt;mso-wrap-distance-bottom:0;mso-position-horizontal:absolute;mso-position-horizontal-relative:margin;mso-position-vertical:absolute;mso-position-vertical-relative:text;mso-width-percent:0;mso-width-relative:margin;v-text-anchor:top" o:gfxdata="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" filled="f" stroked="f">
+              <v:shape w14:anchorId="053BA925" id="Cuadro de texto 14" o:spid="_x0000_s1030" type="#_x0000_t202" style="position:absolute;margin-left:334.6pt;margin-top:30.3pt;width:151.5pt;height:321.4pt;z-index:251681792;visibility:visible;mso-wrap-style:square;mso-width-percent:0;mso-wrap-distance-left:9pt;mso-wrap-distance-top:0;mso-wrap-distance-right:9pt;mso-wrap-distance-bottom:0;mso-position-horizontal:absolute;mso-position-horizontal-relative:margin;mso-position-vertical:absolute;mso-position-vertical-relative:text;mso-width-percent:0;mso-width-relative:margin;v-text-anchor:top" o:gfxdata="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" filled="f" stroked="f">
                 <v:textbox style="mso-fit-shape-to-text:t">
                   <w:txbxContent>
                     <w:p>
@@ -10465,7 +10465,7 @@
           </mc:Choice>
           <mc:Fallback>
             <w:pict>
-              <v:shape w14:anchorId="29CEA2CD" id="Cuadro de texto 26" o:spid="_x0000_s1031" type="#_x0000_t202" style="position:absolute;margin-left:340.8pt;margin-top:15.4pt;width:161.25pt;height:321.4pt;z-index:251683840;visibility:visible;mso-wrap-style:square;mso-width-percent:0;mso-wrap-distance-left:9pt;mso-wrap-distance-top:0;mso-wrap-distance-right:9pt;mso-wrap-distance-bottom:0;mso-position-horizontal:absolute;mso-position-horizontal-relative:margin;mso-position-vertical:absolute;mso-position-vertical-relative:text;mso-width-percent:0;mso-width-relative:margin;v-text-anchor:top" o:gfxdata="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" filled="f" stroked="f">
+              <v:shape w14:anchorId="29CEA2CD" id="Cuadro de texto 26" o:spid="_x0000_s1031" type="#_x0000_t202" style="position:absolute;margin-left:340.8pt;margin-top:15.4pt;width:161.25pt;height:321.4pt;z-index:251683840;visibility:visible;mso-wrap-style:square;mso-width-percent:0;mso-wrap-distance-left:9pt;mso-wrap-distance-top:0;mso-wrap-distance-right:9pt;mso-wrap-distance-bottom:0;mso-position-horizontal:absolute;mso-position-horizontal-relative:margin;mso-position-vertical:absolute;mso-position-vertical-relative:text;mso-width-percent:0;mso-width-relative:margin;v-text-anchor:top" o:gfxdata="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" filled="f" stroked="f">
                 <v:textbox style="mso-fit-shape-to-text:t">
                   <w:txbxContent>
                     <w:p>
@@ -10868,7 +10868,7 @@
           </mc:Choice>
           <mc:Fallback>
             <w:pict>
-              <v:shape w14:anchorId="08BBF8AC" id="Cuadro de texto 27" o:spid="_x0000_s1032" type="#_x0000_t202" style="position:absolute;margin-left:12.75pt;margin-top:6.6pt;width:161.25pt;height:321.4pt;z-index:251685888;visibility:visible;mso-wrap-style:square;mso-width-percent:0;mso-wrap-distance-left:9pt;mso-wrap-distance-top:0;mso-wrap-distance-right:9pt;mso-wrap-distance-bottom:0;mso-position-horizontal:absolute;mso-position-horizontal-relative:margin;mso-position-vertical:absolute;mso-position-vertical-relative:text;mso-width-percent:0;mso-width-relative:margin;v-text-anchor:top" o:gfxdata="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" filled="f" stroked="f">
+              <v:shape w14:anchorId="08BBF8AC" id="Cuadro de texto 27" o:spid="_x0000_s1032" type="#_x0000_t202" style="position:absolute;margin-left:12.75pt;margin-top:6.6pt;width:161.25pt;height:321.4pt;z-index:251685888;visibility:visible;mso-wrap-style:square;mso-width-percent:0;mso-wrap-distance-left:9pt;mso-wrap-distance-top:0;mso-wrap-distance-right:9pt;mso-wrap-distance-bottom:0;mso-position-horizontal:absolute;mso-position-horizontal-relative:margin;mso-position-vertical:absolute;mso-position-vertical-relative:text;mso-width-percent:0;mso-width-relative:margin;v-text-anchor:top" o:gfxdata="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" filled="f" stroked="f">
                 <v:textbox style="mso-fit-shape-to-text:t">
                   <w:txbxContent>
                     <w:p>
@@ -12286,7 +12286,25 @@
           <w:sz w:val="24"/>
           <w:szCs w:val="24"/>
         </w:rPr>
-        <w:t xml:space="preserve"> para ser participe de la comunidad de la aplicación “Ecoturismo”, dentro podrá ver una lista de los destinos turísticos ecológicos que hay en nuestro país y que son de gran atractivo. La persona podrá además ver lugares de recreación cerca a su destino entre otras ofertas a ofrecer.</w:t>
+        <w:t xml:space="preserve"> para ser </w:t>
+      </w:r>
+      <w:proofErr w:type="spellStart"/>
+      <w:r>
+        <w:rPr>
+          <w:rFonts w:ascii="Times New Roman" w:hAnsi="Times New Roman" w:cs="Times New Roman"/>
+          <w:sz w:val="24"/>
+          <w:szCs w:val="24"/>
+        </w:rPr>
+        <w:t>participe</w:t>
+      </w:r>
+      <w:proofErr w:type="spellEnd"/>
+      <w:r>
+        <w:rPr>
+          <w:rFonts w:ascii="Times New Roman" w:hAnsi="Times New Roman" w:cs="Times New Roman"/>
+          <w:sz w:val="24"/>
+          <w:szCs w:val="24"/>
+        </w:rPr>
+        <w:t xml:space="preserve"> de la comunidad de la aplicación “Ecoturismo”, dentro podrá ver una lista de los destinos turísticos ecológicos que hay en nuestro país y que son de gran atractivo. La persona podrá además ver lugares de recreación cerca a su destino entre otras ofertas a ofrecer.</w:t>
       </w:r>
     </w:p>
     <w:p>
@@ -12854,10 +12872,252 @@
     <w:p>
       <w:pPr>
         <w:pStyle w:val="Prrafodelista"/>
-        <w:numPr>
-          <w:ilvl w:val="2"/>
-          <w:numId w:val="7"/>
-        </w:numPr>
+        <w:ind w:left="1080" w:firstLine="720"/>
+        <w:rPr>
+          <w:rFonts w:ascii="Times New Roman" w:hAnsi="Times New Roman" w:cs="Times New Roman"/>
+          <w:b/>
+          <w:bCs/>
+          <w:i/>
+          <w:iCs/>
+          <w:sz w:val="24"/>
+          <w:szCs w:val="24"/>
+        </w:rPr>
+      </w:pPr>
+      <w:r>
+        <w:rPr>
+          <w:rFonts w:ascii="Times New Roman" w:hAnsi="Times New Roman" w:cs="Times New Roman"/>
+          <w:b/>
+          <w:bCs/>
+          <w:i/>
+          <w:iCs/>
+          <w:sz w:val="24"/>
+          <w:szCs w:val="24"/>
+        </w:rPr>
+        <w:t>Proceso n°1: Crear Post</w:t>
+      </w:r>
+    </w:p>
+    <w:p>
+      <w:pPr>
+        <w:pStyle w:val="Prrafodelista"/>
+        <w:ind w:left="1080" w:firstLine="720"/>
+        <w:rPr>
+          <w:rFonts w:ascii="Times New Roman" w:hAnsi="Times New Roman" w:cs="Times New Roman"/>
+          <w:b/>
+          <w:bCs/>
+          <w:i/>
+          <w:iCs/>
+          <w:sz w:val="24"/>
+          <w:szCs w:val="24"/>
+        </w:rPr>
+      </w:pPr>
+      <w:r>
+        <w:rPr>
+          <w:noProof/>
+        </w:rPr>
+        <w:drawing>
+          <wp:anchor distT="0" distB="0" distL="114300" distR="114300" simplePos="0" relativeHeight="251688960" behindDoc="0" locked="0" layoutInCell="1" allowOverlap="1" wp14:anchorId="6445B690" wp14:editId="584140A2">
+            <wp:simplePos x="0" y="0"/>
+            <wp:positionH relativeFrom="margin">
+              <wp:align>center</wp:align>
+            </wp:positionH>
+            <wp:positionV relativeFrom="paragraph">
+              <wp:posOffset>305875</wp:posOffset>
+            </wp:positionV>
+            <wp:extent cx="5400040" cy="2259330"/>
+            <wp:effectExtent l="0" t="0" r="0" b="7620"/>
+            <wp:wrapTopAndBottom/>
+            <wp:docPr id="1" name="Imagen 1"/>
+            <wp:cNvGraphicFramePr>
+              <a:graphicFrameLocks xmlns:a="http://schemas.openxmlformats.org/drawingml/2006/main" noChangeAspect="1"/>
+            </wp:cNvGraphicFramePr>
+            <a:graphic xmlns:a="http://schemas.openxmlformats.org/drawingml/2006/main">
+              <a:graphicData uri="http://schemas.openxmlformats.org/drawingml/2006/picture">
+                <pic:pic xmlns:pic="http://schemas.openxmlformats.org/drawingml/2006/picture">
+                  <pic:nvPicPr>
+                    <pic:cNvPr id="1" name=""/>
+                    <pic:cNvPicPr/>
+                  </pic:nvPicPr>
+                  <pic:blipFill>
+                    <a:blip r:embed="rId27">
+                      <a:extLst>
+                        <a:ext uri="{28A0092B-C50C-407E-A947-70E740481C1C}">
+                          <a14:useLocalDpi xmlns:a14="http://schemas.microsoft.com/office/drawing/2010/main" val="0"/>
+                        </a:ext>
+                      </a:extLst>
+                    </a:blip>
+                    <a:stretch>
+                      <a:fillRect/>
+                    </a:stretch>
+                  </pic:blipFill>
+                  <pic:spPr>
+                    <a:xfrm>
+                      <a:off x="0" y="0"/>
+                      <a:ext cx="5400040" cy="2259330"/>
+                    </a:xfrm>
+                    <a:prstGeom prst="rect">
+                      <a:avLst/>
+                    </a:prstGeom>
+                  </pic:spPr>
+                </pic:pic>
+              </a:graphicData>
+            </a:graphic>
+          </wp:anchor>
+        </w:drawing>
+      </w:r>
+    </w:p>
+    <w:p>
+      <w:pPr>
+        <w:rPr>
+          <w:rFonts w:ascii="Times New Roman" w:hAnsi="Times New Roman" w:cs="Times New Roman"/>
+          <w:b/>
+          <w:bCs/>
+          <w:i/>
+          <w:iCs/>
+          <w:sz w:val="24"/>
+          <w:szCs w:val="24"/>
+        </w:rPr>
+      </w:pPr>
+    </w:p>
+    <w:p>
+      <w:pPr>
+        <w:pStyle w:val="Prrafodelista"/>
+        <w:ind w:left="1080" w:firstLine="720"/>
+        <w:rPr>
+          <w:rFonts w:ascii="Times New Roman" w:hAnsi="Times New Roman" w:cs="Times New Roman"/>
+          <w:b/>
+          <w:bCs/>
+          <w:i/>
+          <w:iCs/>
+          <w:sz w:val="24"/>
+          <w:szCs w:val="24"/>
+        </w:rPr>
+      </w:pPr>
+      <w:r>
+        <w:rPr>
+          <w:rFonts w:ascii="Times New Roman" w:hAnsi="Times New Roman" w:cs="Times New Roman"/>
+          <w:b/>
+          <w:bCs/>
+          <w:i/>
+          <w:iCs/>
+          <w:sz w:val="24"/>
+          <w:szCs w:val="24"/>
+        </w:rPr>
+        <w:t>Proceso n°2: Contacto con Empresas</w:t>
+      </w:r>
+    </w:p>
+    <w:p>
+      <w:pPr>
+        <w:pStyle w:val="Prrafodelista"/>
+        <w:ind w:left="1080" w:firstLine="720"/>
+        <w:rPr>
+          <w:rFonts w:ascii="Times New Roman" w:hAnsi="Times New Roman" w:cs="Times New Roman"/>
+          <w:b/>
+          <w:bCs/>
+          <w:i/>
+          <w:iCs/>
+          <w:sz w:val="24"/>
+          <w:szCs w:val="24"/>
+        </w:rPr>
+      </w:pPr>
+      <w:r>
+        <w:rPr>
+          <w:noProof/>
+        </w:rPr>
+        <w:drawing>
+          <wp:anchor distT="0" distB="0" distL="114300" distR="114300" simplePos="0" relativeHeight="251689984" behindDoc="0" locked="0" layoutInCell="1" allowOverlap="1" wp14:anchorId="7A173559" wp14:editId="356EEB57">
+            <wp:simplePos x="0" y="0"/>
+            <wp:positionH relativeFrom="margin">
+              <wp:align>center</wp:align>
+            </wp:positionH>
+            <wp:positionV relativeFrom="paragraph">
+              <wp:posOffset>206375</wp:posOffset>
+            </wp:positionV>
+            <wp:extent cx="5400040" cy="2484755"/>
+            <wp:effectExtent l="0" t="0" r="0" b="0"/>
+            <wp:wrapTopAndBottom/>
+            <wp:docPr id="5" name="Imagen 5"/>
+            <wp:cNvGraphicFramePr>
+              <a:graphicFrameLocks xmlns:a="http://schemas.openxmlformats.org/drawingml/2006/main" noChangeAspect="1"/>
+            </wp:cNvGraphicFramePr>
+            <a:graphic xmlns:a="http://schemas.openxmlformats.org/drawingml/2006/main">
+              <a:graphicData uri="http://schemas.openxmlformats.org/drawingml/2006/picture">
+                <pic:pic xmlns:pic="http://schemas.openxmlformats.org/drawingml/2006/picture">
+                  <pic:nvPicPr>
+                    <pic:cNvPr id="1" name=""/>
+                    <pic:cNvPicPr/>
+                  </pic:nvPicPr>
+                  <pic:blipFill>
+                    <a:blip r:embed="rId28">
+                      <a:extLst>
+                        <a:ext uri="{28A0092B-C50C-407E-A947-70E740481C1C}">
+                          <a14:useLocalDpi xmlns:a14="http://schemas.microsoft.com/office/drawing/2010/main" val="0"/>
+                        </a:ext>
+                      </a:extLst>
+                    </a:blip>
+                    <a:stretch>
+                      <a:fillRect/>
+                    </a:stretch>
+                  </pic:blipFill>
+                  <pic:spPr>
+                    <a:xfrm>
+                      <a:off x="0" y="0"/>
+                      <a:ext cx="5400040" cy="2484755"/>
+                    </a:xfrm>
+                    <a:prstGeom prst="rect">
+                      <a:avLst/>
+                    </a:prstGeom>
+                  </pic:spPr>
+                </pic:pic>
+              </a:graphicData>
+            </a:graphic>
+          </wp:anchor>
+        </w:drawing>
+      </w:r>
+    </w:p>
+    <w:p>
+      <w:pPr>
+        <w:pStyle w:val="Prrafodelista"/>
+        <w:ind w:left="1080" w:firstLine="720"/>
+        <w:rPr>
+          <w:rFonts w:ascii="Times New Roman" w:hAnsi="Times New Roman" w:cs="Times New Roman"/>
+          <w:b/>
+          <w:bCs/>
+          <w:i/>
+          <w:iCs/>
+          <w:sz w:val="24"/>
+          <w:szCs w:val="24"/>
+        </w:rPr>
+      </w:pPr>
+    </w:p>
+    <w:p>
+      <w:pPr>
+        <w:pStyle w:val="Prrafodelista"/>
+        <w:ind w:left="1080" w:firstLine="720"/>
+        <w:rPr>
+          <w:rFonts w:ascii="Times New Roman" w:hAnsi="Times New Roman" w:cs="Times New Roman"/>
+          <w:b/>
+          <w:bCs/>
+          <w:i/>
+          <w:iCs/>
+          <w:sz w:val="24"/>
+          <w:szCs w:val="24"/>
+        </w:rPr>
+      </w:pPr>
+      <w:r>
+        <w:rPr>
+          <w:rFonts w:ascii="Times New Roman" w:hAnsi="Times New Roman" w:cs="Times New Roman"/>
+          <w:b/>
+          <w:bCs/>
+          <w:sz w:val="24"/>
+          <w:szCs w:val="24"/>
+        </w:rPr>
+        <w:t>Proceso n°3: Proceso Cobro/Servicio</w:t>
+      </w:r>
+    </w:p>
+    <w:p>
+      <w:pPr>
+        <w:pStyle w:val="Prrafodelista"/>
+        <w:ind w:left="2160"/>
         <w:rPr>
           <w:rFonts w:ascii="Times New Roman" w:hAnsi="Times New Roman" w:cs="Times New Roman"/>
           <w:b/>
@@ -12868,7 +13128,11 @@
           <w:szCs w:val="28"/>
         </w:rPr>
       </w:pPr>
-      <w:r>
+    </w:p>
+    <w:p>
+      <w:pPr>
+        <w:pStyle w:val="Prrafodelista"/>
+        <w:ind w:left="2160"/>
         <w:rPr>
           <w:rFonts w:ascii="Times New Roman" w:hAnsi="Times New Roman" w:cs="Times New Roman"/>
           <w:b/>
@@ -12878,7 +13142,121 @@
           <w:sz w:val="28"/>
           <w:szCs w:val="28"/>
         </w:rPr>
-        <w:t xml:space="preserve">Descripción de los CUS relevantes para la Arquitectura </w:t>
+      </w:pPr>
+    </w:p>
+    <w:p>
+      <w:pPr>
+        <w:pStyle w:val="Prrafodelista"/>
+        <w:ind w:left="2160"/>
+        <w:rPr>
+          <w:rFonts w:ascii="Times New Roman" w:hAnsi="Times New Roman" w:cs="Times New Roman"/>
+          <w:b/>
+          <w:bCs/>
+          <w:i/>
+          <w:iCs/>
+          <w:sz w:val="28"/>
+          <w:szCs w:val="28"/>
+        </w:rPr>
+      </w:pPr>
+    </w:p>
+    <w:p>
+      <w:pPr>
+        <w:pStyle w:val="Prrafodelista"/>
+        <w:ind w:left="2160"/>
+        <w:rPr>
+          <w:rFonts w:ascii="Times New Roman" w:hAnsi="Times New Roman" w:cs="Times New Roman"/>
+          <w:b/>
+          <w:bCs/>
+          <w:i/>
+          <w:iCs/>
+          <w:sz w:val="28"/>
+          <w:szCs w:val="28"/>
+        </w:rPr>
+      </w:pPr>
+    </w:p>
+    <w:p>
+      <w:pPr>
+        <w:pStyle w:val="Prrafodelista"/>
+        <w:ind w:left="2160"/>
+        <w:rPr>
+          <w:rFonts w:ascii="Times New Roman" w:hAnsi="Times New Roman" w:cs="Times New Roman"/>
+          <w:b/>
+          <w:bCs/>
+          <w:i/>
+          <w:iCs/>
+          <w:sz w:val="28"/>
+          <w:szCs w:val="28"/>
+        </w:rPr>
+      </w:pPr>
+    </w:p>
+    <w:p>
+      <w:pPr>
+        <w:pStyle w:val="Prrafodelista"/>
+        <w:ind w:left="2160"/>
+        <w:rPr>
+          <w:rFonts w:ascii="Times New Roman" w:hAnsi="Times New Roman" w:cs="Times New Roman"/>
+          <w:b/>
+          <w:bCs/>
+          <w:i/>
+          <w:iCs/>
+          <w:sz w:val="28"/>
+          <w:szCs w:val="28"/>
+        </w:rPr>
+      </w:pPr>
+      <w:r>
+        <w:rPr>
+          <w:noProof/>
+        </w:rPr>
+        <w:lastRenderedPageBreak/>
+        <w:drawing>
+          <wp:anchor distT="0" distB="0" distL="114300" distR="114300" simplePos="0" relativeHeight="251691008" behindDoc="0" locked="0" layoutInCell="1" allowOverlap="1" wp14:anchorId="3B372664" wp14:editId="063EFAB8">
+            <wp:simplePos x="0" y="0"/>
+            <wp:positionH relativeFrom="margin">
+              <wp:align>center</wp:align>
+            </wp:positionH>
+            <wp:positionV relativeFrom="paragraph">
+              <wp:posOffset>299</wp:posOffset>
+            </wp:positionV>
+            <wp:extent cx="5400040" cy="2172335"/>
+            <wp:effectExtent l="0" t="0" r="0" b="0"/>
+            <wp:wrapTopAndBottom/>
+            <wp:docPr id="13" name="Imagen 13"/>
+            <wp:cNvGraphicFramePr>
+              <a:graphicFrameLocks xmlns:a="http://schemas.openxmlformats.org/drawingml/2006/main" noChangeAspect="1"/>
+            </wp:cNvGraphicFramePr>
+            <a:graphic xmlns:a="http://schemas.openxmlformats.org/drawingml/2006/main">
+              <a:graphicData uri="http://schemas.openxmlformats.org/drawingml/2006/picture">
+                <pic:pic xmlns:pic="http://schemas.openxmlformats.org/drawingml/2006/picture">
+                  <pic:nvPicPr>
+                    <pic:cNvPr id="1" name=""/>
+                    <pic:cNvPicPr/>
+                  </pic:nvPicPr>
+                  <pic:blipFill>
+                    <a:blip r:embed="rId29">
+                      <a:extLst>
+                        <a:ext uri="{28A0092B-C50C-407E-A947-70E740481C1C}">
+                          <a14:useLocalDpi xmlns:a14="http://schemas.microsoft.com/office/drawing/2010/main" val="0"/>
+                        </a:ext>
+                      </a:extLst>
+                    </a:blip>
+                    <a:stretch>
+                      <a:fillRect/>
+                    </a:stretch>
+                  </pic:blipFill>
+                  <pic:spPr>
+                    <a:xfrm>
+                      <a:off x="0" y="0"/>
+                      <a:ext cx="5400040" cy="2172335"/>
+                    </a:xfrm>
+                    <a:prstGeom prst="rect">
+                      <a:avLst/>
+                    </a:prstGeom>
+                  </pic:spPr>
+                </pic:pic>
+              </a:graphicData>
+            </a:graphic>
+          </wp:anchor>
+        </w:drawing>
       </w:r>
     </w:p>
     <w:p>
@@ -12908,7 +13286,7 @@
           <w:sz w:val="28"/>
           <w:szCs w:val="28"/>
         </w:rPr>
-        <w:t>Interfaz gráfica de usuario de los CUS relevantes</w:t>
+        <w:t xml:space="preserve">Descripción de los CUS relevantes para la Arquitectura </w:t>
       </w:r>
     </w:p>
     <w:p>
@@ -12938,7 +13316,7 @@
           <w:sz w:val="28"/>
           <w:szCs w:val="28"/>
         </w:rPr>
-        <w:t>Sección de restricción</w:t>
+        <w:t>Interfaz gráfica de usuario de los CUS relevantes</w:t>
       </w:r>
     </w:p>
     <w:p>
@@ -12968,6 +13346,36 @@
           <w:sz w:val="28"/>
           <w:szCs w:val="28"/>
         </w:rPr>
+        <w:t>Sección de restricción</w:t>
+      </w:r>
+    </w:p>
+    <w:p>
+      <w:pPr>
+        <w:pStyle w:val="Prrafodelista"/>
+        <w:numPr>
+          <w:ilvl w:val="2"/>
+          <w:numId w:val="7"/>
+        </w:numPr>
+        <w:rPr>
+          <w:rFonts w:ascii="Times New Roman" w:hAnsi="Times New Roman" w:cs="Times New Roman"/>
+          <w:b/>
+          <w:bCs/>
+          <w:i/>
+          <w:iCs/>
+          <w:sz w:val="28"/>
+          <w:szCs w:val="28"/>
+        </w:rPr>
+      </w:pPr>
+      <w:r>
+        <w:rPr>
+          <w:rFonts w:ascii="Times New Roman" w:hAnsi="Times New Roman" w:cs="Times New Roman"/>
+          <w:b/>
+          <w:bCs/>
+          <w:i/>
+          <w:iCs/>
+          <w:sz w:val="28"/>
+          <w:szCs w:val="28"/>
+        </w:rPr>
         <w:t>Sección de calidad</w:t>
       </w:r>
     </w:p>
@@ -13467,9 +13875,9 @@
       </w:pPr>
     </w:p>
     <w:sectPr>
-      <w:headerReference w:type="even" r:id="rId27"/>
-      <w:headerReference w:type="default" r:id="rId28"/>
-      <w:headerReference w:type="first" r:id="rId29"/>
+      <w:headerReference w:type="even" r:id="rId30"/>
+      <w:headerReference w:type="default" r:id="rId31"/>
+      <w:headerReference w:type="first" r:id="rId32"/>
       <w:pgSz w:w="11909" w:h="16834"/>
       <w:pgMar w:top="1440" w:right="832" w:bottom="1440" w:left="1133" w:header="720" w:footer="720" w:gutter="0"/>
       <w:pgNumType w:start="1"/>
@@ -13480,7 +13888,7 @@
 </file>
 
 <file path=word/endnotes.xml><?xml version="1.0" encoding="utf-8"?>
-<w:endnotes xmlns:wpc="http://schemas.microsoft.com/office/word/2010/wordprocessingCanvas" xmlns:cx="http://schemas.microsoft.com/office/drawing/2014/chartex" xmlns:cx1="http://schemas.microsoft.com/office/drawing/2015/9/8/chartex" xmlns:cx2="http://schemas.microsoft.com/office/drawing/2015/10/21/chartex" xmlns:cx3="http://schemas.microsoft.com/office/drawing/2016/5/9/chartex" xmlns:cx4="http://schemas.microsoft.com/office/drawing/2016/5/10/chartex" xmlns:cx5="http://schemas.microsoft.com/office/drawing/2016/5/11/chartex" xmlns:cx6="http://schemas.microsoft.com/office/drawing/2016/5/12/chartex" xmlns:cx7="http://schemas.microsoft.com/office/drawing/2016/5/13/chartex" xmlns:cx8="http://schemas.microsoft.com/office/drawing/2016/5/14/chartex" xmlns:mc="http://schemas.openxmlformats.org/markup-compatibility/2006" xmlns:aink="http://schemas.microsoft.com/office/drawing/2016/ink" xmlns:am3d="http://schemas.microsoft.com/office/drawing/2017/model3d" xmlns:o="urn:schemas-microsoft-com:office:office" xmlns:r="http://schemas.openxmlformats.org/officeDocument/2006/relationships" xmlns:m="http://schemas.openxmlformats.org/officeDocument/2006/math" xmlns:v="urn:schemas-microsoft-com:vml" xmlns:wp14="http://schemas.microsoft.com/office/word/2010/wordprocessingDrawing" xmlns:wp="http://schemas.openxmlformats.org/drawingml/2006/wordprocessingDrawing" xmlns:w10="urn:schemas-microsoft-com:office:word" xmlns:w="http://schemas.openxmlformats.org/wordprocessingml/2006/main" xmlns:w14="http://schemas.microsoft.com/office/word/2010/wordml" xmlns:w15="http://schemas.microsoft.com/office/word/2012/wordml" xmlns:w16cex="http://schemas.microsoft.com/office/word/2018/wordml/cex" xmlns:w16cid="http://schemas.microsoft.com/office/word/2016/wordml/cid" xmlns:w16="http://schemas.microsoft.com/office/word/2018/wordml" xmlns:w16se="http://schemas.microsoft.com/office/word/2015/wordml/symex" xmlns:wpg="http://schemas.microsoft.com/office/word/2010/wordprocessingGroup" xmlns:wpi="http://schemas.microsoft.com/office/word/2010/wordprocessingInk" xmlns:wne="http://schemas.microsoft.com/office/word/2006/wordml" xmlns:wps="http://schemas.microsoft.com/office/word/2010/wordprocessingShape" mc:Ignorable="w14 w15 w16se w16cid w16 w16cex wp14">
+<w:endnotes xmlns:wpc="http://schemas.microsoft.com/office/word/2010/wordprocessingCanvas" xmlns:cx="http://schemas.microsoft.com/office/drawing/2014/chartex" xmlns:cx1="http://schemas.microsoft.com/office/drawing/2015/9/8/chartex" xmlns:cx2="http://schemas.microsoft.com/office/drawing/2015/10/21/chartex" xmlns:cx3="http://schemas.microsoft.com/office/drawing/2016/5/9/chartex" xmlns:cx4="http://schemas.microsoft.com/office/drawing/2016/5/10/chartex" xmlns:cx5="http://schemas.microsoft.com/office/drawing/2016/5/11/chartex" xmlns:cx6="http://schemas.microsoft.com/office/drawing/2016/5/12/chartex" xmlns:cx7="http://schemas.microsoft.com/office/drawing/2016/5/13/chartex" xmlns:cx8="http://schemas.microsoft.com/office/drawing/2016/5/14/chartex" xmlns:mc="http://schemas.openxmlformats.org/markup-compatibility/2006" xmlns:aink="http://schemas.microsoft.com/office/drawing/2016/ink" xmlns:am3d="http://schemas.microsoft.com/office/drawing/2017/model3d" xmlns:o="urn:schemas-microsoft-com:office:office" xmlns:r="http://schemas.openxmlformats.org/officeDocument/2006/relationships" xmlns:m="http://schemas.openxmlformats.org/officeDocument/2006/math" xmlns:v="urn:schemas-microsoft-com:vml" xmlns:wp14="http://schemas.microsoft.com/office/word/2010/wordprocessingDrawing" xmlns:wp="http://schemas.openxmlformats.org/drawingml/2006/wordprocessingDrawing" xmlns:w10="urn:schemas-microsoft-com:office:word" xmlns:w="http://schemas.openxmlformats.org/wordprocessingml/2006/main" xmlns:w14="http://schemas.microsoft.com/office/word/2010/wordml" xmlns:w15="http://schemas.microsoft.com/office/word/2012/wordml" xmlns:w16cex="http://schemas.microsoft.com/office/word/2018/wordml/cex" xmlns:w16cid="http://schemas.microsoft.com/office/word/2016/wordml/cid" xmlns:w16="http://schemas.microsoft.com/office/word/2018/wordml" xmlns:w16sdtdh="http://schemas.microsoft.com/office/word/2020/wordml/sdtdatahash" xmlns:w16se="http://schemas.microsoft.com/office/word/2015/wordml/symex" xmlns:wpg="http://schemas.microsoft.com/office/word/2010/wordprocessingGroup" xmlns:wpi="http://schemas.microsoft.com/office/word/2010/wordprocessingInk" xmlns:wne="http://schemas.microsoft.com/office/word/2006/wordml" xmlns:wps="http://schemas.microsoft.com/office/word/2010/wordprocessingShape" mc:Ignorable="w14 w15 w16se w16cid w16 w16cex w16sdtdh wp14">
   <w:endnote w:type="separator" w:id="-1">
     <w:p>
       <w:pPr>
@@ -13505,7 +13913,7 @@
 </file>
 
 <file path=word/footnotes.xml><?xml version="1.0" encoding="utf-8"?>
-<w:footnotes xmlns:wpc="http://schemas.microsoft.com/office/word/2010/wordprocessingCanvas" xmlns:cx="http://schemas.microsoft.com/office/drawing/2014/chartex" xmlns:cx1="http://schemas.microsoft.com/office/drawing/2015/9/8/chartex" xmlns:cx2="http://schemas.microsoft.com/office/drawing/2015/10/21/chartex" xmlns:cx3="http://schemas.microsoft.com/office/drawing/2016/5/9/chartex" xmlns:cx4="http://schemas.microsoft.com/office/drawing/2016/5/10/chartex" xmlns:cx5="http://schemas.microsoft.com/office/drawing/2016/5/11/chartex" xmlns:cx6="http://schemas.microsoft.com/office/drawing/2016/5/12/chartex" xmlns:cx7="http://schemas.microsoft.com/office/drawing/2016/5/13/chartex" xmlns:cx8="http://schemas.microsoft.com/office/drawing/2016/5/14/chartex" xmlns:mc="http://schemas.openxmlformats.org/markup-compatibility/2006" xmlns:aink="http://schemas.microsoft.com/office/drawing/2016/ink" xmlns:am3d="http://schemas.microsoft.com/office/drawing/2017/model3d" xmlns:o="urn:schemas-microsoft-com:office:office" xmlns:r="http://schemas.openxmlformats.org/officeDocument/2006/relationships" xmlns:m="http://schemas.openxmlformats.org/officeDocument/2006/math" xmlns:v="urn:schemas-microsoft-com:vml" xmlns:wp14="http://schemas.microsoft.com/office/word/2010/wordprocessingDrawing" xmlns:wp="http://schemas.openxmlformats.org/drawingml/2006/wordprocessingDrawing" xmlns:w10="urn:schemas-microsoft-com:office:word" xmlns:w="http://schemas.openxmlformats.org/wordprocessingml/2006/main" xmlns:w14="http://schemas.microsoft.com/office/word/2010/wordml" xmlns:w15="http://schemas.microsoft.com/office/word/2012/wordml" xmlns:w16cex="http://schemas.microsoft.com/office/word/2018/wordml/cex" xmlns:w16cid="http://schemas.microsoft.com/office/word/2016/wordml/cid" xmlns:w16="http://schemas.microsoft.com/office/word/2018/wordml" xmlns:w16se="http://schemas.microsoft.com/office/word/2015/wordml/symex" xmlns:wpg="http://schemas.microsoft.com/office/word/2010/wordprocessingGroup" xmlns:wpi="http://schemas.microsoft.com/office/word/2010/wordprocessingInk" xmlns:wne="http://schemas.microsoft.com/office/word/2006/wordml" xmlns:wps="http://schemas.microsoft.com/office/word/2010/wordprocessingShape" mc:Ignorable="w14 w15 w16se w16cid w16 w16cex wp14">
+<w:footnotes xmlns:wpc="http://schemas.microsoft.com/office/word/2010/wordprocessingCanvas" xmlns:cx="http://schemas.microsoft.com/office/drawing/2014/chartex" xmlns:cx1="http://schemas.microsoft.com/office/drawing/2015/9/8/chartex" xmlns:cx2="http://schemas.microsoft.com/office/drawing/2015/10/21/chartex" xmlns:cx3="http://schemas.microsoft.com/office/drawing/2016/5/9/chartex" xmlns:cx4="http://schemas.microsoft.com/office/drawing/2016/5/10/chartex" xmlns:cx5="http://schemas.microsoft.com/office/drawing/2016/5/11/chartex" xmlns:cx6="http://schemas.microsoft.com/office/drawing/2016/5/12/chartex" xmlns:cx7="http://schemas.microsoft.com/office/drawing/2016/5/13/chartex" xmlns:cx8="http://schemas.microsoft.com/office/drawing/2016/5/14/chartex" xmlns:mc="http://schemas.openxmlformats.org/markup-compatibility/2006" xmlns:aink="http://schemas.microsoft.com/office/drawing/2016/ink" xmlns:am3d="http://schemas.microsoft.com/office/drawing/2017/model3d" xmlns:o="urn:schemas-microsoft-com:office:office" xmlns:r="http://schemas.openxmlformats.org/officeDocument/2006/relationships" xmlns:m="http://schemas.openxmlformats.org/officeDocument/2006/math" xmlns:v="urn:schemas-microsoft-com:vml" xmlns:wp14="http://schemas.microsoft.com/office/word/2010/wordprocessingDrawing" xmlns:wp="http://schemas.openxmlformats.org/drawingml/2006/wordprocessingDrawing" xmlns:w10="urn:schemas-microsoft-com:office:word" xmlns:w="http://schemas.openxmlformats.org/wordprocessingml/2006/main" xmlns:w14="http://schemas.microsoft.com/office/word/2010/wordml" xmlns:w15="http://schemas.microsoft.com/office/word/2012/wordml" xmlns:w16cex="http://schemas.microsoft.com/office/word/2018/wordml/cex" xmlns:w16cid="http://schemas.microsoft.com/office/word/2016/wordml/cid" xmlns:w16="http://schemas.microsoft.com/office/word/2018/wordml" xmlns:w16sdtdh="http://schemas.microsoft.com/office/word/2020/wordml/sdtdatahash" xmlns:w16se="http://schemas.microsoft.com/office/word/2015/wordml/symex" xmlns:wpg="http://schemas.microsoft.com/office/word/2010/wordprocessingGroup" xmlns:wpi="http://schemas.microsoft.com/office/word/2010/wordprocessingInk" xmlns:wne="http://schemas.microsoft.com/office/word/2006/wordml" xmlns:wps="http://schemas.microsoft.com/office/word/2010/wordprocessingShape" mc:Ignorable="w14 w15 w16se w16cid w16 w16cex w16sdtdh wp14">
   <w:footnote w:type="separator" w:id="-1">
     <w:p>
       <w:pPr>
@@ -13530,7 +13938,7 @@
 </file>
 
 <file path=word/header1.xml><?xml version="1.0" encoding="utf-8"?>
-<w:hdr xmlns:wpc="http://schemas.microsoft.com/office/word/2010/wordprocessingCanvas" xmlns:cx="http://schemas.microsoft.com/office/drawing/2014/chartex" xmlns:cx1="http://schemas.microsoft.com/office/drawing/2015/9/8/chartex" xmlns:cx2="http://schemas.microsoft.com/office/drawing/2015/10/21/chartex" xmlns:cx3="http://schemas.microsoft.com/office/drawing/2016/5/9/chartex" xmlns:cx4="http://schemas.microsoft.com/office/drawing/2016/5/10/chartex" xmlns:cx5="http://schemas.microsoft.com/office/drawing/2016/5/11/chartex" xmlns:cx6="http://schemas.microsoft.com/office/drawing/2016/5/12/chartex" xmlns:cx7="http://schemas.microsoft.com/office/drawing/2016/5/13/chartex" xmlns:cx8="http://schemas.microsoft.com/office/drawing/2016/5/14/chartex" xmlns:mc="http://schemas.openxmlformats.org/markup-compatibility/2006" xmlns:aink="http://schemas.microsoft.com/office/drawing/2016/ink" xmlns:am3d="http://schemas.microsoft.com/office/drawing/2017/model3d" xmlns:o="urn:schemas-microsoft-com:office:office" xmlns:r="http://schemas.openxmlformats.org/officeDocument/2006/relationships" xmlns:m="http://schemas.openxmlformats.org/officeDocument/2006/math" xmlns:v="urn:schemas-microsoft-com:vml" xmlns:wp14="http://schemas.microsoft.com/office/word/2010/wordprocessingDrawing" xmlns:wp="http://schemas.openxmlformats.org/drawingml/2006/wordprocessingDrawing" xmlns:w10="urn:schemas-microsoft-com:office:word" xmlns:w="http://schemas.openxmlformats.org/wordprocessingml/2006/main" xmlns:w14="http://schemas.microsoft.com/office/word/2010/wordml" xmlns:w15="http://schemas.microsoft.com/office/word/2012/wordml" xmlns:w16cex="http://schemas.microsoft.com/office/word/2018/wordml/cex" xmlns:w16cid="http://schemas.microsoft.com/office/word/2016/wordml/cid" xmlns:w16="http://schemas.microsoft.com/office/word/2018/wordml" xmlns:w16se="http://schemas.microsoft.com/office/word/2015/wordml/symex" xmlns:wpg="http://schemas.microsoft.com/office/word/2010/wordprocessingGroup" xmlns:wpi="http://schemas.microsoft.com/office/word/2010/wordprocessingInk" xmlns:wne="http://schemas.microsoft.com/office/word/2006/wordml" xmlns:wps="http://schemas.microsoft.com/office/word/2010/wordprocessingShape" mc:Ignorable="w14 w15 w16se w16cid w16 w16cex wp14">
+<w:hdr xmlns:wpc="http://schemas.microsoft.com/office/word/2010/wordprocessingCanvas" xmlns:cx="http://schemas.microsoft.com/office/drawing/2014/chartex" xmlns:cx1="http://schemas.microsoft.com/office/drawing/2015/9/8/chartex" xmlns:cx2="http://schemas.microsoft.com/office/drawing/2015/10/21/chartex" xmlns:cx3="http://schemas.microsoft.com/office/drawing/2016/5/9/chartex" xmlns:cx4="http://schemas.microsoft.com/office/drawing/2016/5/10/chartex" xmlns:cx5="http://schemas.microsoft.com/office/drawing/2016/5/11/chartex" xmlns:cx6="http://schemas.microsoft.com/office/drawing/2016/5/12/chartex" xmlns:cx7="http://schemas.microsoft.com/office/drawing/2016/5/13/chartex" xmlns:cx8="http://schemas.microsoft.com/office/drawing/2016/5/14/chartex" xmlns:mc="http://schemas.openxmlformats.org/markup-compatibility/2006" xmlns:aink="http://schemas.microsoft.com/office/drawing/2016/ink" xmlns:am3d="http://schemas.microsoft.com/office/drawing/2017/model3d" xmlns:o="urn:schemas-microsoft-com:office:office" xmlns:r="http://schemas.openxmlformats.org/officeDocument/2006/relationships" xmlns:m="http://schemas.openxmlformats.org/officeDocument/2006/math" xmlns:v="urn:schemas-microsoft-com:vml" xmlns:wp14="http://schemas.microsoft.com/office/word/2010/wordprocessingDrawing" xmlns:wp="http://schemas.openxmlformats.org/drawingml/2006/wordprocessingDrawing" xmlns:w10="urn:schemas-microsoft-com:office:word" xmlns:w="http://schemas.openxmlformats.org/wordprocessingml/2006/main" xmlns:w14="http://schemas.microsoft.com/office/word/2010/wordml" xmlns:w15="http://schemas.microsoft.com/office/word/2012/wordml" xmlns:w16cex="http://schemas.microsoft.com/office/word/2018/wordml/cex" xmlns:w16cid="http://schemas.microsoft.com/office/word/2016/wordml/cid" xmlns:w16="http://schemas.microsoft.com/office/word/2018/wordml" xmlns:w16sdtdh="http://schemas.microsoft.com/office/word/2020/wordml/sdtdatahash" xmlns:w16se="http://schemas.microsoft.com/office/word/2015/wordml/symex" xmlns:wpg="http://schemas.microsoft.com/office/word/2010/wordprocessingGroup" xmlns:wpi="http://schemas.microsoft.com/office/word/2010/wordprocessingInk" xmlns:wne="http://schemas.microsoft.com/office/word/2006/wordml" xmlns:wps="http://schemas.microsoft.com/office/word/2010/wordprocessingShape" mc:Ignorable="w14 w15 w16se w16cid w16 w16cex w16sdtdh wp14">
   <w:p>
     <w:pPr>
       <w:pStyle w:val="Encabezado"/>
@@ -13540,7 +13948,7 @@
 </file>
 
 <file path=word/header2.xml><?xml version="1.0" encoding="utf-8"?>
-<w:hdr xmlns:wpc="http://schemas.microsoft.com/office/word/2010/wordprocessingCanvas" xmlns:cx="http://schemas.microsoft.com/office/drawing/2014/chartex" xmlns:cx1="http://schemas.microsoft.com/office/drawing/2015/9/8/chartex" xmlns:cx2="http://schemas.microsoft.com/office/drawing/2015/10/21/chartex" xmlns:cx3="http://schemas.microsoft.com/office/drawing/2016/5/9/chartex" xmlns:cx4="http://schemas.microsoft.com/office/drawing/2016/5/10/chartex" xmlns:cx5="http://schemas.microsoft.com/office/drawing/2016/5/11/chartex" xmlns:cx6="http://schemas.microsoft.com/office/drawing/2016/5/12/chartex" xmlns:cx7="http://schemas.microsoft.com/office/drawing/2016/5/13/chartex" xmlns:cx8="http://schemas.microsoft.com/office/drawing/2016/5/14/chartex" xmlns:mc="http://schemas.openxmlformats.org/markup-compatibility/2006" xmlns:aink="http://schemas.microsoft.com/office/drawing/2016/ink" xmlns:am3d="http://schemas.microsoft.com/office/drawing/2017/model3d" xmlns:o="urn:schemas-microsoft-com:office:office" xmlns:r="http://schemas.openxmlformats.org/officeDocument/2006/relationships" xmlns:m="http://schemas.openxmlformats.org/officeDocument/2006/math" xmlns:v="urn:schemas-microsoft-com:vml" xmlns:wp14="http://schemas.microsoft.com/office/word/2010/wordprocessingDrawing" xmlns:wp="http://schemas.openxmlformats.org/drawingml/2006/wordprocessingDrawing" xmlns:w10="urn:schemas-microsoft-com:office:word" xmlns:w="http://schemas.openxmlformats.org/wordprocessingml/2006/main" xmlns:w14="http://schemas.microsoft.com/office/word/2010/wordml" xmlns:w15="http://schemas.microsoft.com/office/word/2012/wordml" xmlns:w16cex="http://schemas.microsoft.com/office/word/2018/wordml/cex" xmlns:w16cid="http://schemas.microsoft.com/office/word/2016/wordml/cid" xmlns:w16="http://schemas.microsoft.com/office/word/2018/wordml" xmlns:w16se="http://schemas.microsoft.com/office/word/2015/wordml/symex" xmlns:wpg="http://schemas.microsoft.com/office/word/2010/wordprocessingGroup" xmlns:wpi="http://schemas.microsoft.com/office/word/2010/wordprocessingInk" xmlns:wne="http://schemas.microsoft.com/office/word/2006/wordml" xmlns:wps="http://schemas.microsoft.com/office/word/2010/wordprocessingShape" mc:Ignorable="w14 w15 w16se w16cid w16 w16cex wp14">
+<w:hdr xmlns:wpc="http://schemas.microsoft.com/office/word/2010/wordprocessingCanvas" xmlns:cx="http://schemas.microsoft.com/office/drawing/2014/chartex" xmlns:cx1="http://schemas.microsoft.com/office/drawing/2015/9/8/chartex" xmlns:cx2="http://schemas.microsoft.com/office/drawing/2015/10/21/chartex" xmlns:cx3="http://schemas.microsoft.com/office/drawing/2016/5/9/chartex" xmlns:cx4="http://schemas.microsoft.com/office/drawing/2016/5/10/chartex" xmlns:cx5="http://schemas.microsoft.com/office/drawing/2016/5/11/chartex" xmlns:cx6="http://schemas.microsoft.com/office/drawing/2016/5/12/chartex" xmlns:cx7="http://schemas.microsoft.com/office/drawing/2016/5/13/chartex" xmlns:cx8="http://schemas.microsoft.com/office/drawing/2016/5/14/chartex" xmlns:mc="http://schemas.openxmlformats.org/markup-compatibility/2006" xmlns:aink="http://schemas.microsoft.com/office/drawing/2016/ink" xmlns:am3d="http://schemas.microsoft.com/office/drawing/2017/model3d" xmlns:o="urn:schemas-microsoft-com:office:office" xmlns:r="http://schemas.openxmlformats.org/officeDocument/2006/relationships" xmlns:m="http://schemas.openxmlformats.org/officeDocument/2006/math" xmlns:v="urn:schemas-microsoft-com:vml" xmlns:wp14="http://schemas.microsoft.com/office/word/2010/wordprocessingDrawing" xmlns:wp="http://schemas.openxmlformats.org/drawingml/2006/wordprocessingDrawing" xmlns:w10="urn:schemas-microsoft-com:office:word" xmlns:w="http://schemas.openxmlformats.org/wordprocessingml/2006/main" xmlns:w14="http://schemas.microsoft.com/office/word/2010/wordml" xmlns:w15="http://schemas.microsoft.com/office/word/2012/wordml" xmlns:w16cex="http://schemas.microsoft.com/office/word/2018/wordml/cex" xmlns:w16cid="http://schemas.microsoft.com/office/word/2016/wordml/cid" xmlns:w16="http://schemas.microsoft.com/office/word/2018/wordml" xmlns:w16sdtdh="http://schemas.microsoft.com/office/word/2020/wordml/sdtdatahash" xmlns:w16se="http://schemas.microsoft.com/office/word/2015/wordml/symex" xmlns:wpg="http://schemas.microsoft.com/office/word/2010/wordprocessingGroup" xmlns:wpi="http://schemas.microsoft.com/office/word/2010/wordprocessingInk" xmlns:wne="http://schemas.microsoft.com/office/word/2006/wordml" xmlns:wps="http://schemas.microsoft.com/office/word/2010/wordprocessingShape" mc:Ignorable="w14 w15 w16se w16cid w16 w16cex w16sdtdh wp14">
   <w:p>
     <w:pPr>
       <w:spacing w:before="120" w:after="120" w:line="360" w:lineRule="auto"/>
@@ -13550,7 +13958,7 @@
 </file>
 
 <file path=word/header3.xml><?xml version="1.0" encoding="utf-8"?>
-<w:hdr xmlns:wpc="http://schemas.microsoft.com/office/word/2010/wordprocessingCanvas" xmlns:cx="http://schemas.microsoft.com/office/drawing/2014/chartex" xmlns:cx1="http://schemas.microsoft.com/office/drawing/2015/9/8/chartex" xmlns:cx2="http://schemas.microsoft.com/office/drawing/2015/10/21/chartex" xmlns:cx3="http://schemas.microsoft.com/office/drawing/2016/5/9/chartex" xmlns:cx4="http://schemas.microsoft.com/office/drawing/2016/5/10/chartex" xmlns:cx5="http://schemas.microsoft.com/office/drawing/2016/5/11/chartex" xmlns:cx6="http://schemas.microsoft.com/office/drawing/2016/5/12/chartex" xmlns:cx7="http://schemas.microsoft.com/office/drawing/2016/5/13/chartex" xmlns:cx8="http://schemas.microsoft.com/office/drawing/2016/5/14/chartex" xmlns:mc="http://schemas.openxmlformats.org/markup-compatibility/2006" xmlns:aink="http://schemas.microsoft.com/office/drawing/2016/ink" xmlns:am3d="http://schemas.microsoft.com/office/drawing/2017/model3d" xmlns:o="urn:schemas-microsoft-com:office:office" xmlns:r="http://schemas.openxmlformats.org/officeDocument/2006/relationships" xmlns:m="http://schemas.openxmlformats.org/officeDocument/2006/math" xmlns:v="urn:schemas-microsoft-com:vml" xmlns:wp14="http://schemas.microsoft.com/office/word/2010/wordprocessingDrawing" xmlns:wp="http://schemas.openxmlformats.org/drawingml/2006/wordprocessingDrawing" xmlns:w10="urn:schemas-microsoft-com:office:word" xmlns:w="http://schemas.openxmlformats.org/wordprocessingml/2006/main" xmlns:w14="http://schemas.microsoft.com/office/word/2010/wordml" xmlns:w15="http://schemas.microsoft.com/office/word/2012/wordml" xmlns:w16cex="http://schemas.microsoft.com/office/word/2018/wordml/cex" xmlns:w16cid="http://schemas.microsoft.com/office/word/2016/wordml/cid" xmlns:w16="http://schemas.microsoft.com/office/word/2018/wordml" xmlns:w16se="http://schemas.microsoft.com/office/word/2015/wordml/symex" xmlns:wpg="http://schemas.microsoft.com/office/word/2010/wordprocessingGroup" xmlns:wpi="http://schemas.microsoft.com/office/word/2010/wordprocessingInk" xmlns:wne="http://schemas.microsoft.com/office/word/2006/wordml" xmlns:wps="http://schemas.microsoft.com/office/word/2010/wordprocessingShape" mc:Ignorable="w14 w15 w16se w16cid w16 w16cex wp14">
+<w:hdr xmlns:wpc="http://schemas.microsoft.com/office/word/2010/wordprocessingCanvas" xmlns:cx="http://schemas.microsoft.com/office/drawing/2014/chartex" xmlns:cx1="http://schemas.microsoft.com/office/drawing/2015/9/8/chartex" xmlns:cx2="http://schemas.microsoft.com/office/drawing/2015/10/21/chartex" xmlns:cx3="http://schemas.microsoft.com/office/drawing/2016/5/9/chartex" xmlns:cx4="http://schemas.microsoft.com/office/drawing/2016/5/10/chartex" xmlns:cx5="http://schemas.microsoft.com/office/drawing/2016/5/11/chartex" xmlns:cx6="http://schemas.microsoft.com/office/drawing/2016/5/12/chartex" xmlns:cx7="http://schemas.microsoft.com/office/drawing/2016/5/13/chartex" xmlns:cx8="http://schemas.microsoft.com/office/drawing/2016/5/14/chartex" xmlns:mc="http://schemas.openxmlformats.org/markup-compatibility/2006" xmlns:aink="http://schemas.microsoft.com/office/drawing/2016/ink" xmlns:am3d="http://schemas.microsoft.com/office/drawing/2017/model3d" xmlns:o="urn:schemas-microsoft-com:office:office" xmlns:r="http://schemas.openxmlformats.org/officeDocument/2006/relationships" xmlns:m="http://schemas.openxmlformats.org/officeDocument/2006/math" xmlns:v="urn:schemas-microsoft-com:vml" xmlns:wp14="http://schemas.microsoft.com/office/word/2010/wordprocessingDrawing" xmlns:wp="http://schemas.openxmlformats.org/drawingml/2006/wordprocessingDrawing" xmlns:w10="urn:schemas-microsoft-com:office:word" xmlns:w="http://schemas.openxmlformats.org/wordprocessingml/2006/main" xmlns:w14="http://schemas.microsoft.com/office/word/2010/wordml" xmlns:w15="http://schemas.microsoft.com/office/word/2012/wordml" xmlns:w16cex="http://schemas.microsoft.com/office/word/2018/wordml/cex" xmlns:w16cid="http://schemas.microsoft.com/office/word/2016/wordml/cid" xmlns:w16="http://schemas.microsoft.com/office/word/2018/wordml" xmlns:w16sdtdh="http://schemas.microsoft.com/office/word/2020/wordml/sdtdatahash" xmlns:w16se="http://schemas.microsoft.com/office/word/2015/wordml/symex" xmlns:wpg="http://schemas.microsoft.com/office/word/2010/wordprocessingGroup" xmlns:wpi="http://schemas.microsoft.com/office/word/2010/wordprocessingInk" xmlns:wne="http://schemas.microsoft.com/office/word/2006/wordml" xmlns:wps="http://schemas.microsoft.com/office/word/2010/wordprocessingShape" mc:Ignorable="w14 w15 w16se w16cid w16 w16cex w16sdtdh wp14">
   <w:p>
     <w:pPr>
       <w:pStyle w:val="Encabezado"/>
@@ -13560,7 +13968,7 @@
 </file>
 
 <file path=word/numbering.xml><?xml version="1.0" encoding="utf-8"?>
-<w:numbering xmlns:wpc="http://schemas.microsoft.com/office/word/2010/wordprocessingCanvas" xmlns:cx="http://schemas.microsoft.com/office/drawing/2014/chartex" xmlns:cx1="http://schemas.microsoft.com/office/drawing/2015/9/8/chartex" xmlns:cx2="http://schemas.microsoft.com/office/drawing/2015/10/21/chartex" xmlns:cx3="http://schemas.microsoft.com/office/drawing/2016/5/9/chartex" xmlns:cx4="http://schemas.microsoft.com/office/drawing/2016/5/10/chartex" xmlns:cx5="http://schemas.microsoft.com/office/drawing/2016/5/11/chartex" xmlns:cx6="http://schemas.microsoft.com/office/drawing/2016/5/12/chartex" xmlns:cx7="http://schemas.microsoft.com/office/drawing/2016/5/13/chartex" xmlns:cx8="http://schemas.microsoft.com/office/drawing/2016/5/14/chartex" xmlns:mc="http://schemas.openxmlformats.org/markup-compatibility/2006" xmlns:aink="http://schemas.microsoft.com/office/drawing/2016/ink" xmlns:am3d="http://schemas.microsoft.com/office/drawing/2017/model3d" xmlns:o="urn:schemas-microsoft-com:office:office" xmlns:r="http://schemas.openxmlformats.org/officeDocument/2006/relationships" xmlns:m="http://schemas.openxmlformats.org/officeDocument/2006/math" xmlns:v="urn:schemas-microsoft-com:vml" xmlns:wp14="http://schemas.microsoft.com/office/word/2010/wordprocessingDrawing" xmlns:wp="http://schemas.openxmlformats.org/drawingml/2006/wordprocessingDrawing" xmlns:w10="urn:schemas-microsoft-com:office:word" xmlns:w="http://schemas.openxmlformats.org/wordprocessingml/2006/main" xmlns:w14="http://schemas.microsoft.com/office/word/2010/wordml" xmlns:w15="http://schemas.microsoft.com/office/word/2012/wordml" xmlns:w16cex="http://schemas.microsoft.com/office/word/2018/wordml/cex" xmlns:w16cid="http://schemas.microsoft.com/office/word/2016/wordml/cid" xmlns:w16="http://schemas.microsoft.com/office/word/2018/wordml" xmlns:w16se="http://schemas.microsoft.com/office/word/2015/wordml/symex" xmlns:wpg="http://schemas.microsoft.com/office/word/2010/wordprocessingGroup" xmlns:wpi="http://schemas.microsoft.com/office/word/2010/wordprocessingInk" xmlns:wne="http://schemas.microsoft.com/office/word/2006/wordml" xmlns:wps="http://schemas.microsoft.com/office/word/2010/wordprocessingShape" mc:Ignorable="w14 w15 w16se w16cid w16 w16cex wp14">
+<w:numbering xmlns:wpc="http://schemas.microsoft.com/office/word/2010/wordprocessingCanvas" xmlns:cx="http://schemas.microsoft.com/office/drawing/2014/chartex" xmlns:cx1="http://schemas.microsoft.com/office/drawing/2015/9/8/chartex" xmlns:cx2="http://schemas.microsoft.com/office/drawing/2015/10/21/chartex" xmlns:cx3="http://schemas.microsoft.com/office/drawing/2016/5/9/chartex" xmlns:cx4="http://schemas.microsoft.com/office/drawing/2016/5/10/chartex" xmlns:cx5="http://schemas.microsoft.com/office/drawing/2016/5/11/chartex" xmlns:cx6="http://schemas.microsoft.com/office/drawing/2016/5/12/chartex" xmlns:cx7="http://schemas.microsoft.com/office/drawing/2016/5/13/chartex" xmlns:cx8="http://schemas.microsoft.com/office/drawing/2016/5/14/chartex" xmlns:mc="http://schemas.openxmlformats.org/markup-compatibility/2006" xmlns:aink="http://schemas.microsoft.com/office/drawing/2016/ink" xmlns:am3d="http://schemas.microsoft.com/office/drawing/2017/model3d" xmlns:o="urn:schemas-microsoft-com:office:office" xmlns:r="http://schemas.openxmlformats.org/officeDocument/2006/relationships" xmlns:m="http://schemas.openxmlformats.org/officeDocument/2006/math" xmlns:v="urn:schemas-microsoft-com:vml" xmlns:wp14="http://schemas.microsoft.com/office/word/2010/wordprocessingDrawing" xmlns:wp="http://schemas.openxmlformats.org/drawingml/2006/wordprocessingDrawing" xmlns:w10="urn:schemas-microsoft-com:office:word" xmlns:w="http://schemas.openxmlformats.org/wordprocessingml/2006/main" xmlns:w14="http://schemas.microsoft.com/office/word/2010/wordml" xmlns:w15="http://schemas.microsoft.com/office/word/2012/wordml" xmlns:w16cex="http://schemas.microsoft.com/office/word/2018/wordml/cex" xmlns:w16cid="http://schemas.microsoft.com/office/word/2016/wordml/cid" xmlns:w16="http://schemas.microsoft.com/office/word/2018/wordml" xmlns:w16sdtdh="http://schemas.microsoft.com/office/word/2020/wordml/sdtdatahash" xmlns:w16se="http://schemas.microsoft.com/office/word/2015/wordml/symex" xmlns:wpg="http://schemas.microsoft.com/office/word/2010/wordprocessingGroup" xmlns:wpi="http://schemas.microsoft.com/office/word/2010/wordprocessingInk" xmlns:wne="http://schemas.microsoft.com/office/word/2006/wordml" xmlns:wps="http://schemas.microsoft.com/office/word/2010/wordprocessingShape" mc:Ignorable="w14 w15 w16se w16cid w16 w16cex w16sdtdh wp14">
   <w:abstractNum w:abstractNumId="0" w15:restartNumberingAfterBreak="0">
     <w:nsid w:val="12920EAE"/>
     <w:multiLevelType w:val="multilevel"/>
@@ -15138,7 +15546,7 @@
 </file>
 
 <file path=word/styles.xml><?xml version="1.0" encoding="utf-8"?>
-<w:styles xmlns:mc="http://schemas.openxmlformats.org/markup-compatibility/2006" xmlns:r="http://schemas.openxmlformats.org/officeDocument/2006/relationships" xmlns:w="http://schemas.openxmlformats.org/wordprocessingml/2006/main" xmlns:w14="http://schemas.microsoft.com/office/word/2010/wordml" xmlns:w15="http://schemas.microsoft.com/office/word/2012/wordml" xmlns:w16cex="http://schemas.microsoft.com/office/word/2018/wordml/cex" xmlns:w16cid="http://schemas.microsoft.com/office/word/2016/wordml/cid" xmlns:w16="http://schemas.microsoft.com/office/word/2018/wordml" xmlns:w16se="http://schemas.microsoft.com/office/word/2015/wordml/symex" mc:Ignorable="w14 w15 w16se w16cid w16 w16cex">
+<w:styles xmlns:mc="http://schemas.openxmlformats.org/markup-compatibility/2006" xmlns:r="http://schemas.openxmlformats.org/officeDocument/2006/relationships" xmlns:w="http://schemas.openxmlformats.org/wordprocessingml/2006/main" xmlns:w14="http://schemas.microsoft.com/office/word/2010/wordml" xmlns:w15="http://schemas.microsoft.com/office/word/2012/wordml" xmlns:w16cex="http://schemas.microsoft.com/office/word/2018/wordml/cex" xmlns:w16cid="http://schemas.microsoft.com/office/word/2016/wordml/cid" xmlns:w16="http://schemas.microsoft.com/office/word/2018/wordml" xmlns:w16sdtdh="http://schemas.microsoft.com/office/word/2020/wordml/sdtdatahash" xmlns:w16se="http://schemas.microsoft.com/office/word/2015/wordml/symex" mc:Ignorable="w14 w15 w16se w16cid w16 w16cex w16sdtdh">
   <w:docDefaults>
     <w:rPrDefault>
       <w:rPr>

</xml_diff>

<commit_message>
Agregué el modelo de dominio de la aplicación
</commit_message>
<xml_diff>
--- a/Documentacion/DocumentoDeAnalisis/Ecoturismo/Proyecto Ecoturismo.docx
+++ b/Documentacion/DocumentoDeAnalisis/Ecoturismo/Proyecto Ecoturismo.docx
@@ -8608,7 +8608,7 @@
                 <v:stroke joinstyle="miter"/>
                 <v:path gradientshapeok="t" o:connecttype="rect"/>
               </v:shapetype>
-              <v:shape id="Cuadro de texto 4" o:spid="_x0000_s1026" type="#_x0000_t202" style="position:absolute;margin-left:381.7pt;margin-top:1.05pt;width:97.5pt;height:321.4pt;z-index:251673600;visibility:visible;mso-wrap-style:square;mso-width-percent:0;mso-wrap-distance-left:9pt;mso-wrap-distance-top:0;mso-wrap-distance-right:9pt;mso-wrap-distance-bottom:0;mso-position-horizontal:absolute;mso-position-horizontal-relative:margin;mso-position-vertical:absolute;mso-position-vertical-relative:text;mso-width-percent:0;mso-width-relative:margin;v-text-anchor:top" o:gfxdata="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" filled="f" stroked="f">
+              <v:shape id="Cuadro de texto 4" o:spid="_x0000_s1026" type="#_x0000_t202" style="position:absolute;margin-left:381.7pt;margin-top:1.05pt;width:97.5pt;height:321.4pt;z-index:251673600;visibility:visible;mso-wrap-style:square;mso-width-percent:0;mso-wrap-distance-left:9pt;mso-wrap-distance-top:0;mso-wrap-distance-right:9pt;mso-wrap-distance-bottom:0;mso-position-horizontal:absolute;mso-position-horizontal-relative:margin;mso-position-vertical:absolute;mso-position-vertical-relative:text;mso-width-percent:0;mso-width-relative:margin;v-text-anchor:top" o:gfxdata="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" filled="f" stroked="f">
                 <v:textbox style="mso-fit-shape-to-text:t">
                   <w:txbxContent>
                     <w:p>
@@ -8766,7 +8766,7 @@
           </mc:Choice>
           <mc:Fallback>
             <w:pict>
-              <v:shape w14:anchorId="0CB3A74A" id="Cuadro de texto 9" o:spid="_x0000_s1027" type="#_x0000_t202" style="position:absolute;margin-left:62.8pt;margin-top:307.95pt;width:114pt;height:321.4pt;z-index:251675648;visibility:visible;mso-wrap-style:square;mso-width-percent:0;mso-wrap-distance-left:9pt;mso-wrap-distance-top:0;mso-wrap-distance-right:9pt;mso-wrap-distance-bottom:0;mso-position-horizontal:right;mso-position-horizontal-relative:margin;mso-position-vertical:absolute;mso-position-vertical-relative:text;mso-width-percent:0;mso-width-relative:margin;v-text-anchor:top" o:gfxdata="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" filled="f" stroked="f">
+              <v:shape w14:anchorId="0CB3A74A" id="Cuadro de texto 9" o:spid="_x0000_s1027" type="#_x0000_t202" style="position:absolute;margin-left:62.8pt;margin-top:307.95pt;width:114pt;height:321.4pt;z-index:251675648;visibility:visible;mso-wrap-style:square;mso-width-percent:0;mso-wrap-distance-left:9pt;mso-wrap-distance-top:0;mso-wrap-distance-right:9pt;mso-wrap-distance-bottom:0;mso-position-horizontal:right;mso-position-horizontal-relative:margin;mso-position-vertical:absolute;mso-position-vertical-relative:text;mso-width-percent:0;mso-width-relative:margin;v-text-anchor:top" o:gfxdata="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" filled="f" stroked="f">
                 <v:textbox style="mso-fit-shape-to-text:t">
                   <w:txbxContent>
                     <w:p>
@@ -9155,7 +9155,7 @@
           </mc:Choice>
           <mc:Fallback>
             <w:pict>
-              <v:shape w14:anchorId="1FD3E9EF" id="Cuadro de texto 10" o:spid="_x0000_s1028" type="#_x0000_t202" style="position:absolute;margin-left:331.8pt;margin-top:38.6pt;width:128.25pt;height:321.4pt;z-index:251677696;visibility:visible;mso-wrap-style:square;mso-width-percent:0;mso-wrap-distance-left:9pt;mso-wrap-distance-top:0;mso-wrap-distance-right:9pt;mso-wrap-distance-bottom:0;mso-position-horizontal:absolute;mso-position-horizontal-relative:margin;mso-position-vertical:absolute;mso-position-vertical-relative:text;mso-width-percent:0;mso-width-relative:margin;v-text-anchor:top" o:gfxdata="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" filled="f" stroked="f">
+              <v:shape w14:anchorId="1FD3E9EF" id="Cuadro de texto 10" o:spid="_x0000_s1028" type="#_x0000_t202" style="position:absolute;margin-left:331.8pt;margin-top:38.6pt;width:128.25pt;height:321.4pt;z-index:251677696;visibility:visible;mso-wrap-style:square;mso-width-percent:0;mso-wrap-distance-left:9pt;mso-wrap-distance-top:0;mso-wrap-distance-right:9pt;mso-wrap-distance-bottom:0;mso-position-horizontal:absolute;mso-position-horizontal-relative:margin;mso-position-vertical:absolute;mso-position-vertical-relative:text;mso-width-percent:0;mso-width-relative:margin;v-text-anchor:top" o:gfxdata="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" filled="f" stroked="f">
                 <v:textbox style="mso-fit-shape-to-text:t">
                   <w:txbxContent>
                     <w:p>
@@ -9596,7 +9596,7 @@
           </mc:Choice>
           <mc:Fallback>
             <w:pict>
-              <v:shape w14:anchorId="337CE56E" id="Cuadro de texto 11" o:spid="_x0000_s1029" type="#_x0000_t202" style="position:absolute;margin-left:337.1pt;margin-top:15.3pt;width:151.5pt;height:321.4pt;z-index:251679744;visibility:visible;mso-wrap-style:square;mso-width-percent:0;mso-wrap-distance-left:9pt;mso-wrap-distance-top:0;mso-wrap-distance-right:9pt;mso-wrap-distance-bottom:0;mso-position-horizontal:absolute;mso-position-horizontal-relative:margin;mso-position-vertical:absolute;mso-position-vertical-relative:text;mso-width-percent:0;mso-width-relative:margin;v-text-anchor:top" o:gfxdata="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" filled="f" stroked="f">
+              <v:shape w14:anchorId="337CE56E" id="Cuadro de texto 11" o:spid="_x0000_s1029" type="#_x0000_t202" style="position:absolute;margin-left:337.1pt;margin-top:15.3pt;width:151.5pt;height:321.4pt;z-index:251679744;visibility:visible;mso-wrap-style:square;mso-width-percent:0;mso-wrap-distance-left:9pt;mso-wrap-distance-top:0;mso-wrap-distance-right:9pt;mso-wrap-distance-bottom:0;mso-position-horizontal:absolute;mso-position-horizontal-relative:margin;mso-position-vertical:absolute;mso-position-vertical-relative:text;mso-width-percent:0;mso-width-relative:margin;v-text-anchor:top" o:gfxdata="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" filled="f" stroked="f">
                 <v:textbox style="mso-fit-shape-to-text:t">
                   <w:txbxContent>
                     <w:p>
@@ -10024,7 +10024,7 @@
           </mc:Choice>
           <mc:Fallback>
             <w:pict>
-              <v:shape w14:anchorId="053BA925" id="Cuadro de texto 14" o:spid="_x0000_s1030" type="#_x0000_t202" style="position:absolute;margin-left:334.6pt;margin-top:30.3pt;width:151.5pt;height:321.4pt;z-index:251681792;visibility:visible;mso-wrap-style:square;mso-width-percent:0;mso-wrap-distance-left:9pt;mso-wrap-distance-top:0;mso-wrap-distance-right:9pt;mso-wrap-distance-bottom:0;mso-position-horizontal:absolute;mso-position-horizontal-relative:margin;mso-position-vertical:absolute;mso-position-vertical-relative:text;mso-width-percent:0;mso-width-relative:margin;v-text-anchor:top" o:gfxdata="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" filled="f" stroked="f">
+              <v:shape w14:anchorId="053BA925" id="Cuadro de texto 14" o:spid="_x0000_s1030" type="#_x0000_t202" style="position:absolute;margin-left:334.6pt;margin-top:30.3pt;width:151.5pt;height:321.4pt;z-index:251681792;visibility:visible;mso-wrap-style:square;mso-width-percent:0;mso-wrap-distance-left:9pt;mso-wrap-distance-top:0;mso-wrap-distance-right:9pt;mso-wrap-distance-bottom:0;mso-position-horizontal:absolute;mso-position-horizontal-relative:margin;mso-position-vertical:absolute;mso-position-vertical-relative:text;mso-width-percent:0;mso-width-relative:margin;v-text-anchor:top" o:gfxdata="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" filled="f" stroked="f">
                 <v:textbox style="mso-fit-shape-to-text:t">
                   <w:txbxContent>
                     <w:p>
@@ -10465,7 +10465,7 @@
           </mc:Choice>
           <mc:Fallback>
             <w:pict>
-              <v:shape w14:anchorId="29CEA2CD" id="Cuadro de texto 26" o:spid="_x0000_s1031" type="#_x0000_t202" style="position:absolute;margin-left:340.8pt;margin-top:15.4pt;width:161.25pt;height:321.4pt;z-index:251683840;visibility:visible;mso-wrap-style:square;mso-width-percent:0;mso-wrap-distance-left:9pt;mso-wrap-distance-top:0;mso-wrap-distance-right:9pt;mso-wrap-distance-bottom:0;mso-position-horizontal:absolute;mso-position-horizontal-relative:margin;mso-position-vertical:absolute;mso-position-vertical-relative:text;mso-width-percent:0;mso-width-relative:margin;v-text-anchor:top" o:gfxdata="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" filled="f" stroked="f">
+              <v:shape w14:anchorId="29CEA2CD" id="Cuadro de texto 26" o:spid="_x0000_s1031" type="#_x0000_t202" style="position:absolute;margin-left:340.8pt;margin-top:15.4pt;width:161.25pt;height:321.4pt;z-index:251683840;visibility:visible;mso-wrap-style:square;mso-width-percent:0;mso-wrap-distance-left:9pt;mso-wrap-distance-top:0;mso-wrap-distance-right:9pt;mso-wrap-distance-bottom:0;mso-position-horizontal:absolute;mso-position-horizontal-relative:margin;mso-position-vertical:absolute;mso-position-vertical-relative:text;mso-width-percent:0;mso-width-relative:margin;v-text-anchor:top" o:gfxdata="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" filled="f" stroked="f">
                 <v:textbox style="mso-fit-shape-to-text:t">
                   <w:txbxContent>
                     <w:p>
@@ -10868,7 +10868,7 @@
           </mc:Choice>
           <mc:Fallback>
             <w:pict>
-              <v:shape w14:anchorId="08BBF8AC" id="Cuadro de texto 27" o:spid="_x0000_s1032" type="#_x0000_t202" style="position:absolute;margin-left:12.75pt;margin-top:6.6pt;width:161.25pt;height:321.4pt;z-index:251685888;visibility:visible;mso-wrap-style:square;mso-width-percent:0;mso-wrap-distance-left:9pt;mso-wrap-distance-top:0;mso-wrap-distance-right:9pt;mso-wrap-distance-bottom:0;mso-position-horizontal:absolute;mso-position-horizontal-relative:margin;mso-position-vertical:absolute;mso-position-vertical-relative:text;mso-width-percent:0;mso-width-relative:margin;v-text-anchor:top" o:gfxdata="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" filled="f" stroked="f">
+              <v:shape w14:anchorId="08BBF8AC" id="Cuadro de texto 27" o:spid="_x0000_s1032" type="#_x0000_t202" style="position:absolute;margin-left:12.75pt;margin-top:6.6pt;width:161.25pt;height:321.4pt;z-index:251685888;visibility:visible;mso-wrap-style:square;mso-width-percent:0;mso-wrap-distance-left:9pt;mso-wrap-distance-top:0;mso-wrap-distance-right:9pt;mso-wrap-distance-bottom:0;mso-position-horizontal:absolute;mso-position-horizontal-relative:margin;mso-position-vertical:absolute;mso-position-vertical-relative:text;mso-width-percent:0;mso-width-relative:margin;v-text-anchor:top" o:gfxdata="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" filled="f" stroked="f">
                 <v:textbox style="mso-fit-shape-to-text:t">
                   <w:txbxContent>
                     <w:p>
@@ -12842,6 +12842,622 @@
     <w:p>
       <w:pPr>
         <w:pStyle w:val="Prrafodelista"/>
+        <w:ind w:left="2880"/>
+        <w:rPr>
+          <w:rFonts w:ascii="Times New Roman" w:hAnsi="Times New Roman" w:cs="Times New Roman"/>
+          <w:b/>
+          <w:bCs/>
+          <w:i/>
+          <w:iCs/>
+          <w:sz w:val="28"/>
+          <w:szCs w:val="28"/>
+        </w:rPr>
+      </w:pPr>
+    </w:p>
+    <w:p>
+      <w:pPr>
+        <w:pStyle w:val="Prrafodelista"/>
+        <w:numPr>
+          <w:ilvl w:val="3"/>
+          <w:numId w:val="7"/>
+        </w:numPr>
+        <w:rPr>
+          <w:rFonts w:ascii="Times New Roman" w:hAnsi="Times New Roman" w:cs="Times New Roman"/>
+          <w:b/>
+          <w:bCs/>
+          <w:i/>
+          <w:iCs/>
+          <w:sz w:val="28"/>
+          <w:szCs w:val="28"/>
+        </w:rPr>
+      </w:pPr>
+      <w:r>
+        <w:rPr>
+          <w:noProof/>
+        </w:rPr>
+        <w:drawing>
+          <wp:anchor distT="0" distB="0" distL="114300" distR="114300" simplePos="0" relativeHeight="251692032" behindDoc="0" locked="0" layoutInCell="1" allowOverlap="1" wp14:anchorId="619DA57C" wp14:editId="746A6D59">
+            <wp:simplePos x="0" y="0"/>
+            <wp:positionH relativeFrom="column">
+              <wp:posOffset>1002665</wp:posOffset>
+            </wp:positionH>
+            <wp:positionV relativeFrom="paragraph">
+              <wp:posOffset>317500</wp:posOffset>
+            </wp:positionV>
+            <wp:extent cx="5453380" cy="4128770"/>
+            <wp:effectExtent l="76200" t="76200" r="128270" b="138430"/>
+            <wp:wrapSquare wrapText="bothSides"/>
+            <wp:docPr id="31" name="Imagen 31" descr="Diagrama&#10;&#10;Descripción generada automáticamente"/>
+            <wp:cNvGraphicFramePr>
+              <a:graphicFrameLocks xmlns:a="http://schemas.openxmlformats.org/drawingml/2006/main" noChangeAspect="1"/>
+            </wp:cNvGraphicFramePr>
+            <a:graphic xmlns:a="http://schemas.openxmlformats.org/drawingml/2006/main">
+              <a:graphicData uri="http://schemas.openxmlformats.org/drawingml/2006/picture">
+                <pic:pic xmlns:pic="http://schemas.openxmlformats.org/drawingml/2006/picture">
+                  <pic:nvPicPr>
+                    <pic:cNvPr id="31" name="Imagen 31" descr="Diagrama&#10;&#10;Descripción generada automáticamente"/>
+                    <pic:cNvPicPr/>
+                  </pic:nvPicPr>
+                  <pic:blipFill rotWithShape="1">
+                    <a:blip r:embed="rId27">
+                      <a:extLst>
+                        <a:ext uri="{28A0092B-C50C-407E-A947-70E740481C1C}">
+                          <a14:useLocalDpi xmlns:a14="http://schemas.microsoft.com/office/drawing/2010/main" val="0"/>
+                        </a:ext>
+                      </a:extLst>
+                    </a:blip>
+                    <a:srcRect l="13636"/>
+                    <a:stretch/>
+                  </pic:blipFill>
+                  <pic:spPr bwMode="auto">
+                    <a:xfrm>
+                      <a:off x="0" y="0"/>
+                      <a:ext cx="5453380" cy="4128770"/>
+                    </a:xfrm>
+                    <a:prstGeom prst="rect">
+                      <a:avLst/>
+                    </a:prstGeom>
+                    <a:ln w="38100" cap="sq" cmpd="sng" algn="ctr">
+                      <a:solidFill>
+                        <a:srgbClr val="000000"/>
+                      </a:solidFill>
+                      <a:prstDash val="solid"/>
+                      <a:miter lim="800000"/>
+                      <a:headEnd type="none" w="med" len="med"/>
+                      <a:tailEnd type="none" w="med" len="med"/>
+                      <a:extLst>
+                        <a:ext uri="{C807C97D-BFC1-408E-A445-0C87EB9F89A2}">
+                          <ask:lineSketchStyleProps xmlns:ask="http://schemas.microsoft.com/office/drawing/2018/sketchyshapes" sd="0">
+                            <a:custGeom>
+                              <a:avLst/>
+                              <a:gdLst/>
+                              <a:ahLst/>
+                              <a:cxnLst/>
+                              <a:rect l="0" t="0" r="0" b="0"/>
+                              <a:pathLst/>
+                            </a:custGeom>
+                            <ask:type/>
+                          </ask:lineSketchStyleProps>
+                        </a:ext>
+                      </a:extLst>
+                    </a:ln>
+                    <a:effectLst>
+                      <a:outerShdw blurRad="50800" dist="38100" dir="2700000" algn="tl" rotWithShape="0">
+                        <a:srgbClr val="000000">
+                          <a:alpha val="43000"/>
+                        </a:srgbClr>
+                      </a:outerShdw>
+                    </a:effectLst>
+                    <a:extLst>
+                      <a:ext uri="{53640926-AAD7-44D8-BBD7-CCE9431645EC}">
+                        <a14:shadowObscured xmlns:a14="http://schemas.microsoft.com/office/drawing/2010/main"/>
+                      </a:ext>
+                    </a:extLst>
+                  </pic:spPr>
+                </pic:pic>
+              </a:graphicData>
+            </a:graphic>
+            <wp14:sizeRelH relativeFrom="page">
+              <wp14:pctWidth>0</wp14:pctWidth>
+            </wp14:sizeRelH>
+            <wp14:sizeRelV relativeFrom="page">
+              <wp14:pctHeight>0</wp14:pctHeight>
+            </wp14:sizeRelV>
+          </wp:anchor>
+        </w:drawing>
+      </w:r>
+      <w:r>
+        <w:rPr>
+          <w:rFonts w:ascii="Times New Roman" w:hAnsi="Times New Roman" w:cs="Times New Roman"/>
+          <w:b/>
+          <w:bCs/>
+          <w:i/>
+          <w:iCs/>
+          <w:sz w:val="28"/>
+          <w:szCs w:val="28"/>
+        </w:rPr>
+        <w:t>Proceso n°1: Crear Post</w:t>
+      </w:r>
+    </w:p>
+    <w:p>
+      <w:pPr>
+        <w:pStyle w:val="Prrafodelista"/>
+        <w:ind w:left="2880"/>
+        <w:rPr>
+          <w:rFonts w:ascii="Times New Roman" w:hAnsi="Times New Roman" w:cs="Times New Roman"/>
+          <w:b/>
+          <w:bCs/>
+          <w:i/>
+          <w:iCs/>
+          <w:sz w:val="28"/>
+          <w:szCs w:val="28"/>
+        </w:rPr>
+      </w:pPr>
+    </w:p>
+    <w:p>
+      <w:pPr>
+        <w:pStyle w:val="Prrafodelista"/>
+        <w:ind w:left="2880"/>
+        <w:rPr>
+          <w:rFonts w:ascii="Times New Roman" w:hAnsi="Times New Roman" w:cs="Times New Roman"/>
+          <w:b/>
+          <w:bCs/>
+          <w:i/>
+          <w:iCs/>
+          <w:sz w:val="28"/>
+          <w:szCs w:val="28"/>
+        </w:rPr>
+      </w:pPr>
+    </w:p>
+    <w:p>
+      <w:pPr>
+        <w:pStyle w:val="Prrafodelista"/>
+        <w:ind w:left="2880"/>
+        <w:rPr>
+          <w:rFonts w:ascii="Times New Roman" w:hAnsi="Times New Roman" w:cs="Times New Roman"/>
+          <w:b/>
+          <w:bCs/>
+          <w:i/>
+          <w:iCs/>
+          <w:sz w:val="28"/>
+          <w:szCs w:val="28"/>
+        </w:rPr>
+      </w:pPr>
+    </w:p>
+    <w:p>
+      <w:pPr>
+        <w:pStyle w:val="Prrafodelista"/>
+        <w:ind w:left="2880"/>
+        <w:rPr>
+          <w:rFonts w:ascii="Times New Roman" w:hAnsi="Times New Roman" w:cs="Times New Roman"/>
+          <w:b/>
+          <w:bCs/>
+          <w:i/>
+          <w:iCs/>
+          <w:sz w:val="28"/>
+          <w:szCs w:val="28"/>
+        </w:rPr>
+      </w:pPr>
+    </w:p>
+    <w:p>
+      <w:pPr>
+        <w:pStyle w:val="Prrafodelista"/>
+        <w:ind w:left="2880"/>
+        <w:rPr>
+          <w:rFonts w:ascii="Times New Roman" w:hAnsi="Times New Roman" w:cs="Times New Roman"/>
+          <w:b/>
+          <w:bCs/>
+          <w:i/>
+          <w:iCs/>
+          <w:sz w:val="28"/>
+          <w:szCs w:val="28"/>
+        </w:rPr>
+      </w:pPr>
+    </w:p>
+    <w:p>
+      <w:pPr>
+        <w:pStyle w:val="Prrafodelista"/>
+        <w:ind w:left="2880"/>
+        <w:rPr>
+          <w:rFonts w:ascii="Times New Roman" w:hAnsi="Times New Roman" w:cs="Times New Roman"/>
+          <w:b/>
+          <w:bCs/>
+          <w:i/>
+          <w:iCs/>
+          <w:sz w:val="28"/>
+          <w:szCs w:val="28"/>
+        </w:rPr>
+      </w:pPr>
+    </w:p>
+    <w:p>
+      <w:pPr>
+        <w:pStyle w:val="Prrafodelista"/>
+        <w:ind w:left="2880"/>
+        <w:rPr>
+          <w:rFonts w:ascii="Times New Roman" w:hAnsi="Times New Roman" w:cs="Times New Roman"/>
+          <w:b/>
+          <w:bCs/>
+          <w:i/>
+          <w:iCs/>
+          <w:sz w:val="28"/>
+          <w:szCs w:val="28"/>
+        </w:rPr>
+      </w:pPr>
+    </w:p>
+    <w:p>
+      <w:pPr>
+        <w:pStyle w:val="Prrafodelista"/>
+        <w:ind w:left="2880"/>
+        <w:rPr>
+          <w:rFonts w:ascii="Times New Roman" w:hAnsi="Times New Roman" w:cs="Times New Roman"/>
+          <w:b/>
+          <w:bCs/>
+          <w:i/>
+          <w:iCs/>
+          <w:sz w:val="28"/>
+          <w:szCs w:val="28"/>
+        </w:rPr>
+      </w:pPr>
+    </w:p>
+    <w:p>
+      <w:pPr>
+        <w:pStyle w:val="Prrafodelista"/>
+        <w:ind w:left="2880"/>
+        <w:rPr>
+          <w:rFonts w:ascii="Times New Roman" w:hAnsi="Times New Roman" w:cs="Times New Roman"/>
+          <w:b/>
+          <w:bCs/>
+          <w:i/>
+          <w:iCs/>
+          <w:sz w:val="28"/>
+          <w:szCs w:val="28"/>
+        </w:rPr>
+      </w:pPr>
+    </w:p>
+    <w:p>
+      <w:pPr>
+        <w:pStyle w:val="Prrafodelista"/>
+        <w:ind w:left="2880"/>
+        <w:rPr>
+          <w:rFonts w:ascii="Times New Roman" w:hAnsi="Times New Roman" w:cs="Times New Roman"/>
+          <w:b/>
+          <w:bCs/>
+          <w:i/>
+          <w:iCs/>
+          <w:sz w:val="28"/>
+          <w:szCs w:val="28"/>
+        </w:rPr>
+      </w:pPr>
+    </w:p>
+    <w:p>
+      <w:pPr>
+        <w:pStyle w:val="Prrafodelista"/>
+        <w:ind w:left="2880"/>
+        <w:rPr>
+          <w:rFonts w:ascii="Times New Roman" w:hAnsi="Times New Roman" w:cs="Times New Roman"/>
+          <w:b/>
+          <w:bCs/>
+          <w:i/>
+          <w:iCs/>
+          <w:sz w:val="28"/>
+          <w:szCs w:val="28"/>
+        </w:rPr>
+      </w:pPr>
+    </w:p>
+    <w:p>
+      <w:pPr>
+        <w:pStyle w:val="Prrafodelista"/>
+        <w:ind w:left="2880"/>
+        <w:rPr>
+          <w:rFonts w:ascii="Times New Roman" w:hAnsi="Times New Roman" w:cs="Times New Roman"/>
+          <w:b/>
+          <w:bCs/>
+          <w:i/>
+          <w:iCs/>
+          <w:sz w:val="28"/>
+          <w:szCs w:val="28"/>
+        </w:rPr>
+      </w:pPr>
+    </w:p>
+    <w:p>
+      <w:pPr>
+        <w:pStyle w:val="Prrafodelista"/>
+        <w:ind w:left="2880"/>
+        <w:rPr>
+          <w:rFonts w:ascii="Times New Roman" w:hAnsi="Times New Roman" w:cs="Times New Roman"/>
+          <w:b/>
+          <w:bCs/>
+          <w:i/>
+          <w:iCs/>
+          <w:sz w:val="28"/>
+          <w:szCs w:val="28"/>
+        </w:rPr>
+      </w:pPr>
+    </w:p>
+    <w:p>
+      <w:pPr>
+        <w:pStyle w:val="Prrafodelista"/>
+        <w:ind w:left="2880"/>
+        <w:rPr>
+          <w:rFonts w:ascii="Times New Roman" w:hAnsi="Times New Roman" w:cs="Times New Roman"/>
+          <w:b/>
+          <w:bCs/>
+          <w:i/>
+          <w:iCs/>
+          <w:sz w:val="28"/>
+          <w:szCs w:val="28"/>
+        </w:rPr>
+      </w:pPr>
+    </w:p>
+    <w:p>
+      <w:pPr>
+        <w:pStyle w:val="Prrafodelista"/>
+        <w:ind w:left="2880"/>
+        <w:rPr>
+          <w:rFonts w:ascii="Times New Roman" w:hAnsi="Times New Roman" w:cs="Times New Roman"/>
+          <w:b/>
+          <w:bCs/>
+          <w:i/>
+          <w:iCs/>
+          <w:sz w:val="28"/>
+          <w:szCs w:val="28"/>
+        </w:rPr>
+      </w:pPr>
+    </w:p>
+    <w:p>
+      <w:pPr>
+        <w:pStyle w:val="Prrafodelista"/>
+        <w:ind w:left="2880"/>
+        <w:rPr>
+          <w:rFonts w:ascii="Times New Roman" w:hAnsi="Times New Roman" w:cs="Times New Roman"/>
+          <w:b/>
+          <w:bCs/>
+          <w:i/>
+          <w:iCs/>
+          <w:sz w:val="28"/>
+          <w:szCs w:val="28"/>
+        </w:rPr>
+      </w:pPr>
+    </w:p>
+    <w:p>
+      <w:pPr>
+        <w:pStyle w:val="Prrafodelista"/>
+        <w:numPr>
+          <w:ilvl w:val="3"/>
+          <w:numId w:val="7"/>
+        </w:numPr>
+        <w:rPr>
+          <w:rFonts w:ascii="Times New Roman" w:hAnsi="Times New Roman" w:cs="Times New Roman"/>
+          <w:b/>
+          <w:bCs/>
+          <w:i/>
+          <w:iCs/>
+          <w:sz w:val="28"/>
+          <w:szCs w:val="28"/>
+        </w:rPr>
+      </w:pPr>
+      <w:r>
+        <w:rPr>
+          <w:noProof/>
+        </w:rPr>
+        <w:drawing>
+          <wp:anchor distT="0" distB="0" distL="114300" distR="114300" simplePos="0" relativeHeight="251693056" behindDoc="0" locked="0" layoutInCell="1" allowOverlap="1" wp14:anchorId="684CB7E5" wp14:editId="39386A39">
+            <wp:simplePos x="0" y="0"/>
+            <wp:positionH relativeFrom="column">
+              <wp:posOffset>1116965</wp:posOffset>
+            </wp:positionH>
+            <wp:positionV relativeFrom="paragraph">
+              <wp:posOffset>405130</wp:posOffset>
+            </wp:positionV>
+            <wp:extent cx="4823460" cy="3757295"/>
+            <wp:effectExtent l="76200" t="76200" r="129540" b="128905"/>
+            <wp:wrapSquare wrapText="bothSides"/>
+            <wp:docPr id="34" name="Imagen 34" descr="Diagrama&#10;&#10;Descripción generada automáticamente"/>
+            <wp:cNvGraphicFramePr>
+              <a:graphicFrameLocks xmlns:a="http://schemas.openxmlformats.org/drawingml/2006/main" noChangeAspect="1"/>
+            </wp:cNvGraphicFramePr>
+            <a:graphic xmlns:a="http://schemas.openxmlformats.org/drawingml/2006/main">
+              <a:graphicData uri="http://schemas.openxmlformats.org/drawingml/2006/picture">
+                <pic:pic xmlns:pic="http://schemas.openxmlformats.org/drawingml/2006/picture">
+                  <pic:nvPicPr>
+                    <pic:cNvPr id="34" name="Imagen 34" descr="Diagrama&#10;&#10;Descripción generada automáticamente"/>
+                    <pic:cNvPicPr/>
+                  </pic:nvPicPr>
+                  <pic:blipFill>
+                    <a:blip r:embed="rId28">
+                      <a:extLst>
+                        <a:ext uri="{28A0092B-C50C-407E-A947-70E740481C1C}">
+                          <a14:useLocalDpi xmlns:a14="http://schemas.microsoft.com/office/drawing/2010/main" val="0"/>
+                        </a:ext>
+                      </a:extLst>
+                    </a:blip>
+                    <a:stretch>
+                      <a:fillRect/>
+                    </a:stretch>
+                  </pic:blipFill>
+                  <pic:spPr>
+                    <a:xfrm>
+                      <a:off x="0" y="0"/>
+                      <a:ext cx="4823460" cy="3757295"/>
+                    </a:xfrm>
+                    <a:prstGeom prst="rect">
+                      <a:avLst/>
+                    </a:prstGeom>
+                    <a:ln w="38100" cap="sq">
+                      <a:solidFill>
+                        <a:srgbClr val="000000"/>
+                      </a:solidFill>
+                      <a:prstDash val="solid"/>
+                      <a:miter lim="800000"/>
+                    </a:ln>
+                    <a:effectLst>
+                      <a:outerShdw blurRad="50800" dist="38100" dir="2700000" algn="tl" rotWithShape="0">
+                        <a:srgbClr val="000000">
+                          <a:alpha val="43000"/>
+                        </a:srgbClr>
+                      </a:outerShdw>
+                    </a:effectLst>
+                  </pic:spPr>
+                </pic:pic>
+              </a:graphicData>
+            </a:graphic>
+            <wp14:sizeRelH relativeFrom="page">
+              <wp14:pctWidth>0</wp14:pctWidth>
+            </wp14:sizeRelH>
+            <wp14:sizeRelV relativeFrom="page">
+              <wp14:pctHeight>0</wp14:pctHeight>
+            </wp14:sizeRelV>
+          </wp:anchor>
+        </w:drawing>
+      </w:r>
+      <w:r>
+        <w:rPr>
+          <w:rFonts w:ascii="Times New Roman" w:hAnsi="Times New Roman" w:cs="Times New Roman"/>
+          <w:b/>
+          <w:bCs/>
+          <w:i/>
+          <w:iCs/>
+          <w:sz w:val="28"/>
+          <w:szCs w:val="28"/>
+        </w:rPr>
+        <w:t>Proceso n°2: Contacto con Empresas</w:t>
+      </w:r>
+    </w:p>
+    <w:p>
+      <w:pPr>
+        <w:rPr>
+          <w:rFonts w:ascii="Times New Roman" w:hAnsi="Times New Roman" w:cs="Times New Roman"/>
+          <w:b/>
+          <w:bCs/>
+          <w:i/>
+          <w:iCs/>
+          <w:sz w:val="28"/>
+          <w:szCs w:val="28"/>
+        </w:rPr>
+      </w:pPr>
+    </w:p>
+    <w:p>
+      <w:pPr>
+        <w:pStyle w:val="Prrafodelista"/>
+        <w:ind w:left="2880"/>
+        <w:rPr>
+          <w:rFonts w:ascii="Times New Roman" w:hAnsi="Times New Roman" w:cs="Times New Roman"/>
+          <w:b/>
+          <w:bCs/>
+          <w:i/>
+          <w:iCs/>
+          <w:sz w:val="28"/>
+          <w:szCs w:val="28"/>
+        </w:rPr>
+      </w:pPr>
+    </w:p>
+    <w:p>
+      <w:pPr>
+        <w:pStyle w:val="Prrafodelista"/>
+        <w:numPr>
+          <w:ilvl w:val="3"/>
+          <w:numId w:val="7"/>
+        </w:numPr>
+        <w:rPr>
+          <w:rFonts w:ascii="Times New Roman" w:hAnsi="Times New Roman" w:cs="Times New Roman"/>
+          <w:b/>
+          <w:bCs/>
+          <w:i/>
+          <w:iCs/>
+          <w:sz w:val="28"/>
+          <w:szCs w:val="28"/>
+        </w:rPr>
+      </w:pPr>
+      <w:r>
+        <w:rPr>
+          <w:noProof/>
+        </w:rPr>
+        <w:drawing>
+          <wp:anchor distT="0" distB="0" distL="114300" distR="114300" simplePos="0" relativeHeight="251694080" behindDoc="0" locked="0" layoutInCell="1" allowOverlap="1" wp14:anchorId="76892F46" wp14:editId="78F6ABD2">
+            <wp:simplePos x="0" y="0"/>
+            <wp:positionH relativeFrom="column">
+              <wp:posOffset>286385</wp:posOffset>
+            </wp:positionH>
+            <wp:positionV relativeFrom="paragraph">
+              <wp:posOffset>514350</wp:posOffset>
+            </wp:positionV>
+            <wp:extent cx="6314440" cy="3448050"/>
+            <wp:effectExtent l="76200" t="76200" r="124460" b="133350"/>
+            <wp:wrapSquare wrapText="bothSides"/>
+            <wp:docPr id="35" name="Imagen 35" descr="Diagrama&#10;&#10;Descripción generada automáticamente"/>
+            <wp:cNvGraphicFramePr>
+              <a:graphicFrameLocks xmlns:a="http://schemas.openxmlformats.org/drawingml/2006/main" noChangeAspect="1"/>
+            </wp:cNvGraphicFramePr>
+            <a:graphic xmlns:a="http://schemas.openxmlformats.org/drawingml/2006/main">
+              <a:graphicData uri="http://schemas.openxmlformats.org/drawingml/2006/picture">
+                <pic:pic xmlns:pic="http://schemas.openxmlformats.org/drawingml/2006/picture">
+                  <pic:nvPicPr>
+                    <pic:cNvPr id="35" name="Imagen 35" descr="Diagrama&#10;&#10;Descripción generada automáticamente"/>
+                    <pic:cNvPicPr/>
+                  </pic:nvPicPr>
+                  <pic:blipFill>
+                    <a:blip r:embed="rId29">
+                      <a:extLst>
+                        <a:ext uri="{28A0092B-C50C-407E-A947-70E740481C1C}">
+                          <a14:useLocalDpi xmlns:a14="http://schemas.microsoft.com/office/drawing/2010/main" val="0"/>
+                        </a:ext>
+                      </a:extLst>
+                    </a:blip>
+                    <a:stretch>
+                      <a:fillRect/>
+                    </a:stretch>
+                  </pic:blipFill>
+                  <pic:spPr>
+                    <a:xfrm>
+                      <a:off x="0" y="0"/>
+                      <a:ext cx="6314440" cy="3448050"/>
+                    </a:xfrm>
+                    <a:prstGeom prst="rect">
+                      <a:avLst/>
+                    </a:prstGeom>
+                    <a:ln w="38100" cap="sq">
+                      <a:solidFill>
+                        <a:srgbClr val="000000"/>
+                      </a:solidFill>
+                      <a:prstDash val="solid"/>
+                      <a:miter lim="800000"/>
+                    </a:ln>
+                    <a:effectLst>
+                      <a:outerShdw blurRad="50800" dist="38100" dir="2700000" algn="tl" rotWithShape="0">
+                        <a:srgbClr val="000000">
+                          <a:alpha val="43000"/>
+                        </a:srgbClr>
+                      </a:outerShdw>
+                    </a:effectLst>
+                  </pic:spPr>
+                </pic:pic>
+              </a:graphicData>
+            </a:graphic>
+            <wp14:sizeRelH relativeFrom="page">
+              <wp14:pctWidth>0</wp14:pctWidth>
+            </wp14:sizeRelH>
+            <wp14:sizeRelV relativeFrom="page">
+              <wp14:pctHeight>0</wp14:pctHeight>
+            </wp14:sizeRelV>
+          </wp:anchor>
+        </w:drawing>
+      </w:r>
+      <w:r>
+        <w:rPr>
+          <w:rFonts w:ascii="Times New Roman" w:hAnsi="Times New Roman" w:cs="Times New Roman"/>
+          <w:b/>
+          <w:bCs/>
+          <w:i/>
+          <w:iCs/>
+          <w:sz w:val="28"/>
+          <w:szCs w:val="28"/>
+        </w:rPr>
+        <w:t>Proceso n°3: Proceso cobro servicio</w:t>
+      </w:r>
+    </w:p>
+    <w:p>
+      <w:pPr>
+        <w:pStyle w:val="Prrafodelista"/>
         <w:numPr>
           <w:ilvl w:val="2"/>
           <w:numId w:val="7"/>
@@ -12866,6 +13482,7 @@
           <w:sz w:val="28"/>
           <w:szCs w:val="28"/>
         </w:rPr>
+        <w:lastRenderedPageBreak/>
         <w:t>CUS relevantes organizados en paquetes</w:t>
       </w:r>
     </w:p>
@@ -12938,7 +13555,7 @@
                     <pic:cNvPicPr/>
                   </pic:nvPicPr>
                   <pic:blipFill>
-                    <a:blip r:embed="rId27">
+                    <a:blip r:embed="rId30">
                       <a:extLst>
                         <a:ext uri="{28A0092B-C50C-407E-A947-70E740481C1C}">
                           <a14:useLocalDpi xmlns:a14="http://schemas.microsoft.com/office/drawing/2010/main" val="0"/>
@@ -13047,7 +13664,7 @@
                     <pic:cNvPicPr/>
                   </pic:nvPicPr>
                   <pic:blipFill>
-                    <a:blip r:embed="rId28">
+                    <a:blip r:embed="rId31">
                       <a:extLst>
                         <a:ext uri="{28A0092B-C50C-407E-A947-70E740481C1C}">
                           <a14:useLocalDpi xmlns:a14="http://schemas.microsoft.com/office/drawing/2010/main" val="0"/>
@@ -13097,6 +13714,188 @@
           <w:rFonts w:ascii="Times New Roman" w:hAnsi="Times New Roman" w:cs="Times New Roman"/>
           <w:b/>
           <w:bCs/>
+          <w:sz w:val="24"/>
+          <w:szCs w:val="24"/>
+        </w:rPr>
+      </w:pPr>
+    </w:p>
+    <w:p>
+      <w:pPr>
+        <w:pStyle w:val="Prrafodelista"/>
+        <w:ind w:left="1080" w:firstLine="720"/>
+        <w:rPr>
+          <w:rFonts w:ascii="Times New Roman" w:hAnsi="Times New Roman" w:cs="Times New Roman"/>
+          <w:b/>
+          <w:bCs/>
+          <w:sz w:val="24"/>
+          <w:szCs w:val="24"/>
+        </w:rPr>
+      </w:pPr>
+    </w:p>
+    <w:p>
+      <w:pPr>
+        <w:pStyle w:val="Prrafodelista"/>
+        <w:ind w:left="1080" w:firstLine="720"/>
+        <w:rPr>
+          <w:rFonts w:ascii="Times New Roman" w:hAnsi="Times New Roman" w:cs="Times New Roman"/>
+          <w:b/>
+          <w:bCs/>
+          <w:sz w:val="24"/>
+          <w:szCs w:val="24"/>
+        </w:rPr>
+      </w:pPr>
+    </w:p>
+    <w:p>
+      <w:pPr>
+        <w:pStyle w:val="Prrafodelista"/>
+        <w:ind w:left="1080" w:firstLine="720"/>
+        <w:rPr>
+          <w:rFonts w:ascii="Times New Roman" w:hAnsi="Times New Roman" w:cs="Times New Roman"/>
+          <w:b/>
+          <w:bCs/>
+          <w:sz w:val="24"/>
+          <w:szCs w:val="24"/>
+        </w:rPr>
+      </w:pPr>
+    </w:p>
+    <w:p>
+      <w:pPr>
+        <w:pStyle w:val="Prrafodelista"/>
+        <w:ind w:left="1080" w:firstLine="720"/>
+        <w:rPr>
+          <w:rFonts w:ascii="Times New Roman" w:hAnsi="Times New Roman" w:cs="Times New Roman"/>
+          <w:b/>
+          <w:bCs/>
+          <w:sz w:val="24"/>
+          <w:szCs w:val="24"/>
+        </w:rPr>
+      </w:pPr>
+    </w:p>
+    <w:p>
+      <w:pPr>
+        <w:pStyle w:val="Prrafodelista"/>
+        <w:ind w:left="1080" w:firstLine="720"/>
+        <w:rPr>
+          <w:rFonts w:ascii="Times New Roman" w:hAnsi="Times New Roman" w:cs="Times New Roman"/>
+          <w:b/>
+          <w:bCs/>
+          <w:sz w:val="24"/>
+          <w:szCs w:val="24"/>
+        </w:rPr>
+      </w:pPr>
+    </w:p>
+    <w:p>
+      <w:pPr>
+        <w:pStyle w:val="Prrafodelista"/>
+        <w:ind w:left="1080" w:firstLine="720"/>
+        <w:rPr>
+          <w:rFonts w:ascii="Times New Roman" w:hAnsi="Times New Roman" w:cs="Times New Roman"/>
+          <w:b/>
+          <w:bCs/>
+          <w:sz w:val="24"/>
+          <w:szCs w:val="24"/>
+        </w:rPr>
+      </w:pPr>
+    </w:p>
+    <w:p>
+      <w:pPr>
+        <w:pStyle w:val="Prrafodelista"/>
+        <w:ind w:left="1080" w:firstLine="720"/>
+        <w:rPr>
+          <w:rFonts w:ascii="Times New Roman" w:hAnsi="Times New Roman" w:cs="Times New Roman"/>
+          <w:b/>
+          <w:bCs/>
+          <w:sz w:val="24"/>
+          <w:szCs w:val="24"/>
+        </w:rPr>
+      </w:pPr>
+    </w:p>
+    <w:p>
+      <w:pPr>
+        <w:pStyle w:val="Prrafodelista"/>
+        <w:ind w:left="1080" w:firstLine="720"/>
+        <w:rPr>
+          <w:rFonts w:ascii="Times New Roman" w:hAnsi="Times New Roman" w:cs="Times New Roman"/>
+          <w:b/>
+          <w:bCs/>
+          <w:sz w:val="24"/>
+          <w:szCs w:val="24"/>
+        </w:rPr>
+      </w:pPr>
+    </w:p>
+    <w:p>
+      <w:pPr>
+        <w:pStyle w:val="Prrafodelista"/>
+        <w:ind w:left="1080" w:firstLine="720"/>
+        <w:rPr>
+          <w:rFonts w:ascii="Times New Roman" w:hAnsi="Times New Roman" w:cs="Times New Roman"/>
+          <w:b/>
+          <w:bCs/>
+          <w:sz w:val="24"/>
+          <w:szCs w:val="24"/>
+        </w:rPr>
+      </w:pPr>
+    </w:p>
+    <w:p>
+      <w:pPr>
+        <w:pStyle w:val="Prrafodelista"/>
+        <w:ind w:left="1080" w:firstLine="720"/>
+        <w:rPr>
+          <w:rFonts w:ascii="Times New Roman" w:hAnsi="Times New Roman" w:cs="Times New Roman"/>
+          <w:b/>
+          <w:bCs/>
+          <w:sz w:val="24"/>
+          <w:szCs w:val="24"/>
+        </w:rPr>
+      </w:pPr>
+    </w:p>
+    <w:p>
+      <w:pPr>
+        <w:pStyle w:val="Prrafodelista"/>
+        <w:ind w:left="1080" w:firstLine="720"/>
+        <w:rPr>
+          <w:rFonts w:ascii="Times New Roman" w:hAnsi="Times New Roman" w:cs="Times New Roman"/>
+          <w:b/>
+          <w:bCs/>
+          <w:sz w:val="24"/>
+          <w:szCs w:val="24"/>
+        </w:rPr>
+      </w:pPr>
+    </w:p>
+    <w:p>
+      <w:pPr>
+        <w:pStyle w:val="Prrafodelista"/>
+        <w:ind w:left="1080" w:firstLine="720"/>
+        <w:rPr>
+          <w:rFonts w:ascii="Times New Roman" w:hAnsi="Times New Roman" w:cs="Times New Roman"/>
+          <w:b/>
+          <w:bCs/>
+          <w:sz w:val="24"/>
+          <w:szCs w:val="24"/>
+        </w:rPr>
+      </w:pPr>
+    </w:p>
+    <w:p>
+      <w:pPr>
+        <w:pStyle w:val="Prrafodelista"/>
+        <w:ind w:left="1080" w:firstLine="720"/>
+        <w:rPr>
+          <w:rFonts w:ascii="Times New Roman" w:hAnsi="Times New Roman" w:cs="Times New Roman"/>
+          <w:b/>
+          <w:bCs/>
+          <w:sz w:val="24"/>
+          <w:szCs w:val="24"/>
+        </w:rPr>
+      </w:pPr>
+    </w:p>
+    <w:p>
+      <w:pPr>
+        <w:pStyle w:val="Prrafodelista"/>
+        <w:ind w:left="1080" w:firstLine="720"/>
+        <w:rPr>
+          <w:rFonts w:ascii="Times New Roman" w:hAnsi="Times New Roman" w:cs="Times New Roman"/>
+          <w:b/>
+          <w:bCs/>
           <w:i/>
           <w:iCs/>
           <w:sz w:val="24"/>
@@ -13128,94 +13927,18 @@
           <w:szCs w:val="28"/>
         </w:rPr>
       </w:pPr>
-    </w:p>
-    <w:p>
-      <w:pPr>
-        <w:pStyle w:val="Prrafodelista"/>
-        <w:ind w:left="2160"/>
-        <w:rPr>
-          <w:rFonts w:ascii="Times New Roman" w:hAnsi="Times New Roman" w:cs="Times New Roman"/>
-          <w:b/>
-          <w:bCs/>
-          <w:i/>
-          <w:iCs/>
-          <w:sz w:val="28"/>
-          <w:szCs w:val="28"/>
-        </w:rPr>
-      </w:pPr>
-    </w:p>
-    <w:p>
-      <w:pPr>
-        <w:pStyle w:val="Prrafodelista"/>
-        <w:ind w:left="2160"/>
-        <w:rPr>
-          <w:rFonts w:ascii="Times New Roman" w:hAnsi="Times New Roman" w:cs="Times New Roman"/>
-          <w:b/>
-          <w:bCs/>
-          <w:i/>
-          <w:iCs/>
-          <w:sz w:val="28"/>
-          <w:szCs w:val="28"/>
-        </w:rPr>
-      </w:pPr>
-    </w:p>
-    <w:p>
-      <w:pPr>
-        <w:pStyle w:val="Prrafodelista"/>
-        <w:ind w:left="2160"/>
-        <w:rPr>
-          <w:rFonts w:ascii="Times New Roman" w:hAnsi="Times New Roman" w:cs="Times New Roman"/>
-          <w:b/>
-          <w:bCs/>
-          <w:i/>
-          <w:iCs/>
-          <w:sz w:val="28"/>
-          <w:szCs w:val="28"/>
-        </w:rPr>
-      </w:pPr>
-    </w:p>
-    <w:p>
-      <w:pPr>
-        <w:pStyle w:val="Prrafodelista"/>
-        <w:ind w:left="2160"/>
-        <w:rPr>
-          <w:rFonts w:ascii="Times New Roman" w:hAnsi="Times New Roman" w:cs="Times New Roman"/>
-          <w:b/>
-          <w:bCs/>
-          <w:i/>
-          <w:iCs/>
-          <w:sz w:val="28"/>
-          <w:szCs w:val="28"/>
-        </w:rPr>
-      </w:pPr>
-    </w:p>
-    <w:p>
-      <w:pPr>
-        <w:pStyle w:val="Prrafodelista"/>
-        <w:ind w:left="2160"/>
-        <w:rPr>
-          <w:rFonts w:ascii="Times New Roman" w:hAnsi="Times New Roman" w:cs="Times New Roman"/>
-          <w:b/>
-          <w:bCs/>
-          <w:i/>
-          <w:iCs/>
-          <w:sz w:val="28"/>
-          <w:szCs w:val="28"/>
-        </w:rPr>
-      </w:pPr>
       <w:r>
         <w:rPr>
           <w:noProof/>
         </w:rPr>
-        <w:lastRenderedPageBreak/>
         <w:drawing>
-          <wp:anchor distT="0" distB="0" distL="114300" distR="114300" simplePos="0" relativeHeight="251691008" behindDoc="0" locked="0" layoutInCell="1" allowOverlap="1" wp14:anchorId="3B372664" wp14:editId="063EFAB8">
+          <wp:anchor distT="0" distB="0" distL="114300" distR="114300" simplePos="0" relativeHeight="251691008" behindDoc="0" locked="0" layoutInCell="1" allowOverlap="1" wp14:anchorId="3B372664" wp14:editId="5BB95DA4">
             <wp:simplePos x="0" y="0"/>
             <wp:positionH relativeFrom="margin">
               <wp:align>center</wp:align>
             </wp:positionH>
             <wp:positionV relativeFrom="paragraph">
-              <wp:posOffset>299</wp:posOffset>
+              <wp:posOffset>347345</wp:posOffset>
             </wp:positionV>
             <wp:extent cx="5400040" cy="2172335"/>
             <wp:effectExtent l="0" t="0" r="0" b="0"/>
@@ -13232,7 +13955,7 @@
                     <pic:cNvPicPr/>
                   </pic:nvPicPr>
                   <pic:blipFill>
-                    <a:blip r:embed="rId29">
+                    <a:blip r:embed="rId32">
                       <a:extLst>
                         <a:ext uri="{28A0092B-C50C-407E-A947-70E740481C1C}">
                           <a14:useLocalDpi xmlns:a14="http://schemas.microsoft.com/office/drawing/2010/main" val="0"/>
@@ -13262,10 +13985,7 @@
     <w:p>
       <w:pPr>
         <w:pStyle w:val="Prrafodelista"/>
-        <w:numPr>
-          <w:ilvl w:val="2"/>
-          <w:numId w:val="7"/>
-        </w:numPr>
+        <w:ind w:left="2160"/>
         <w:rPr>
           <w:rFonts w:ascii="Times New Roman" w:hAnsi="Times New Roman" w:cs="Times New Roman"/>
           <w:b/>
@@ -13276,7 +13996,11 @@
           <w:szCs w:val="28"/>
         </w:rPr>
       </w:pPr>
-      <w:r>
+    </w:p>
+    <w:p>
+      <w:pPr>
+        <w:pStyle w:val="Prrafodelista"/>
+        <w:ind w:left="2160"/>
         <w:rPr>
           <w:rFonts w:ascii="Times New Roman" w:hAnsi="Times New Roman" w:cs="Times New Roman"/>
           <w:b/>
@@ -13286,8 +14010,22 @@
           <w:sz w:val="28"/>
           <w:szCs w:val="28"/>
         </w:rPr>
-        <w:t xml:space="preserve">Descripción de los CUS relevantes para la Arquitectura </w:t>
-      </w:r>
+      </w:pPr>
+    </w:p>
+    <w:p>
+      <w:pPr>
+        <w:pStyle w:val="Prrafodelista"/>
+        <w:ind w:left="2160"/>
+        <w:rPr>
+          <w:rFonts w:ascii="Times New Roman" w:hAnsi="Times New Roman" w:cs="Times New Roman"/>
+          <w:b/>
+          <w:bCs/>
+          <w:i/>
+          <w:iCs/>
+          <w:sz w:val="28"/>
+          <w:szCs w:val="28"/>
+        </w:rPr>
+      </w:pPr>
     </w:p>
     <w:p>
       <w:pPr>
@@ -13316,7 +14054,7 @@
           <w:sz w:val="28"/>
           <w:szCs w:val="28"/>
         </w:rPr>
-        <w:t>Interfaz gráfica de usuario de los CUS relevantes</w:t>
+        <w:t xml:space="preserve">Descripción de los CUS relevantes para la Arquitectura </w:t>
       </w:r>
     </w:p>
     <w:p>
@@ -13346,7 +14084,7 @@
           <w:sz w:val="28"/>
           <w:szCs w:val="28"/>
         </w:rPr>
-        <w:t>Sección de restricción</w:t>
+        <w:t>Interfaz gráfica de usuario de los CUS relevantes</w:t>
       </w:r>
     </w:p>
     <w:p>
@@ -13376,6 +14114,36 @@
           <w:sz w:val="28"/>
           <w:szCs w:val="28"/>
         </w:rPr>
+        <w:t>Sección de restricción</w:t>
+      </w:r>
+    </w:p>
+    <w:p>
+      <w:pPr>
+        <w:pStyle w:val="Prrafodelista"/>
+        <w:numPr>
+          <w:ilvl w:val="2"/>
+          <w:numId w:val="7"/>
+        </w:numPr>
+        <w:rPr>
+          <w:rFonts w:ascii="Times New Roman" w:hAnsi="Times New Roman" w:cs="Times New Roman"/>
+          <w:b/>
+          <w:bCs/>
+          <w:i/>
+          <w:iCs/>
+          <w:sz w:val="28"/>
+          <w:szCs w:val="28"/>
+        </w:rPr>
+      </w:pPr>
+      <w:r>
+        <w:rPr>
+          <w:rFonts w:ascii="Times New Roman" w:hAnsi="Times New Roman" w:cs="Times New Roman"/>
+          <w:b/>
+          <w:bCs/>
+          <w:i/>
+          <w:iCs/>
+          <w:sz w:val="28"/>
+          <w:szCs w:val="28"/>
+        </w:rPr>
         <w:t>Sección de calidad</w:t>
       </w:r>
     </w:p>
@@ -13875,9 +14643,9 @@
       </w:pPr>
     </w:p>
     <w:sectPr>
-      <w:headerReference w:type="even" r:id="rId30"/>
-      <w:headerReference w:type="default" r:id="rId31"/>
-      <w:headerReference w:type="first" r:id="rId32"/>
+      <w:headerReference w:type="even" r:id="rId33"/>
+      <w:headerReference w:type="default" r:id="rId34"/>
+      <w:headerReference w:type="first" r:id="rId35"/>
       <w:pgSz w:w="11909" w:h="16834"/>
       <w:pgMar w:top="1440" w:right="832" w:bottom="1440" w:left="1133" w:header="720" w:footer="720" w:gutter="0"/>
       <w:pgNumType w:start="1"/>

</xml_diff>

<commit_message>
Agregado seccion de calidad
</commit_message>
<xml_diff>
--- a/Documentacion/DocumentoDeAnalisis/Ecoturismo/Proyecto Ecoturismo.docx
+++ b/Documentacion/DocumentoDeAnalisis/Ecoturismo/Proyecto Ecoturismo.docx
@@ -14060,10 +14060,7 @@
     <w:p>
       <w:pPr>
         <w:pStyle w:val="Prrafodelista"/>
-        <w:numPr>
-          <w:ilvl w:val="2"/>
-          <w:numId w:val="7"/>
-        </w:numPr>
+        <w:ind w:left="2160"/>
         <w:rPr>
           <w:rFonts w:ascii="Times New Roman" w:hAnsi="Times New Roman" w:cs="Times New Roman"/>
           <w:b/>
@@ -14074,18 +14071,6 @@
           <w:szCs w:val="28"/>
         </w:rPr>
       </w:pPr>
-      <w:r>
-        <w:rPr>
-          <w:rFonts w:ascii="Times New Roman" w:hAnsi="Times New Roman" w:cs="Times New Roman"/>
-          <w:b/>
-          <w:bCs/>
-          <w:i/>
-          <w:iCs/>
-          <w:sz w:val="28"/>
-          <w:szCs w:val="28"/>
-        </w:rPr>
-        <w:t>Interfaz gráfica de usuario de los CUS relevantes</w:t>
-      </w:r>
     </w:p>
     <w:p>
       <w:pPr>
@@ -14114,8 +14099,37 @@
           <w:sz w:val="28"/>
           <w:szCs w:val="28"/>
         </w:rPr>
-        <w:t>Sección de restricción</w:t>
-      </w:r>
+        <w:t>Interfaz gráfica de usuario de los CUS relevantes</w:t>
+      </w:r>
+    </w:p>
+    <w:p>
+      <w:pPr>
+        <w:pStyle w:val="Prrafodelista"/>
+        <w:rPr>
+          <w:rFonts w:ascii="Times New Roman" w:hAnsi="Times New Roman" w:cs="Times New Roman"/>
+          <w:b/>
+          <w:bCs/>
+          <w:i/>
+          <w:iCs/>
+          <w:sz w:val="28"/>
+          <w:szCs w:val="28"/>
+        </w:rPr>
+      </w:pPr>
+    </w:p>
+    <w:p>
+      <w:pPr>
+        <w:pStyle w:val="Prrafodelista"/>
+        <w:ind w:left="2160"/>
+        <w:rPr>
+          <w:rFonts w:ascii="Times New Roman" w:hAnsi="Times New Roman" w:cs="Times New Roman"/>
+          <w:b/>
+          <w:bCs/>
+          <w:i/>
+          <w:iCs/>
+          <w:sz w:val="28"/>
+          <w:szCs w:val="28"/>
+        </w:rPr>
+      </w:pPr>
     </w:p>
     <w:p>
       <w:pPr>
@@ -14144,6 +14158,36 @@
           <w:sz w:val="28"/>
           <w:szCs w:val="28"/>
         </w:rPr>
+        <w:t>Sección de restricción</w:t>
+      </w:r>
+    </w:p>
+    <w:p>
+      <w:pPr>
+        <w:pStyle w:val="Prrafodelista"/>
+        <w:numPr>
+          <w:ilvl w:val="2"/>
+          <w:numId w:val="7"/>
+        </w:numPr>
+        <w:rPr>
+          <w:rFonts w:ascii="Times New Roman" w:hAnsi="Times New Roman" w:cs="Times New Roman"/>
+          <w:b/>
+          <w:bCs/>
+          <w:i/>
+          <w:iCs/>
+          <w:sz w:val="28"/>
+          <w:szCs w:val="28"/>
+        </w:rPr>
+      </w:pPr>
+      <w:r>
+        <w:rPr>
+          <w:rFonts w:ascii="Times New Roman" w:hAnsi="Times New Roman" w:cs="Times New Roman"/>
+          <w:b/>
+          <w:bCs/>
+          <w:i/>
+          <w:iCs/>
+          <w:sz w:val="28"/>
+          <w:szCs w:val="28"/>
+        </w:rPr>
         <w:t>Sección de calidad</w:t>
       </w:r>
     </w:p>
@@ -14182,6 +14226,81 @@
     <w:p>
       <w:pPr>
         <w:pStyle w:val="Prrafodelista"/>
+        <w:spacing w:line="360" w:lineRule="auto"/>
+        <w:ind w:left="709"/>
+        <w:rPr>
+          <w:lang w:val="es-ES"/>
+        </w:rPr>
+      </w:pPr>
+      <w:r>
+        <w:rPr>
+          <w:lang w:val="es-ES"/>
+        </w:rPr>
+        <w:t xml:space="preserve">Las interfaces de “ECOTURISMO” han sido diseñadas de tal manera que puedan ser bastante amigables para los usuarios que usarán nuestra </w:t>
+      </w:r>
+      <w:proofErr w:type="gramStart"/>
+      <w:r>
+        <w:rPr>
+          <w:lang w:val="es-ES"/>
+        </w:rPr>
+        <w:t>app</w:t>
+      </w:r>
+      <w:proofErr w:type="gramEnd"/>
+      <w:r>
+        <w:rPr>
+          <w:lang w:val="es-ES"/>
+        </w:rPr>
+        <w:t>, ya que incluye un menú interactivo y gráficos para su mayor entendimiento.</w:t>
+      </w:r>
+    </w:p>
+    <w:p>
+      <w:pPr>
+        <w:pStyle w:val="Prrafodelista"/>
+        <w:spacing w:line="360" w:lineRule="auto"/>
+        <w:ind w:left="709"/>
+        <w:rPr>
+          <w:lang w:val="es-ES"/>
+        </w:rPr>
+      </w:pPr>
+      <w:r>
+        <w:rPr>
+          <w:lang w:val="es-ES"/>
+        </w:rPr>
+        <w:t xml:space="preserve">La </w:t>
+      </w:r>
+      <w:proofErr w:type="gramStart"/>
+      <w:r>
+        <w:rPr>
+          <w:lang w:val="es-ES"/>
+        </w:rPr>
+        <w:t>app</w:t>
+      </w:r>
+      <w:proofErr w:type="gramEnd"/>
+      <w:r>
+        <w:rPr>
+          <w:lang w:val="es-ES"/>
+        </w:rPr>
+        <w:t xml:space="preserve"> “ECOTURISMO” está orientada netamente para el usuario, y administrador, su uso está restringido solo para ellos.</w:t>
+      </w:r>
+    </w:p>
+    <w:p>
+      <w:pPr>
+        <w:pStyle w:val="Prrafodelista"/>
+        <w:ind w:left="709"/>
+        <w:rPr>
+          <w:rFonts w:ascii="Times New Roman" w:hAnsi="Times New Roman" w:cs="Times New Roman"/>
+          <w:b/>
+          <w:bCs/>
+          <w:i/>
+          <w:iCs/>
+          <w:sz w:val="26"/>
+          <w:szCs w:val="26"/>
+        </w:rPr>
+      </w:pPr>
+    </w:p>
+    <w:p>
+      <w:pPr>
+        <w:pStyle w:val="Prrafodelista"/>
         <w:numPr>
           <w:ilvl w:val="3"/>
           <w:numId w:val="7"/>
@@ -14214,6 +14333,195 @@
     <w:p>
       <w:pPr>
         <w:pStyle w:val="Prrafodelista"/>
+        <w:spacing w:line="360" w:lineRule="auto"/>
+        <w:rPr>
+          <w:lang w:val="es-ES"/>
+        </w:rPr>
+      </w:pPr>
+      <w:r>
+        <w:rPr>
+          <w:lang w:val="es-ES"/>
+        </w:rPr>
+        <w:t xml:space="preserve">La app tendrá una respuesta inmediata </w:t>
+      </w:r>
+      <w:proofErr w:type="gramStart"/>
+      <w:r>
+        <w:rPr>
+          <w:lang w:val="es-ES"/>
+        </w:rPr>
+        <w:t>( a</w:t>
+      </w:r>
+      <w:proofErr w:type="gramEnd"/>
+      <w:r>
+        <w:rPr>
+          <w:lang w:val="es-ES"/>
+        </w:rPr>
+        <w:t xml:space="preserve"> lo más de 2 segundos) ya que tiene pocas funcionalidades.</w:t>
+      </w:r>
+    </w:p>
+    <w:p>
+      <w:pPr>
+        <w:pStyle w:val="Prrafodelista"/>
+        <w:ind w:left="2880"/>
+        <w:rPr>
+          <w:rFonts w:ascii="Times New Roman" w:hAnsi="Times New Roman" w:cs="Times New Roman"/>
+          <w:b/>
+          <w:bCs/>
+          <w:i/>
+          <w:iCs/>
+          <w:sz w:val="26"/>
+          <w:szCs w:val="26"/>
+        </w:rPr>
+      </w:pPr>
+    </w:p>
+    <w:p>
+      <w:pPr>
+        <w:pStyle w:val="Prrafodelista"/>
+        <w:numPr>
+          <w:ilvl w:val="3"/>
+          <w:numId w:val="7"/>
+        </w:numPr>
+        <w:rPr>
+          <w:rFonts w:ascii="Times New Roman" w:hAnsi="Times New Roman" w:cs="Times New Roman"/>
+          <w:b/>
+          <w:bCs/>
+          <w:i/>
+          <w:iCs/>
+          <w:sz w:val="26"/>
+          <w:szCs w:val="26"/>
+        </w:rPr>
+      </w:pPr>
+      <w:r>
+        <w:rPr>
+          <w:rFonts w:ascii="Times New Roman" w:hAnsi="Times New Roman" w:cs="Times New Roman"/>
+          <w:b/>
+          <w:bCs/>
+          <w:i/>
+          <w:iCs/>
+          <w:sz w:val="26"/>
+          <w:szCs w:val="26"/>
+        </w:rPr>
+        <w:t>Seguridad</w:t>
+      </w:r>
+    </w:p>
+    <w:p>
+      <w:pPr>
+        <w:pStyle w:val="Prrafodelista"/>
+        <w:rPr>
+          <w:rFonts w:ascii="Times New Roman" w:hAnsi="Times New Roman" w:cs="Times New Roman"/>
+          <w:b/>
+          <w:bCs/>
+          <w:i/>
+          <w:iCs/>
+          <w:sz w:val="26"/>
+          <w:szCs w:val="26"/>
+        </w:rPr>
+      </w:pPr>
+    </w:p>
+    <w:p>
+      <w:pPr>
+        <w:ind w:left="708"/>
+        <w:rPr>
+          <w:lang w:val="es-ES"/>
+        </w:rPr>
+      </w:pPr>
+      <w:r>
+        <w:rPr>
+          <w:lang w:val="es-ES"/>
+        </w:rPr>
+        <w:t xml:space="preserve">La </w:t>
+      </w:r>
+      <w:proofErr w:type="gramStart"/>
+      <w:r>
+        <w:rPr>
+          <w:lang w:val="es-ES"/>
+        </w:rPr>
+        <w:t>app</w:t>
+      </w:r>
+      <w:proofErr w:type="gramEnd"/>
+      <w:r>
+        <w:rPr>
+          <w:lang w:val="es-ES"/>
+        </w:rPr>
+        <w:t xml:space="preserve"> permitirá el uso de sus distintas funcionalidades dependiendo del usuario que</w:t>
+      </w:r>
+    </w:p>
+    <w:p>
+      <w:pPr>
+        <w:ind w:left="708"/>
+        <w:rPr>
+          <w:lang w:val="es-ES"/>
+        </w:rPr>
+      </w:pPr>
+      <w:r>
+        <w:rPr>
+          <w:lang w:val="es-ES"/>
+        </w:rPr>
+        <w:lastRenderedPageBreak/>
+        <w:tab/>
+        <w:t>acceda al sistema, se validará el ingreso a través de un correo y contraseña (ya sea usuario o administrador). Ergo no puede haber filtro de información de un usuario a otro.</w:t>
+      </w:r>
+    </w:p>
+    <w:p>
+      <w:pPr>
+        <w:ind w:left="708"/>
+        <w:rPr>
+          <w:lang w:val="es-ES"/>
+        </w:rPr>
+      </w:pPr>
+      <w:r>
+        <w:rPr>
+          <w:lang w:val="es-ES"/>
+        </w:rPr>
+        <w:t xml:space="preserve">Los datos podrán ser visualizados o manipulados desde el exterior por el administrador a través de un motor de base de datos, al cual podrá acceder si </w:t>
+      </w:r>
+      <w:proofErr w:type="spellStart"/>
+      <w:r>
+        <w:rPr>
+          <w:lang w:val="es-ES"/>
+        </w:rPr>
+        <w:t>loguea</w:t>
+      </w:r>
+      <w:proofErr w:type="spellEnd"/>
+      <w:r>
+        <w:rPr>
+          <w:lang w:val="es-ES"/>
+        </w:rPr>
+        <w:t xml:space="preserve"> el usuario </w:t>
+      </w:r>
+      <w:proofErr w:type="spellStart"/>
+      <w:r>
+        <w:rPr>
+          <w:lang w:val="es-ES"/>
+        </w:rPr>
+        <w:t>admin</w:t>
+      </w:r>
+      <w:proofErr w:type="spellEnd"/>
+      <w:r>
+        <w:rPr>
+          <w:lang w:val="es-ES"/>
+        </w:rPr>
+        <w:t>, las contraseñas de los usuarios estarán encriptadas.</w:t>
+      </w:r>
+    </w:p>
+    <w:p>
+      <w:pPr>
+        <w:pStyle w:val="Prrafodelista"/>
+        <w:ind w:left="2880"/>
+        <w:rPr>
+          <w:rFonts w:ascii="Times New Roman" w:hAnsi="Times New Roman" w:cs="Times New Roman"/>
+          <w:b/>
+          <w:bCs/>
+          <w:i/>
+          <w:iCs/>
+          <w:sz w:val="26"/>
+          <w:szCs w:val="26"/>
+        </w:rPr>
+      </w:pPr>
+    </w:p>
+    <w:p>
+      <w:pPr>
+        <w:pStyle w:val="Prrafodelista"/>
         <w:numPr>
           <w:ilvl w:val="3"/>
           <w:numId w:val="7"/>
@@ -14246,6 +14554,79 @@
     <w:p>
       <w:pPr>
         <w:pStyle w:val="Prrafodelista"/>
+        <w:spacing w:line="360" w:lineRule="auto"/>
+        <w:rPr>
+          <w:lang w:val="es-ES"/>
+        </w:rPr>
+      </w:pPr>
+      <w:r>
+        <w:rPr>
+          <w:lang w:val="es-ES"/>
+        </w:rPr>
+        <w:t xml:space="preserve">La </w:t>
+      </w:r>
+      <w:proofErr w:type="gramStart"/>
+      <w:r>
+        <w:rPr>
+          <w:lang w:val="es-ES"/>
+        </w:rPr>
+        <w:t>app</w:t>
+      </w:r>
+      <w:proofErr w:type="gramEnd"/>
+      <w:r>
+        <w:rPr>
+          <w:lang w:val="es-ES"/>
+        </w:rPr>
+        <w:t xml:space="preserve"> siempre validará los datos ingresados y mostrará mensajes de error con la posible solución en caso de presentarlos. En el formulario del registro y </w:t>
+      </w:r>
+      <w:proofErr w:type="spellStart"/>
+      <w:r>
+        <w:rPr>
+          <w:lang w:val="es-ES"/>
+        </w:rPr>
+        <w:t>login</w:t>
+      </w:r>
+      <w:proofErr w:type="spellEnd"/>
+      <w:r>
+        <w:rPr>
+          <w:lang w:val="es-ES"/>
+        </w:rPr>
+        <w:t xml:space="preserve"> se ha restringido la digitación de email en el campo de correo electrónico para así poder asegurar la validación de datos al ser guardados o leídos en la base de datos.</w:t>
+      </w:r>
+    </w:p>
+    <w:p>
+      <w:pPr>
+        <w:pStyle w:val="Prrafodelista"/>
+        <w:spacing w:line="360" w:lineRule="auto"/>
+        <w:rPr>
+          <w:lang w:val="es-ES"/>
+        </w:rPr>
+      </w:pPr>
+      <w:r>
+        <w:rPr>
+          <w:lang w:val="es-ES"/>
+        </w:rPr>
+        <w:t>En caso de que sucedan errores en la aplicación, se mostrará al usuario mensajes detallando los errores para que este pueda tener conocimiento de cómo podría solucionarlos.</w:t>
+      </w:r>
+    </w:p>
+    <w:p>
+      <w:pPr>
+        <w:pStyle w:val="Prrafodelista"/>
+        <w:ind w:left="2880"/>
+        <w:rPr>
+          <w:rFonts w:ascii="Times New Roman" w:hAnsi="Times New Roman" w:cs="Times New Roman"/>
+          <w:b/>
+          <w:bCs/>
+          <w:i/>
+          <w:iCs/>
+          <w:sz w:val="26"/>
+          <w:szCs w:val="26"/>
+        </w:rPr>
+      </w:pPr>
+    </w:p>
+    <w:p>
+      <w:pPr>
+        <w:pStyle w:val="Prrafodelista"/>
         <w:numPr>
           <w:ilvl w:val="3"/>
           <w:numId w:val="7"/>
@@ -14278,10 +14659,49 @@
     <w:p>
       <w:pPr>
         <w:pStyle w:val="Prrafodelista"/>
-        <w:numPr>
-          <w:ilvl w:val="3"/>
-          <w:numId w:val="7"/>
-        </w:numPr>
+        <w:spacing w:line="360" w:lineRule="auto"/>
+        <w:rPr>
+          <w:lang w:val="es-ES"/>
+        </w:rPr>
+      </w:pPr>
+      <w:r>
+        <w:rPr>
+          <w:lang w:val="es-ES"/>
+        </w:rPr>
+        <w:t xml:space="preserve">El mantenimiento se dará </w:t>
+      </w:r>
+      <w:proofErr w:type="gramStart"/>
+      <w:r>
+        <w:rPr>
+          <w:lang w:val="es-ES"/>
+        </w:rPr>
+        <w:t>de acuerdo a</w:t>
+      </w:r>
+      <w:proofErr w:type="gramEnd"/>
+      <w:r>
+        <w:rPr>
+          <w:lang w:val="es-ES"/>
+        </w:rPr>
+        <w:t xml:space="preserve"> las necesidades de la app y a los posibles fallos que puedan surgir. Además de esto también se dará mantenimiento a la base de datos para eliminar lugares que ya no estén activos. Ya que esta app no es de gran envergadura no tendrá muchas dificultades los encargados de darle mantenimiento incluso si son un equipo de desarrollo diferente </w:t>
+      </w:r>
+      <w:proofErr w:type="gramStart"/>
+      <w:r>
+        <w:rPr>
+          <w:lang w:val="es-ES"/>
+        </w:rPr>
+        <w:t>al inicial</w:t>
+      </w:r>
+      <w:proofErr w:type="gramEnd"/>
+      <w:r>
+        <w:rPr>
+          <w:lang w:val="es-ES"/>
+        </w:rPr>
+        <w:t>.</w:t>
+      </w:r>
+    </w:p>
+    <w:p>
+      <w:pPr>
+        <w:pStyle w:val="Prrafodelista"/>
         <w:rPr>
           <w:rFonts w:ascii="Times New Roman" w:hAnsi="Times New Roman" w:cs="Times New Roman"/>
           <w:b/>
@@ -14292,20 +14712,21 @@
           <w:szCs w:val="26"/>
         </w:rPr>
       </w:pPr>
-      <w:r>
-        <w:rPr>
-          <w:rFonts w:ascii="Times New Roman" w:eastAsia="Times New Roman" w:hAnsi="Times New Roman" w:cs="Times New Roman"/>
+    </w:p>
+    <w:p>
+      <w:pPr>
+        <w:pStyle w:val="Prrafodelista"/>
+        <w:ind w:left="2880"/>
+        <w:rPr>
+          <w:rFonts w:ascii="Times New Roman" w:hAnsi="Times New Roman" w:cs="Times New Roman"/>
           <w:b/>
           <w:bCs/>
           <w:i/>
           <w:iCs/>
-          <w:color w:val="000000"/>
           <w:sz w:val="26"/>
           <w:szCs w:val="26"/>
-          <w:lang w:val="es-PE" w:eastAsia="es-MX"/>
-        </w:rPr>
-        <w:t>Estandares</w:t>
-      </w:r>
+        </w:rPr>
+      </w:pPr>
     </w:p>
     <w:p>
       <w:pPr>

</xml_diff>